<commit_message>
[PID] Uploaded Gantt chart into draft ready for draft submission
</commit_message>
<xml_diff>
--- a/Documents/PID/PID.docx
+++ b/Documents/PID/PID.docx
@@ -1654,14 +1654,7 @@
                 <w:rFonts w:asciiTheme="minorHAnsi" w:hAnsiTheme="minorHAnsi" w:cstheme="minorHAnsi"/>
                 <w:lang w:eastAsia="zh-CN"/>
               </w:rPr>
-              <w:t>Consult</w:t>
-            </w:r>
-            <w:r>
-              <w:rPr>
-                <w:rFonts w:asciiTheme="minorHAnsi" w:hAnsiTheme="minorHAnsi" w:cstheme="minorHAnsi"/>
-                <w:lang w:eastAsia="zh-CN"/>
-              </w:rPr>
-              <w:t xml:space="preserve"> with supervisor to ensure documentation is thorough and accurate.</w:t>
+              <w:t>Consult with supervisor to ensure documentation is thorough and accurate.</w:t>
             </w:r>
           </w:p>
         </w:tc>
@@ -1774,21 +1767,7 @@
                 <w:rFonts w:asciiTheme="minorHAnsi" w:hAnsiTheme="minorHAnsi" w:cstheme="minorHAnsi"/>
                 <w:lang w:eastAsia="zh-CN"/>
               </w:rPr>
-              <w:t>S</w:t>
-            </w:r>
-            <w:r>
-              <w:rPr>
-                <w:rFonts w:asciiTheme="minorHAnsi" w:hAnsiTheme="minorHAnsi" w:cstheme="minorHAnsi"/>
-                <w:lang w:eastAsia="zh-CN"/>
-              </w:rPr>
-              <w:t xml:space="preserve">eek support from </w:t>
-            </w:r>
-            <w:r>
-              <w:rPr>
-                <w:rFonts w:asciiTheme="minorHAnsi" w:hAnsiTheme="minorHAnsi" w:cstheme="minorHAnsi"/>
-                <w:lang w:eastAsia="zh-CN"/>
-              </w:rPr>
-              <w:t>resources</w:t>
+              <w:t>Seek support from resources</w:t>
             </w:r>
             <w:r>
               <w:rPr>
@@ -1802,14 +1781,7 @@
                 <w:rFonts w:asciiTheme="minorHAnsi" w:hAnsiTheme="minorHAnsi" w:cstheme="minorHAnsi"/>
                 <w:lang w:eastAsia="zh-CN"/>
               </w:rPr>
-              <w:t xml:space="preserve"> </w:t>
-            </w:r>
-            <w:r>
-              <w:rPr>
-                <w:rFonts w:asciiTheme="minorHAnsi" w:hAnsiTheme="minorHAnsi" w:cstheme="minorHAnsi"/>
-                <w:lang w:eastAsia="zh-CN"/>
-              </w:rPr>
-              <w:t>experienced colleagues.</w:t>
+              <w:t xml:space="preserve"> experienced colleagues.</w:t>
             </w:r>
           </w:p>
         </w:tc>
@@ -2261,14 +2233,7 @@
                 <w:rFonts w:asciiTheme="minorHAnsi" w:hAnsiTheme="minorHAnsi" w:cstheme="minorHAnsi"/>
                 <w:lang w:eastAsia="zh-CN"/>
               </w:rPr>
-              <w:t>Establish clear specifications</w:t>
-            </w:r>
-            <w:r>
-              <w:rPr>
-                <w:rFonts w:asciiTheme="minorHAnsi" w:hAnsiTheme="minorHAnsi" w:cstheme="minorHAnsi"/>
-                <w:lang w:eastAsia="zh-CN"/>
-              </w:rPr>
-              <w:t>.</w:t>
+              <w:t>Establish clear specifications.</w:t>
             </w:r>
           </w:p>
         </w:tc>
@@ -2319,14 +2284,7 @@
                 <w:rFonts w:asciiTheme="minorHAnsi" w:hAnsiTheme="minorHAnsi" w:cstheme="minorHAnsi"/>
                 <w:lang w:eastAsia="zh-CN"/>
               </w:rPr>
-              <w:t>Staff</w:t>
-            </w:r>
-            <w:r>
-              <w:rPr>
-                <w:rFonts w:asciiTheme="minorHAnsi" w:hAnsiTheme="minorHAnsi" w:cstheme="minorHAnsi"/>
-                <w:lang w:eastAsia="zh-CN"/>
-              </w:rPr>
-              <w:t xml:space="preserve"> member availability (e.g., illness, other commitments)</w:t>
+              <w:t>Staff member availability (e.g., illness, other commitments)</w:t>
             </w:r>
           </w:p>
         </w:tc>
@@ -2501,21 +2459,7 @@
                 <w:rFonts w:asciiTheme="minorHAnsi" w:hAnsiTheme="minorHAnsi" w:cstheme="minorHAnsi"/>
                 <w:lang w:eastAsia="zh-CN"/>
               </w:rPr>
-              <w:t>Conduct</w:t>
-            </w:r>
-            <w:r>
-              <w:rPr>
-                <w:rFonts w:asciiTheme="minorHAnsi" w:hAnsiTheme="minorHAnsi" w:cstheme="minorHAnsi"/>
-                <w:lang w:eastAsia="zh-CN"/>
-              </w:rPr>
-              <w:t xml:space="preserve"> regular status meetings</w:t>
-            </w:r>
-            <w:r>
-              <w:rPr>
-                <w:rFonts w:asciiTheme="minorHAnsi" w:hAnsiTheme="minorHAnsi" w:cstheme="minorHAnsi"/>
-                <w:lang w:eastAsia="zh-CN"/>
-              </w:rPr>
-              <w:t xml:space="preserve"> with supervisor.</w:t>
+              <w:t>Conduct regular status meetings with supervisor.</w:t>
             </w:r>
           </w:p>
         </w:tc>
@@ -2677,19 +2621,19 @@
         <w:jc w:val="center"/>
         <w:rPr>
           <w:rFonts w:asciiTheme="minorHAnsi" w:hAnsiTheme="minorHAnsi"/>
+          <w:i/>
+        </w:rPr>
+      </w:pPr>
+      <w:r>
+        <w:rPr>
+          <w:rFonts w:asciiTheme="minorHAnsi" w:hAnsiTheme="minorHAnsi"/>
           <w:sz w:val="28"/>
         </w:rPr>
-      </w:pPr>
-      <w:r>
-        <w:rPr>
-          <w:noProof/>
-          <w:lang w:eastAsia="en-GB"/>
-        </w:rPr>
         <w:drawing>
-          <wp:inline distT="0" distB="0" distL="0" distR="0" wp14:anchorId="7A5D2D87" wp14:editId="63A886C2">
-            <wp:extent cx="6206490" cy="2854960"/>
-            <wp:effectExtent l="0" t="0" r="3810" b="2540"/>
-            <wp:docPr id="15" name="Picture 14"/>
+          <wp:inline distT="0" distB="0" distL="0" distR="0" wp14:anchorId="19279DAA" wp14:editId="70A4CE31">
+            <wp:extent cx="6371590" cy="2633345"/>
+            <wp:effectExtent l="0" t="0" r="0" b="0"/>
+            <wp:docPr id="1214776415" name="Picture 1"/>
             <wp:cNvGraphicFramePr>
               <a:graphicFrameLocks xmlns:a="http://schemas.openxmlformats.org/drawingml/2006/main" noChangeAspect="1"/>
             </wp:cNvGraphicFramePr>
@@ -2697,10 +2641,8 @@
               <a:graphicData uri="http://schemas.openxmlformats.org/drawingml/2006/picture">
                 <pic:pic xmlns:pic="http://schemas.openxmlformats.org/drawingml/2006/picture">
                   <pic:nvPicPr>
-                    <pic:cNvPr id="15" name="Picture 14"/>
-                    <pic:cNvPicPr>
-                      <a:picLocks noChangeAspect="1"/>
-                    </pic:cNvPicPr>
+                    <pic:cNvPr id="1214776415" name=""/>
+                    <pic:cNvPicPr/>
                   </pic:nvPicPr>
                   <pic:blipFill>
                     <a:blip r:embed="rId8"/>
@@ -2711,7 +2653,7 @@
                   <pic:spPr>
                     <a:xfrm>
                       <a:off x="0" y="0"/>
-                      <a:ext cx="6206490" cy="2854960"/>
+                      <a:ext cx="6371590" cy="2633345"/>
                     </a:xfrm>
                     <a:prstGeom prst="rect">
                       <a:avLst/>
@@ -2735,13 +2677,6 @@
           <w:i/>
         </w:rPr>
       </w:pPr>
-      <w:r>
-        <w:rPr>
-          <w:rFonts w:asciiTheme="minorHAnsi" w:hAnsiTheme="minorHAnsi"/>
-          <w:i/>
-        </w:rPr>
-        <w:t>You may also include some descriptions or details on each task you identified in the Gantt chart. For example:</w:t>
-      </w:r>
     </w:p>
     <w:p>
       <w:pPr>
@@ -2751,15 +2686,26 @@
         <w:spacing w:line="240" w:lineRule="atLeast"/>
         <w:rPr>
           <w:rFonts w:asciiTheme="minorHAnsi" w:hAnsiTheme="minorHAnsi"/>
+          <w:b/>
+          <w:sz w:val="28"/>
+          <w:szCs w:val="28"/>
+        </w:rPr>
+      </w:pPr>
+      <w:r>
+        <w:rPr>
+          <w:rFonts w:asciiTheme="minorHAnsi" w:hAnsiTheme="minorHAnsi"/>
           <w:i/>
         </w:rPr>
-      </w:pPr>
-      <w:r>
-        <w:rPr>
-          <w:rFonts w:asciiTheme="minorHAnsi" w:hAnsiTheme="minorHAnsi"/>
-          <w:i/>
-        </w:rPr>
-        <w:t>T0: Discussion with supervisor to determine the project aims/specifications etc.</w:t>
+        <w:t xml:space="preserve">  </w:t>
+      </w:r>
+      <w:r>
+        <w:rPr>
+          <w:rFonts w:asciiTheme="minorHAnsi" w:hAnsiTheme="minorHAnsi"/>
+          <w:b/>
+          <w:sz w:val="28"/>
+          <w:szCs w:val="28"/>
+        </w:rPr>
+        <w:t>References:</w:t>
       </w:r>
     </w:p>
     <w:p>
@@ -2778,151 +2724,15 @@
           <w:rFonts w:asciiTheme="minorHAnsi" w:hAnsiTheme="minorHAnsi"/>
           <w:i/>
         </w:rPr>
-        <w:t>T1: Reading materials on background theory and literature review.</w:t>
-      </w:r>
-    </w:p>
-    <w:p>
-      <w:pPr>
-        <w:tabs>
-          <w:tab w:val="right" w:leader="dot" w:pos="10093"/>
-        </w:tabs>
-        <w:spacing w:line="240" w:lineRule="atLeast"/>
+        <w:t xml:space="preserve">Reference should be IEEE referencing style. </w:t>
+      </w:r>
+      <w:r>
         <w:rPr>
           <w:rFonts w:asciiTheme="minorHAnsi" w:hAnsiTheme="minorHAnsi"/>
           <w:i/>
         </w:rPr>
-      </w:pPr>
-      <w:r>
-        <w:rPr>
-          <w:rFonts w:asciiTheme="minorHAnsi" w:hAnsiTheme="minorHAnsi"/>
-          <w:i/>
-        </w:rPr>
-        <w:t>T2: PID preparation and writing.</w:t>
-      </w:r>
-    </w:p>
-    <w:p>
-      <w:pPr>
-        <w:tabs>
-          <w:tab w:val="right" w:leader="dot" w:pos="10093"/>
-        </w:tabs>
-        <w:spacing w:line="240" w:lineRule="atLeast"/>
-        <w:rPr>
-          <w:rFonts w:asciiTheme="minorHAnsi" w:hAnsiTheme="minorHAnsi"/>
-          <w:i/>
-        </w:rPr>
-      </w:pPr>
-      <w:r>
-        <w:rPr>
-          <w:rFonts w:asciiTheme="minorHAnsi" w:hAnsiTheme="minorHAnsi"/>
-          <w:i/>
-        </w:rPr>
-        <w:t xml:space="preserve">T3: Learn simulation software, </w:t>
-      </w:r>
-      <w:r>
-        <w:rPr>
-          <w:rFonts w:asciiTheme="minorHAnsi" w:hAnsiTheme="minorHAnsi"/>
-          <w:i/>
-        </w:rPr>
-        <w:t>simulation on circuit A to achieve specification xx.</w:t>
-      </w:r>
-    </w:p>
-    <w:p>
-      <w:pPr>
-        <w:tabs>
-          <w:tab w:val="right" w:leader="dot" w:pos="10093"/>
-        </w:tabs>
-        <w:spacing w:line="240" w:lineRule="atLeast"/>
-        <w:rPr>
-          <w:rFonts w:asciiTheme="minorHAnsi" w:hAnsiTheme="minorHAnsi"/>
-          <w:i/>
-        </w:rPr>
-      </w:pPr>
-    </w:p>
-    <w:p>
-      <w:pPr>
-        <w:tabs>
-          <w:tab w:val="right" w:leader="dot" w:pos="10093"/>
-        </w:tabs>
-        <w:spacing w:line="240" w:lineRule="atLeast"/>
-        <w:rPr>
-          <w:rFonts w:asciiTheme="minorHAnsi" w:hAnsiTheme="minorHAnsi"/>
-          <w:i/>
-        </w:rPr>
-      </w:pPr>
-    </w:p>
-    <w:p>
-      <w:pPr>
-        <w:tabs>
-          <w:tab w:val="right" w:leader="dot" w:pos="10093"/>
-        </w:tabs>
-        <w:spacing w:line="240" w:lineRule="atLeast"/>
-        <w:rPr>
-          <w:rFonts w:asciiTheme="minorHAnsi" w:hAnsiTheme="minorHAnsi"/>
-          <w:b/>
-          <w:sz w:val="28"/>
-          <w:szCs w:val="28"/>
-        </w:rPr>
-      </w:pPr>
-      <w:r>
-        <w:rPr>
-          <w:rFonts w:asciiTheme="minorHAnsi" w:hAnsiTheme="minorHAnsi"/>
-          <w:i/>
-        </w:rPr>
-        <w:t xml:space="preserve">  </w:t>
-      </w:r>
-      <w:r>
-        <w:rPr>
-          <w:rFonts w:asciiTheme="minorHAnsi" w:hAnsiTheme="minorHAnsi"/>
-          <w:b/>
-          <w:sz w:val="28"/>
-          <w:szCs w:val="28"/>
-        </w:rPr>
-        <w:t>References:</w:t>
-      </w:r>
-      <w:r>
-        <w:rPr>
-          <w:rFonts w:asciiTheme="minorHAnsi" w:hAnsiTheme="minorHAnsi"/>
-          <w:b/>
-          <w:sz w:val="28"/>
-          <w:szCs w:val="28"/>
-        </w:rPr>
-        <w:t xml:space="preserve"> (This section does not contribute to the page limit)</w:t>
-      </w:r>
-    </w:p>
-    <w:p>
-      <w:pPr>
-        <w:tabs>
-          <w:tab w:val="right" w:leader="dot" w:pos="10093"/>
-        </w:tabs>
-        <w:spacing w:line="240" w:lineRule="atLeast"/>
-        <w:rPr>
-          <w:rFonts w:asciiTheme="minorHAnsi" w:hAnsiTheme="minorHAnsi"/>
-          <w:i/>
-        </w:rPr>
-      </w:pPr>
-      <w:r>
-        <w:rPr>
-          <w:rFonts w:asciiTheme="minorHAnsi" w:hAnsiTheme="minorHAnsi"/>
-          <w:i/>
-        </w:rPr>
-        <w:t xml:space="preserve">Reference should be IEEE referencing style. </w:t>
-      </w:r>
-      <w:r>
-        <w:rPr>
-          <w:rFonts w:asciiTheme="minorHAnsi" w:hAnsiTheme="minorHAnsi"/>
-          <w:i/>
-        </w:rPr>
-        <w:t xml:space="preserve">Web references should be kept to a minimum as they are usually not </w:t>
-      </w:r>
-      <w:proofErr w:type="gramStart"/>
-      <w:r>
-        <w:rPr>
-          <w:rFonts w:asciiTheme="minorHAnsi" w:hAnsiTheme="minorHAnsi"/>
-          <w:i/>
-        </w:rPr>
-        <w:t>peer-reviewed</w:t>
-      </w:r>
-      <w:proofErr w:type="gramEnd"/>
+        <w:t>Web references should be kept to a minimum as they are usually not peer-reviewed</w:t>
+      </w:r>
       <w:r>
         <w:rPr>
           <w:rFonts w:asciiTheme="minorHAnsi" w:hAnsiTheme="minorHAnsi"/>
@@ -3816,6 +3626,7 @@
   <w:style w:type="character" w:default="1" w:styleId="DefaultParagraphFont">
     <w:name w:val="Default Paragraph Font"/>
     <w:uiPriority w:val="1"/>
+    <w:semiHidden/>
     <w:unhideWhenUsed/>
   </w:style>
   <w:style w:type="table" w:default="1" w:styleId="TableNormal">

</xml_diff>

<commit_message>
[PID] Made changes to the draft report adhering to points listed in the mark sheet
</commit_message>
<xml_diff>
--- a/Documents/PID/PID.docx
+++ b/Documents/PID/PID.docx
@@ -5,7 +5,6 @@
     <w:p>
       <w:pPr>
         <w:rPr>
-          <w:rFonts w:asciiTheme="minorHAnsi" w:hAnsiTheme="minorHAnsi"/>
           <w:b/>
         </w:rPr>
       </w:pPr>
@@ -46,13 +45,11 @@
               <w:spacing w:before="120" w:after="120"/>
               <w:jc w:val="center"/>
               <w:rPr>
-                <w:rFonts w:asciiTheme="minorHAnsi" w:hAnsiTheme="minorHAnsi"/>
-                <w:b/>
-              </w:rPr>
-            </w:pPr>
-            <w:r>
-              <w:rPr>
-                <w:rFonts w:asciiTheme="minorHAnsi" w:hAnsiTheme="minorHAnsi"/>
+                <w:b/>
+              </w:rPr>
+            </w:pPr>
+            <w:r>
+              <w:rPr>
                 <w:noProof/>
                 <w:lang w:eastAsia="en-GB"/>
               </w:rPr>
@@ -117,14 +114,12 @@
               <w:spacing w:before="120" w:after="120"/>
               <w:jc w:val="center"/>
               <w:rPr>
-                <w:rFonts w:asciiTheme="minorHAnsi" w:hAnsiTheme="minorHAnsi"/>
                 <w:b/>
                 <w:szCs w:val="24"/>
               </w:rPr>
             </w:pPr>
             <w:r>
               <w:rPr>
-                <w:rFonts w:asciiTheme="minorHAnsi" w:hAnsiTheme="minorHAnsi"/>
                 <w:b/>
                 <w:szCs w:val="24"/>
               </w:rPr>
@@ -132,7 +127,6 @@
             </w:r>
             <w:r>
               <w:rPr>
-                <w:rFonts w:asciiTheme="minorHAnsi" w:hAnsiTheme="minorHAnsi"/>
                 <w:b/>
                 <w:szCs w:val="24"/>
               </w:rPr>
@@ -140,7 +134,6 @@
             </w:r>
             <w:r>
               <w:rPr>
-                <w:rFonts w:asciiTheme="minorHAnsi" w:hAnsiTheme="minorHAnsi"/>
                 <w:b/>
                 <w:szCs w:val="24"/>
               </w:rPr>
@@ -148,7 +141,6 @@
             </w:r>
             <w:r>
               <w:rPr>
-                <w:rFonts w:asciiTheme="minorHAnsi" w:hAnsiTheme="minorHAnsi"/>
                 <w:b/>
                 <w:szCs w:val="24"/>
               </w:rPr>
@@ -156,7 +148,6 @@
             </w:r>
             <w:r>
               <w:rPr>
-                <w:rFonts w:asciiTheme="minorHAnsi" w:hAnsiTheme="minorHAnsi"/>
                 <w:b/>
                 <w:szCs w:val="24"/>
               </w:rPr>
@@ -164,7 +155,6 @@
             </w:r>
             <w:r>
               <w:rPr>
-                <w:rFonts w:asciiTheme="minorHAnsi" w:hAnsiTheme="minorHAnsi"/>
                 <w:b/>
                 <w:szCs w:val="24"/>
               </w:rPr>
@@ -172,7 +162,6 @@
             </w:r>
             <w:r>
               <w:rPr>
-                <w:rFonts w:asciiTheme="minorHAnsi" w:hAnsiTheme="minorHAnsi"/>
                 <w:b/>
                 <w:szCs w:val="24"/>
               </w:rPr>
@@ -180,7 +169,6 @@
             </w:r>
             <w:r>
               <w:rPr>
-                <w:rFonts w:asciiTheme="minorHAnsi" w:hAnsiTheme="minorHAnsi"/>
                 <w:b/>
                 <w:szCs w:val="24"/>
               </w:rPr>
@@ -192,14 +180,12 @@
               <w:spacing w:before="120" w:after="120"/>
               <w:jc w:val="center"/>
               <w:rPr>
-                <w:rFonts w:asciiTheme="minorHAnsi" w:hAnsiTheme="minorHAnsi"/>
                 <w:b/>
                 <w:sz w:val="28"/>
               </w:rPr>
             </w:pPr>
             <w:r>
               <w:rPr>
-                <w:rFonts w:asciiTheme="minorHAnsi" w:hAnsiTheme="minorHAnsi"/>
                 <w:b/>
                 <w:szCs w:val="24"/>
               </w:rPr>
@@ -207,7 +193,6 @@
             </w:r>
             <w:r>
               <w:rPr>
-                <w:rFonts w:asciiTheme="minorHAnsi" w:hAnsiTheme="minorHAnsi"/>
                 <w:b/>
                 <w:szCs w:val="24"/>
                 <w:vertAlign w:val="superscript"/>
@@ -216,7 +201,6 @@
             </w:r>
             <w:r>
               <w:rPr>
-                <w:rFonts w:asciiTheme="minorHAnsi" w:hAnsiTheme="minorHAnsi"/>
                 <w:b/>
                 <w:szCs w:val="24"/>
               </w:rPr>
@@ -224,7 +208,6 @@
             </w:r>
             <w:r>
               <w:rPr>
-                <w:rFonts w:asciiTheme="minorHAnsi" w:hAnsiTheme="minorHAnsi"/>
                 <w:b/>
                 <w:szCs w:val="24"/>
               </w:rPr>
@@ -232,7 +215,6 @@
             </w:r>
             <w:r>
               <w:rPr>
-                <w:rFonts w:asciiTheme="minorHAnsi" w:hAnsiTheme="minorHAnsi"/>
                 <w:b/>
                 <w:szCs w:val="24"/>
               </w:rPr>
@@ -249,13 +231,11 @@
               <w:spacing w:before="120" w:after="120"/>
               <w:jc w:val="center"/>
               <w:rPr>
-                <w:rFonts w:asciiTheme="minorHAnsi" w:hAnsiTheme="minorHAnsi"/>
-                <w:b/>
-              </w:rPr>
-            </w:pPr>
-            <w:r>
-              <w:rPr>
-                <w:rFonts w:asciiTheme="minorHAnsi" w:hAnsiTheme="minorHAnsi"/>
+                <w:b/>
+              </w:rPr>
+            </w:pPr>
+            <w:r>
+              <w:rPr>
                 <w:noProof/>
                 <w:lang w:eastAsia="en-GB"/>
               </w:rPr>
@@ -325,13 +305,11 @@
             <w:pPr>
               <w:jc w:val="left"/>
               <w:rPr>
-                <w:rFonts w:asciiTheme="minorHAnsi" w:hAnsiTheme="minorHAnsi"/>
                 <w:szCs w:val="24"/>
               </w:rPr>
             </w:pPr>
             <w:r>
               <w:rPr>
-                <w:rFonts w:asciiTheme="minorHAnsi" w:hAnsiTheme="minorHAnsi"/>
                 <w:b/>
                 <w:szCs w:val="24"/>
               </w:rPr>
@@ -339,7 +317,6 @@
             </w:r>
             <w:r>
               <w:rPr>
-                <w:rFonts w:asciiTheme="minorHAnsi" w:hAnsiTheme="minorHAnsi"/>
                 <w:b/>
                 <w:szCs w:val="24"/>
               </w:rPr>
@@ -355,13 +332,11 @@
           <w:p>
             <w:pPr>
               <w:rPr>
-                <w:rFonts w:asciiTheme="minorHAnsi" w:hAnsiTheme="minorHAnsi"/>
                 <w:szCs w:val="24"/>
               </w:rPr>
             </w:pPr>
             <w:r>
               <w:rPr>
-                <w:rFonts w:asciiTheme="minorHAnsi" w:hAnsiTheme="minorHAnsi"/>
                 <w:szCs w:val="24"/>
               </w:rPr>
               <w:t>Amaan Mujawar</w:t>
@@ -387,13 +362,11 @@
               </w:tabs>
               <w:jc w:val="left"/>
               <w:rPr>
-                <w:rFonts w:asciiTheme="minorHAnsi" w:hAnsiTheme="minorHAnsi"/>
                 <w:szCs w:val="24"/>
               </w:rPr>
             </w:pPr>
             <w:r>
               <w:rPr>
-                <w:rFonts w:asciiTheme="minorHAnsi" w:hAnsiTheme="minorHAnsi"/>
                 <w:b/>
                 <w:szCs w:val="24"/>
               </w:rPr>
@@ -409,13 +382,11 @@
           <w:p>
             <w:pPr>
               <w:rPr>
-                <w:rFonts w:asciiTheme="minorHAnsi" w:hAnsiTheme="minorHAnsi"/>
                 <w:szCs w:val="24"/>
               </w:rPr>
             </w:pPr>
             <w:r>
               <w:rPr>
-                <w:rFonts w:asciiTheme="minorHAnsi" w:hAnsiTheme="minorHAnsi"/>
                 <w:szCs w:val="24"/>
               </w:rPr>
               <w:t>Implement an Arithmetic Unit utilising Approximate Computing into RISC-V SoC</w:t>
@@ -441,14 +412,12 @@
               </w:tabs>
               <w:jc w:val="left"/>
               <w:rPr>
-                <w:rFonts w:asciiTheme="minorHAnsi" w:hAnsiTheme="minorHAnsi"/>
                 <w:b/>
                 <w:szCs w:val="24"/>
               </w:rPr>
             </w:pPr>
             <w:r>
               <w:rPr>
-                <w:rFonts w:asciiTheme="minorHAnsi" w:hAnsiTheme="minorHAnsi"/>
                 <w:b/>
                 <w:szCs w:val="24"/>
               </w:rPr>
@@ -463,13 +432,11 @@
           <w:p>
             <w:pPr>
               <w:rPr>
-                <w:rFonts w:asciiTheme="minorHAnsi" w:hAnsiTheme="minorHAnsi"/>
                 <w:szCs w:val="24"/>
               </w:rPr>
             </w:pPr>
             <w:r>
               <w:rPr>
-                <w:rFonts w:asciiTheme="minorHAnsi" w:hAnsiTheme="minorHAnsi"/>
                 <w:szCs w:val="24"/>
               </w:rPr>
               <w:t>Mr Neil Powell</w:t>
@@ -483,13 +450,11 @@
           <w:p>
             <w:pPr>
               <w:rPr>
-                <w:rFonts w:asciiTheme="minorHAnsi" w:hAnsiTheme="minorHAnsi"/>
                 <w:szCs w:val="24"/>
               </w:rPr>
             </w:pPr>
             <w:r>
               <w:rPr>
-                <w:rFonts w:asciiTheme="minorHAnsi" w:hAnsiTheme="minorHAnsi"/>
                 <w:b/>
                 <w:szCs w:val="24"/>
               </w:rPr>
@@ -505,7 +470,6 @@
           <w:p>
             <w:pPr>
               <w:rPr>
-                <w:rFonts w:asciiTheme="minorHAnsi" w:hAnsiTheme="minorHAnsi"/>
                 <w:szCs w:val="24"/>
               </w:rPr>
             </w:pPr>
@@ -520,7 +484,6 @@
           <w:tab w:val="right" w:leader="dot" w:pos="10093"/>
         </w:tabs>
         <w:rPr>
-          <w:rFonts w:asciiTheme="minorHAnsi" w:hAnsiTheme="minorHAnsi"/>
           <w:b/>
           <w:sz w:val="28"/>
         </w:rPr>
@@ -533,7 +496,6 @@
           <w:tab w:val="right" w:leader="dot" w:pos="10093"/>
         </w:tabs>
         <w:rPr>
-          <w:rFonts w:asciiTheme="minorHAnsi" w:hAnsiTheme="minorHAnsi"/>
           <w:b/>
           <w:sz w:val="28"/>
           <w:szCs w:val="28"/>
@@ -541,7 +503,6 @@
       </w:pPr>
       <w:r>
         <w:rPr>
-          <w:rFonts w:asciiTheme="minorHAnsi" w:hAnsiTheme="minorHAnsi"/>
           <w:b/>
           <w:sz w:val="28"/>
           <w:szCs w:val="28"/>
@@ -550,7 +511,6 @@
       </w:r>
       <w:r>
         <w:rPr>
-          <w:rFonts w:asciiTheme="minorHAnsi" w:hAnsiTheme="minorHAnsi"/>
           <w:b/>
           <w:sz w:val="28"/>
           <w:szCs w:val="28"/>
@@ -559,12 +519,43 @@
       </w:r>
       <w:r>
         <w:rPr>
-          <w:rFonts w:asciiTheme="minorHAnsi" w:hAnsiTheme="minorHAnsi"/>
           <w:b/>
           <w:sz w:val="28"/>
           <w:szCs w:val="28"/>
         </w:rPr>
         <w:t xml:space="preserve"> </w:t>
+      </w:r>
+    </w:p>
+    <w:p>
+      <w:r>
+        <w:t>The rapid increase in data generated by applications such as image processing, video streaming, and machine learning has created a need for efficient computing solutions. Traditional computing methods often lead to high energy consumption and prolonged processing times, making them inadequate for modern data-intensive tasks.</w:t>
+      </w:r>
+    </w:p>
+    <w:p/>
+    <w:p>
+      <w:r>
+        <w:t xml:space="preserve">This project aims to develop an Arithmetic Unit that </w:t>
+      </w:r>
+      <w:r>
+        <w:t>utilises</w:t>
+      </w:r>
+      <w:r>
+        <w:t xml:space="preserve"> Approximate Computing, which allows for less precise calculations in scenarios where perfect accuracy is not critical. This approach can significantly enhance processing speed and reduce energy usage, making it particularly suitable for applications that can tolerate minor inaccuracies.</w:t>
+      </w:r>
+    </w:p>
+    <w:p/>
+    <w:p>
+      <w:r>
+        <w:t>The motivation for this work to integrate Approximate Computing into a Reduced Instruction Set Computer (RISC-V) System on Chip (SoC). By focusing on these objectives, we aim to improve overall system efficiency, enabling better handling of large data volumes while minimi</w:t>
+      </w:r>
+      <w:r>
+        <w:t>s</w:t>
+      </w:r>
+      <w:r>
+        <w:t>ing resource consumption</w:t>
+      </w:r>
+      <w:r>
+        <w:t>.</w:t>
       </w:r>
     </w:p>
     <w:p>
@@ -574,35 +565,10 @@
           <w:tab w:val="right" w:leader="dot" w:pos="10093"/>
         </w:tabs>
         <w:rPr>
-          <w:rFonts w:asciiTheme="minorHAnsi" w:hAnsiTheme="minorHAnsi"/>
           <w:iCs/>
           <w:szCs w:val="24"/>
         </w:rPr>
       </w:pPr>
-      <w:r>
-        <w:rPr>
-          <w:rFonts w:asciiTheme="minorHAnsi" w:hAnsiTheme="minorHAnsi"/>
-          <w:iCs/>
-          <w:szCs w:val="24"/>
-        </w:rPr>
-        <w:t>The motivation for this project is to design and implement an Arithmetic Unit utili</w:t>
-      </w:r>
-      <w:r>
-        <w:rPr>
-          <w:rFonts w:asciiTheme="minorHAnsi" w:hAnsiTheme="minorHAnsi"/>
-          <w:iCs/>
-          <w:szCs w:val="24"/>
-        </w:rPr>
-        <w:t>s</w:t>
-      </w:r>
-      <w:r>
-        <w:rPr>
-          <w:rFonts w:asciiTheme="minorHAnsi" w:hAnsiTheme="minorHAnsi"/>
-          <w:iCs/>
-          <w:szCs w:val="24"/>
-        </w:rPr>
-        <w:t>ing Approximate Computing methods for integration into a Reduced Instruction Set Computer (RISC-V) System on Chip (SoC). Approximate Computing allows for less precise calculations where perfect accuracy is not essential, making it beneficial for applications such as image processing, video streaming, and machine learning, where minor inaccuracies can enhance speed and reduce energy consumption.</w:t>
-      </w:r>
     </w:p>
     <w:p>
       <w:pPr>
@@ -611,18 +577,73 @@
           <w:tab w:val="right" w:leader="dot" w:pos="10093"/>
         </w:tabs>
         <w:rPr>
-          <w:rFonts w:asciiTheme="minorHAnsi" w:hAnsiTheme="minorHAnsi"/>
-          <w:iCs/>
-          <w:szCs w:val="24"/>
-        </w:rPr>
-      </w:pPr>
-      <w:r>
-        <w:rPr>
-          <w:rFonts w:asciiTheme="minorHAnsi" w:hAnsiTheme="minorHAnsi"/>
-          <w:iCs/>
-          <w:szCs w:val="24"/>
-        </w:rPr>
-        <w:t>The rationale behind this project stems from the growing demand for efficient computing in data-intensive environments. As devices become more complex and data volumes increase, traditional computing methods often struggle, leading to significant power and time consumption. Approximate Computing provides a solution by enabling faster, more energy-efficient operations without greatly compromising output quality.</w:t>
+          <w:b/>
+          <w:sz w:val="28"/>
+          <w:szCs w:val="28"/>
+        </w:rPr>
+      </w:pPr>
+      <w:r>
+        <w:rPr>
+          <w:b/>
+          <w:sz w:val="28"/>
+          <w:szCs w:val="28"/>
+        </w:rPr>
+        <w:t>Project Specification:</w:t>
+      </w:r>
+    </w:p>
+    <w:p>
+      <w:r>
+        <w:t xml:space="preserve">The objective of this project is to design and implement an Arithmetic Unit using Approximate Computing techniques for integration into a RISC-V </w:t>
+      </w:r>
+      <w:proofErr w:type="spellStart"/>
+      <w:r>
+        <w:t>SoC.</w:t>
+      </w:r>
+      <w:proofErr w:type="spellEnd"/>
+      <w:r>
+        <w:t xml:space="preserve"> The development will utili</w:t>
+      </w:r>
+      <w:r>
+        <w:t>s</w:t>
+      </w:r>
+      <w:r>
+        <w:t xml:space="preserve">e the </w:t>
+      </w:r>
+      <w:proofErr w:type="spellStart"/>
+      <w:r>
+        <w:t>Artix</w:t>
+      </w:r>
+      <w:proofErr w:type="spellEnd"/>
+      <w:r>
+        <w:t xml:space="preserve"> Nexus 7 FPGA and the Xilinx Vivado Design Suite as primary tools.</w:t>
+      </w:r>
+    </w:p>
+    <w:p/>
+    <w:p>
+      <w:r>
+        <w:t xml:space="preserve">The project will consist of several key tasks. First, a literature review will be conducted to identify relevant Approximate Computing techniques. Following this, the design phase will involve creating architectural designs and schematic diagrams to outline the functionality of the Arithmetic Unit and its interactions with the RISC-V </w:t>
+      </w:r>
+      <w:proofErr w:type="spellStart"/>
+      <w:r>
+        <w:t>SoC.</w:t>
+      </w:r>
+      <w:proofErr w:type="spellEnd"/>
+    </w:p>
+    <w:p/>
+    <w:p>
+      <w:r>
+        <w:t xml:space="preserve">In the implementation phase, the Arithmetic Unit will be coded using Hardware Description Languages (HDLs), and the FPGA will be synthesized, simulated, and programmed using Vivado. Testing and verification will include the development of test cases to evaluate performance and accuracy, ensuring proper integration with the RISC-V </w:t>
+      </w:r>
+      <w:proofErr w:type="spellStart"/>
+      <w:r>
+        <w:t>SoC.</w:t>
+      </w:r>
+      <w:proofErr w:type="spellEnd"/>
+    </w:p>
+    <w:p/>
+    <w:p>
+      <w:r>
+        <w:t>Throughout the project, comprehensive documentation will be maintained to capture design choices, implementation processes, and testing outcomes. The expected outcome is a fully functional Arithmetic Unit that demonstrates the advantages of Approximate Computing in terms of performance and energy efficiency, along with detailed documentation that provides insights into the design and implementation process.</w:t>
       </w:r>
     </w:p>
     <w:p>
@@ -632,19 +653,11 @@
           <w:tab w:val="right" w:leader="dot" w:pos="10093"/>
         </w:tabs>
         <w:rPr>
-          <w:rFonts w:asciiTheme="minorHAnsi" w:hAnsiTheme="minorHAnsi"/>
-          <w:iCs/>
-          <w:szCs w:val="24"/>
-        </w:rPr>
-      </w:pPr>
-      <w:r>
-        <w:rPr>
-          <w:rFonts w:asciiTheme="minorHAnsi" w:hAnsiTheme="minorHAnsi"/>
-          <w:iCs/>
-          <w:szCs w:val="24"/>
-        </w:rPr>
-        <w:t>The project will unfold in several stages, including planning, background research, design and development, integration, and testing. The initial phase will involve a literature review of Approximate Computing techniques to identify promising methods and applications, informing the Arithmetic Unit's design.</w:t>
-      </w:r>
+          <w:b/>
+          <w:sz w:val="28"/>
+          <w:szCs w:val="28"/>
+        </w:rPr>
+      </w:pPr>
     </w:p>
     <w:p>
       <w:pPr>
@@ -653,27 +666,115 @@
           <w:tab w:val="right" w:leader="dot" w:pos="10093"/>
         </w:tabs>
         <w:rPr>
-          <w:rFonts w:asciiTheme="minorHAnsi" w:hAnsiTheme="minorHAnsi"/>
+          <w:b/>
+          <w:sz w:val="28"/>
+          <w:szCs w:val="28"/>
+        </w:rPr>
+      </w:pPr>
+      <w:r>
+        <w:rPr>
+          <w:b/>
+          <w:sz w:val="28"/>
+          <w:szCs w:val="28"/>
+        </w:rPr>
+        <w:t>Project Schedule</w:t>
+      </w:r>
+      <w:r>
+        <w:rPr>
+          <w:b/>
+          <w:sz w:val="28"/>
+          <w:szCs w:val="28"/>
+        </w:rPr>
+        <w:t>:</w:t>
+      </w:r>
+    </w:p>
+    <w:p>
+      <w:r>
+        <w:t xml:space="preserve">The objective of this project is to design and implement an Arithmetic Unit using Approximate Computing techniques for integration into a RISC-V </w:t>
+      </w:r>
+      <w:proofErr w:type="spellStart"/>
+      <w:r>
+        <w:t>SoC.</w:t>
+      </w:r>
+      <w:proofErr w:type="spellEnd"/>
+      <w:r>
+        <w:t xml:space="preserve"> Development will utilise the </w:t>
+      </w:r>
+      <w:proofErr w:type="spellStart"/>
+      <w:r>
+        <w:t>Artix</w:t>
+      </w:r>
+      <w:proofErr w:type="spellEnd"/>
+      <w:r>
+        <w:t xml:space="preserve"> Nexus 7 FPGA and the Xilinx Vivado Design Suite as primary tools.</w:t>
+      </w:r>
+    </w:p>
+    <w:p/>
+    <w:p>
+      <w:r>
+        <w:lastRenderedPageBreak/>
+        <w:t>The project</w:t>
+      </w:r>
+      <w:r>
+        <w:t xml:space="preserve">’s first </w:t>
+      </w:r>
+      <w:r>
+        <w:t xml:space="preserve">Milestone 1, involves the completion of a final process initiation document for submission. Following this, a literature review will be conducted to identify relevant Approximate Computing techniques. In Milestone 2, a detailed project specification will be planned and </w:t>
+      </w:r>
+      <w:r>
+        <w:t>drafted for referencing and</w:t>
+      </w:r>
+      <w:r>
+        <w:t xml:space="preserve"> setting the foundation </w:t>
+      </w:r>
+      <w:r>
+        <w:t xml:space="preserve">whilst proceeding with </w:t>
+      </w:r>
+      <w:r>
+        <w:t>the design phase.</w:t>
+      </w:r>
+    </w:p>
+    <w:p/>
+    <w:p>
+      <w:r>
+        <w:t xml:space="preserve">During the design phase, architectural designs and schematic diagrams will be created to outline the functionality of the Arithmetic Unit and its interactions with the RISC-V </w:t>
+      </w:r>
+      <w:proofErr w:type="spellStart"/>
+      <w:r>
+        <w:t>SoC.</w:t>
+      </w:r>
+      <w:proofErr w:type="spellEnd"/>
+      <w:r>
+        <w:t xml:space="preserve"> After the design is established, Milestone 3 will focus on selecting an appropriate approximation method to be implemented in the project.</w:t>
+      </w:r>
+    </w:p>
+    <w:p/>
+    <w:p>
+      <w:r>
+        <w:t xml:space="preserve">In the implementation phase, the Arithmetic Unit will be coded using Hardware Description Languages (HDLs). Milestone 4 will be reached when the chosen approximation method is implemented on the FPGA, followed by synthesis, simulation, and programming using the Vivado Design Suite. Rigorous testing and verification will ensue, including the development of comprehensive test cases to evaluate performance and accuracy, ensuring proper integration with the RISC-V </w:t>
+      </w:r>
+      <w:proofErr w:type="spellStart"/>
+      <w:r>
+        <w:t>SoC.</w:t>
+      </w:r>
+      <w:proofErr w:type="spellEnd"/>
+    </w:p>
+    <w:p/>
+    <w:p>
+      <w:r>
+        <w:t>Finally, in Milestone 5, a final interim report will be produced to document progress and outcomes. Throughout the project, comprehensive documentation will capture design choices, implementation processes, and testing results. The expected outcome is a fully functional Arithmetic Unit that demonstrates the advantages of Approximate Computing in terms of performance and energy efficiency, along with detailed documentation that provides insights into the design and implementation process.</w:t>
+      </w:r>
+    </w:p>
+    <w:p>
+      <w:pPr>
+        <w:jc w:val="left"/>
+        <w:rPr>
+          <w:b/>
           <w:iCs/>
-          <w:szCs w:val="24"/>
-        </w:rPr>
-      </w:pPr>
-      <w:r>
-        <w:rPr>
-          <w:rFonts w:asciiTheme="minorHAnsi" w:hAnsiTheme="minorHAnsi"/>
-          <w:iCs/>
-          <w:szCs w:val="24"/>
-        </w:rPr>
-        <w:t>The</w:t>
-      </w:r>
-      <w:r>
-        <w:rPr>
-          <w:rFonts w:asciiTheme="minorHAnsi" w:hAnsiTheme="minorHAnsi"/>
-          <w:iCs/>
-          <w:szCs w:val="24"/>
-        </w:rPr>
-        <w:t xml:space="preserve"> project aims to systematically investigate how Approximate Computing can enhance RISC-V SoC performance. The ultimate goal is to create a functional Arithmetic Unit that exemplifies the benefits of this approach, paving the way for further advancements in efficient computing methods.</w:t>
-      </w:r>
+          <w:sz w:val="28"/>
+          <w:szCs w:val="28"/>
+        </w:rPr>
+      </w:pPr>
     </w:p>
     <w:p>
       <w:pPr>
@@ -682,11 +783,27 @@
           <w:tab w:val="right" w:leader="dot" w:pos="10093"/>
         </w:tabs>
         <w:rPr>
-          <w:rFonts w:asciiTheme="minorHAnsi" w:hAnsiTheme="minorHAnsi"/>
-          <w:iCs/>
-          <w:szCs w:val="24"/>
-        </w:rPr>
-      </w:pPr>
+          <w:b/>
+          <w:sz w:val="28"/>
+          <w:szCs w:val="28"/>
+        </w:rPr>
+      </w:pPr>
+      <w:r>
+        <w:rPr>
+          <w:b/>
+          <w:sz w:val="28"/>
+          <w:szCs w:val="28"/>
+        </w:rPr>
+        <w:t>Risk Register</w:t>
+      </w:r>
+      <w:r>
+        <w:rPr>
+          <w:b/>
+          <w:sz w:val="28"/>
+          <w:szCs w:val="28"/>
+        </w:rPr>
+        <w:t>:</w:t>
+      </w:r>
     </w:p>
     <w:p>
       <w:pPr>
@@ -695,421 +812,11 @@
           <w:tab w:val="right" w:leader="dot" w:pos="10093"/>
         </w:tabs>
         <w:rPr>
-          <w:rFonts w:asciiTheme="minorHAnsi" w:hAnsiTheme="minorHAnsi"/>
           <w:b/>
           <w:sz w:val="28"/>
           <w:szCs w:val="28"/>
         </w:rPr>
       </w:pPr>
-      <w:r>
-        <w:rPr>
-          <w:rFonts w:asciiTheme="minorHAnsi" w:hAnsiTheme="minorHAnsi"/>
-          <w:b/>
-          <w:sz w:val="28"/>
-          <w:szCs w:val="28"/>
-        </w:rPr>
-        <w:t>Project Specification:</w:t>
-      </w:r>
-    </w:p>
-    <w:p>
-      <w:pPr>
-        <w:tabs>
-          <w:tab w:val="left" w:pos="2268"/>
-          <w:tab w:val="right" w:leader="dot" w:pos="10093"/>
-        </w:tabs>
-        <w:rPr>
-          <w:rFonts w:asciiTheme="minorHAnsi" w:hAnsiTheme="minorHAnsi"/>
-          <w:iCs/>
-        </w:rPr>
-      </w:pPr>
-      <w:r>
-        <w:rPr>
-          <w:rFonts w:asciiTheme="minorHAnsi" w:hAnsiTheme="minorHAnsi"/>
-          <w:iCs/>
-        </w:rPr>
-        <w:t>The objective of this project is to design, implement, and integrate an Arithmetic Unit utili</w:t>
-      </w:r>
-      <w:r>
-        <w:rPr>
-          <w:rFonts w:asciiTheme="minorHAnsi" w:hAnsiTheme="minorHAnsi"/>
-          <w:iCs/>
-        </w:rPr>
-        <w:t>s</w:t>
-      </w:r>
-      <w:r>
-        <w:rPr>
-          <w:rFonts w:asciiTheme="minorHAnsi" w:hAnsiTheme="minorHAnsi"/>
-          <w:iCs/>
-        </w:rPr>
-        <w:t>ing Approximate Computing methods within a RISC-V</w:t>
-      </w:r>
-      <w:r>
-        <w:rPr>
-          <w:rFonts w:asciiTheme="minorHAnsi" w:hAnsiTheme="minorHAnsi"/>
-          <w:iCs/>
-        </w:rPr>
-        <w:t xml:space="preserve"> </w:t>
-      </w:r>
-      <w:r>
-        <w:rPr>
-          <w:rFonts w:asciiTheme="minorHAnsi" w:hAnsiTheme="minorHAnsi"/>
-          <w:iCs/>
-        </w:rPr>
-        <w:t>SoC. Development will utili</w:t>
-      </w:r>
-      <w:r>
-        <w:rPr>
-          <w:rFonts w:asciiTheme="minorHAnsi" w:hAnsiTheme="minorHAnsi"/>
-          <w:iCs/>
-        </w:rPr>
-        <w:t>s</w:t>
-      </w:r>
-      <w:r>
-        <w:rPr>
-          <w:rFonts w:asciiTheme="minorHAnsi" w:hAnsiTheme="minorHAnsi"/>
-          <w:iCs/>
-        </w:rPr>
-        <w:t>e the Artix Nexus 7 FPGA and the Xilinx Vivado Design Suite as primary tools.</w:t>
-      </w:r>
-    </w:p>
-    <w:p>
-      <w:pPr>
-        <w:tabs>
-          <w:tab w:val="left" w:pos="2268"/>
-          <w:tab w:val="right" w:leader="dot" w:pos="10093"/>
-        </w:tabs>
-        <w:rPr>
-          <w:rFonts w:asciiTheme="minorHAnsi" w:hAnsiTheme="minorHAnsi"/>
-          <w:iCs/>
-        </w:rPr>
-      </w:pPr>
-      <w:r>
-        <w:rPr>
-          <w:rFonts w:asciiTheme="minorHAnsi" w:hAnsiTheme="minorHAnsi"/>
-          <w:iCs/>
-        </w:rPr>
-        <w:t xml:space="preserve">Key tasks include conducting a literature review to identify relevant Approximate Computing techniques, followed by the design phase, which will focus on creating architectural designs and schematic diagrams </w:t>
-      </w:r>
-      <w:r>
-        <w:rPr>
-          <w:rFonts w:asciiTheme="minorHAnsi" w:hAnsiTheme="minorHAnsi"/>
-          <w:iCs/>
-        </w:rPr>
-        <w:t>outlining</w:t>
-      </w:r>
-      <w:r>
-        <w:rPr>
-          <w:rFonts w:asciiTheme="minorHAnsi" w:hAnsiTheme="minorHAnsi"/>
-          <w:iCs/>
-        </w:rPr>
-        <w:t xml:space="preserve"> the unit's functionality. Implementation will involve coding the Arithmetic Unit using hardware description languages (HDLs) and synthesi</w:t>
-      </w:r>
-      <w:r>
-        <w:rPr>
-          <w:rFonts w:asciiTheme="minorHAnsi" w:hAnsiTheme="minorHAnsi"/>
-          <w:iCs/>
-        </w:rPr>
-        <w:t>s</w:t>
-      </w:r>
-      <w:r>
-        <w:rPr>
-          <w:rFonts w:asciiTheme="minorHAnsi" w:hAnsiTheme="minorHAnsi"/>
-          <w:iCs/>
-        </w:rPr>
-        <w:t>ing, simulating, and programming the FPGA with Vivado. Rigorous testing and verification will include developing test cases to evaluate performance and accuracy, ensuring proper integration with the RISC-V SoC.</w:t>
-      </w:r>
-    </w:p>
-    <w:p>
-      <w:pPr>
-        <w:tabs>
-          <w:tab w:val="left" w:pos="2268"/>
-          <w:tab w:val="right" w:leader="dot" w:pos="10093"/>
-        </w:tabs>
-        <w:rPr>
-          <w:rFonts w:asciiTheme="minorHAnsi" w:hAnsiTheme="minorHAnsi"/>
-          <w:iCs/>
-        </w:rPr>
-      </w:pPr>
-      <w:r>
-        <w:rPr>
-          <w:rFonts w:asciiTheme="minorHAnsi" w:hAnsiTheme="minorHAnsi"/>
-          <w:iCs/>
-        </w:rPr>
-        <w:t>Throughout the project, comprehensive documentation will capture design choices, implementation processes, and testing outcomes. The expected outcome is a fully functional Arithmetic Unit that demonstrates the benefits of Approximate Computing, along with detailed documentation of the design and implementation process, providing valuable insights into the performance advantages of Approximate Computing in RISC-V SoCs.</w:t>
-      </w:r>
-    </w:p>
-    <w:p>
-      <w:pPr>
-        <w:tabs>
-          <w:tab w:val="left" w:pos="2268"/>
-          <w:tab w:val="right" w:leader="dot" w:pos="10093"/>
-        </w:tabs>
-        <w:rPr>
-          <w:rFonts w:asciiTheme="minorHAnsi" w:hAnsiTheme="minorHAnsi"/>
-          <w:b/>
-          <w:sz w:val="28"/>
-          <w:szCs w:val="28"/>
-        </w:rPr>
-      </w:pPr>
-    </w:p>
-    <w:p>
-      <w:pPr>
-        <w:tabs>
-          <w:tab w:val="left" w:pos="2268"/>
-          <w:tab w:val="right" w:leader="dot" w:pos="10093"/>
-        </w:tabs>
-        <w:rPr>
-          <w:rFonts w:asciiTheme="minorHAnsi" w:hAnsiTheme="minorHAnsi"/>
-          <w:b/>
-          <w:sz w:val="28"/>
-          <w:szCs w:val="28"/>
-        </w:rPr>
-      </w:pPr>
-      <w:r>
-        <w:rPr>
-          <w:rFonts w:asciiTheme="minorHAnsi" w:hAnsiTheme="minorHAnsi"/>
-          <w:b/>
-          <w:sz w:val="28"/>
-          <w:szCs w:val="28"/>
-        </w:rPr>
-        <w:t>Project Schedule</w:t>
-      </w:r>
-      <w:r>
-        <w:rPr>
-          <w:rFonts w:asciiTheme="minorHAnsi" w:hAnsiTheme="minorHAnsi"/>
-          <w:b/>
-          <w:sz w:val="28"/>
-          <w:szCs w:val="28"/>
-        </w:rPr>
-        <w:t>:</w:t>
-      </w:r>
-    </w:p>
-    <w:p>
-      <w:pPr>
-        <w:jc w:val="left"/>
-        <w:rPr>
-          <w:rFonts w:asciiTheme="minorHAnsi" w:hAnsiTheme="minorHAnsi"/>
-          <w:iCs/>
-        </w:rPr>
-      </w:pPr>
-      <w:r>
-        <w:rPr>
-          <w:rFonts w:asciiTheme="minorHAnsi" w:hAnsiTheme="minorHAnsi"/>
-          <w:iCs/>
-        </w:rPr>
-        <w:t xml:space="preserve">This project will consist of several main tasks and work packages, each with specific objectives and deliverables. </w:t>
-      </w:r>
-      <w:r>
-        <w:rPr>
-          <w:rFonts w:asciiTheme="minorHAnsi" w:hAnsiTheme="minorHAnsi"/>
-          <w:iCs/>
-        </w:rPr>
-        <w:t xml:space="preserve">It </w:t>
-      </w:r>
-      <w:r>
-        <w:rPr>
-          <w:rFonts w:asciiTheme="minorHAnsi" w:hAnsiTheme="minorHAnsi"/>
-          <w:iCs/>
-        </w:rPr>
-        <w:t>will follow clear milestones, including the completion of the literature review, finali</w:t>
-      </w:r>
-      <w:r>
-        <w:rPr>
-          <w:rFonts w:asciiTheme="minorHAnsi" w:hAnsiTheme="minorHAnsi"/>
-          <w:iCs/>
-        </w:rPr>
-        <w:t>s</w:t>
-      </w:r>
-      <w:r>
-        <w:rPr>
-          <w:rFonts w:asciiTheme="minorHAnsi" w:hAnsiTheme="minorHAnsi"/>
-          <w:iCs/>
-        </w:rPr>
-        <w:t>ation of design specifications, FPGA implementation, testing and verification, and submission of a final report.</w:t>
-      </w:r>
-    </w:p>
-    <w:p>
-      <w:pPr>
-        <w:jc w:val="left"/>
-        <w:rPr>
-          <w:rFonts w:asciiTheme="minorHAnsi" w:hAnsiTheme="minorHAnsi"/>
-          <w:iCs/>
-        </w:rPr>
-      </w:pPr>
-      <w:r>
-        <w:rPr>
-          <w:rFonts w:asciiTheme="minorHAnsi" w:hAnsiTheme="minorHAnsi"/>
-          <w:iCs/>
-        </w:rPr>
-        <w:lastRenderedPageBreak/>
-        <w:t>The initial task is a literature review focused on identifying and evaluating existing Approximate Computing techniques relevant to the Arithmetic Unit, resulting in a summary report that will inform the subsequent design phase.</w:t>
-      </w:r>
-    </w:p>
-    <w:p>
-      <w:pPr>
-        <w:jc w:val="left"/>
-        <w:rPr>
-          <w:rFonts w:asciiTheme="minorHAnsi" w:hAnsiTheme="minorHAnsi"/>
-          <w:iCs/>
-        </w:rPr>
-      </w:pPr>
-      <w:r>
-        <w:rPr>
-          <w:rFonts w:asciiTheme="minorHAnsi" w:hAnsiTheme="minorHAnsi"/>
-          <w:iCs/>
-        </w:rPr>
-        <w:t>Following the literature review, the design development phase will create architectural designs and schematic diagrams, producing comprehensive design documentation, including specifications and performance metrics, reliant on insights from the literature review.</w:t>
-      </w:r>
-    </w:p>
-    <w:p>
-      <w:pPr>
-        <w:jc w:val="left"/>
-        <w:rPr>
-          <w:rFonts w:asciiTheme="minorHAnsi" w:hAnsiTheme="minorHAnsi"/>
-          <w:iCs/>
-        </w:rPr>
-      </w:pPr>
-      <w:r>
-        <w:rPr>
-          <w:rFonts w:asciiTheme="minorHAnsi" w:hAnsiTheme="minorHAnsi"/>
-          <w:iCs/>
-        </w:rPr>
-        <w:t>The implementation phase will involve coding the Arithmetic Unit using hardware description languages (HDLs) and programming the Artix Nexus 7 FPGA with Xilinx Vivado. Deliverables for this phase include functional HDL code and a programmed FPGA, heavily dependent on finali</w:t>
-      </w:r>
-      <w:r>
-        <w:rPr>
-          <w:rFonts w:asciiTheme="minorHAnsi" w:hAnsiTheme="minorHAnsi"/>
-          <w:iCs/>
-        </w:rPr>
-        <w:t>s</w:t>
-      </w:r>
-      <w:r>
-        <w:rPr>
-          <w:rFonts w:asciiTheme="minorHAnsi" w:hAnsiTheme="minorHAnsi"/>
-          <w:iCs/>
-        </w:rPr>
-        <w:t>ed design documentation.</w:t>
-      </w:r>
-    </w:p>
-    <w:p>
-      <w:pPr>
-        <w:jc w:val="left"/>
-        <w:rPr>
-          <w:rFonts w:asciiTheme="minorHAnsi" w:hAnsiTheme="minorHAnsi"/>
-          <w:iCs/>
-        </w:rPr>
-      </w:pPr>
-      <w:r>
-        <w:rPr>
-          <w:rFonts w:asciiTheme="minorHAnsi" w:hAnsiTheme="minorHAnsi"/>
-          <w:iCs/>
-        </w:rPr>
-        <w:t>Rigorous testing and verification will follow, validating the performance and accuracy of the Arithmetic Unit through developed test cases and simulations in Vivado. This phase will document results and inform any necessary design iterations, relying on successful implementation.</w:t>
-      </w:r>
-    </w:p>
-    <w:p>
-      <w:pPr>
-        <w:jc w:val="left"/>
-        <w:rPr>
-          <w:rFonts w:asciiTheme="minorHAnsi" w:hAnsiTheme="minorHAnsi"/>
-          <w:iCs/>
-        </w:rPr>
-      </w:pPr>
-      <w:r>
-        <w:rPr>
-          <w:rFonts w:asciiTheme="minorHAnsi" w:hAnsiTheme="minorHAnsi"/>
-          <w:iCs/>
-        </w:rPr>
-        <w:t>Throughout the project, detailed documentation will capture design decisions, implementation processes, and testing outcomes, culminating in a final report summari</w:t>
-      </w:r>
-      <w:r>
-        <w:rPr>
-          <w:rFonts w:asciiTheme="minorHAnsi" w:hAnsiTheme="minorHAnsi"/>
-          <w:iCs/>
-        </w:rPr>
-        <w:t>si</w:t>
-      </w:r>
-      <w:r>
-        <w:rPr>
-          <w:rFonts w:asciiTheme="minorHAnsi" w:hAnsiTheme="minorHAnsi"/>
-          <w:iCs/>
-        </w:rPr>
-        <w:t>ng findings and insights.</w:t>
-      </w:r>
-    </w:p>
-    <w:p>
-      <w:pPr>
-        <w:jc w:val="left"/>
-        <w:rPr>
-          <w:rFonts w:asciiTheme="minorHAnsi" w:hAnsiTheme="minorHAnsi"/>
-          <w:iCs/>
-        </w:rPr>
-      </w:pPr>
-      <w:r>
-        <w:rPr>
-          <w:rFonts w:asciiTheme="minorHAnsi" w:hAnsiTheme="minorHAnsi"/>
-          <w:iCs/>
-        </w:rPr>
-        <w:t>The critical path comprises the literature review, design development, implementation, and testing phases, with potential delays affecting the overall timeline. Key milestones will include the completion of the literature review, finalization of design documentation, FPGA implementation, successful testing and verification, and submission of the final project report. A Gantt chart will visuali</w:t>
-      </w:r>
-      <w:r>
-        <w:rPr>
-          <w:rFonts w:asciiTheme="minorHAnsi" w:hAnsiTheme="minorHAnsi"/>
-          <w:iCs/>
-        </w:rPr>
-        <w:t>s</w:t>
-      </w:r>
-      <w:r>
-        <w:rPr>
-          <w:rFonts w:asciiTheme="minorHAnsi" w:hAnsiTheme="minorHAnsi"/>
-          <w:iCs/>
-        </w:rPr>
-        <w:t>e the project timeline, highlighting tasks, deliverables, and interdependencies to ensure timely progress.</w:t>
-      </w:r>
-    </w:p>
-    <w:p>
-      <w:pPr>
-        <w:jc w:val="left"/>
-        <w:rPr>
-          <w:rFonts w:asciiTheme="minorHAnsi" w:hAnsiTheme="minorHAnsi"/>
-          <w:b/>
-          <w:iCs/>
-          <w:sz w:val="28"/>
-          <w:szCs w:val="28"/>
-        </w:rPr>
-      </w:pPr>
-    </w:p>
-    <w:p>
-      <w:pPr>
-        <w:tabs>
-          <w:tab w:val="left" w:pos="2268"/>
-          <w:tab w:val="right" w:leader="dot" w:pos="10093"/>
-        </w:tabs>
-        <w:rPr>
-          <w:rFonts w:asciiTheme="minorHAnsi" w:hAnsiTheme="minorHAnsi"/>
-          <w:b/>
-          <w:sz w:val="28"/>
-          <w:szCs w:val="28"/>
-        </w:rPr>
-      </w:pPr>
-      <w:r>
-        <w:rPr>
-          <w:rFonts w:asciiTheme="minorHAnsi" w:hAnsiTheme="minorHAnsi"/>
-          <w:b/>
-          <w:sz w:val="28"/>
-          <w:szCs w:val="28"/>
-        </w:rPr>
-        <w:t>Risk Register</w:t>
-      </w:r>
-      <w:r>
-        <w:rPr>
-          <w:rFonts w:asciiTheme="minorHAnsi" w:hAnsiTheme="minorHAnsi"/>
-          <w:b/>
-          <w:sz w:val="28"/>
-          <w:szCs w:val="28"/>
-        </w:rPr>
-        <w:t>:</w:t>
-      </w:r>
     </w:p>
     <w:tbl>
       <w:tblPr>
@@ -1119,11 +826,11 @@
         <w:tblLook w:val="04A0" w:firstRow="1" w:lastRow="0" w:firstColumn="1" w:lastColumn="0" w:noHBand="0" w:noVBand="1"/>
       </w:tblPr>
       <w:tblGrid>
-        <w:gridCol w:w="460"/>
-        <w:gridCol w:w="3397"/>
-        <w:gridCol w:w="1366"/>
-        <w:gridCol w:w="1035"/>
-        <w:gridCol w:w="4652"/>
+        <w:gridCol w:w="457"/>
+        <w:gridCol w:w="3380"/>
+        <w:gridCol w:w="1365"/>
+        <w:gridCol w:w="1083"/>
+        <w:gridCol w:w="4625"/>
       </w:tblGrid>
       <w:tr>
         <w:trPr>
@@ -1138,7 +845,6 @@
             <w:pPr>
               <w:jc w:val="center"/>
               <w:rPr>
-                <w:rFonts w:asciiTheme="minorHAnsi" w:hAnsiTheme="minorHAnsi" w:cstheme="minorHAnsi"/>
                 <w:lang w:eastAsia="zh-CN"/>
               </w:rPr>
             </w:pPr>
@@ -1152,7 +858,6 @@
             <w:pPr>
               <w:jc w:val="center"/>
               <w:rPr>
-                <w:rFonts w:asciiTheme="minorHAnsi" w:hAnsiTheme="minorHAnsi" w:cstheme="minorHAnsi"/>
                 <w:b/>
                 <w:bCs/>
                 <w:lang w:eastAsia="zh-CN"/>
@@ -1160,7 +865,6 @@
             </w:pPr>
             <w:r>
               <w:rPr>
-                <w:rFonts w:asciiTheme="minorHAnsi" w:hAnsiTheme="minorHAnsi" w:cstheme="minorHAnsi"/>
                 <w:b/>
                 <w:bCs/>
                 <w:lang w:eastAsia="zh-CN"/>
@@ -1177,7 +881,6 @@
             <w:pPr>
               <w:jc w:val="center"/>
               <w:rPr>
-                <w:rFonts w:asciiTheme="minorHAnsi" w:hAnsiTheme="minorHAnsi" w:cstheme="minorHAnsi"/>
                 <w:b/>
                 <w:bCs/>
                 <w:lang w:eastAsia="zh-CN"/>
@@ -1185,7 +888,6 @@
             </w:pPr>
             <w:r>
               <w:rPr>
-                <w:rFonts w:asciiTheme="minorHAnsi" w:hAnsiTheme="minorHAnsi" w:cstheme="minorHAnsi"/>
                 <w:b/>
                 <w:bCs/>
                 <w:lang w:eastAsia="zh-CN"/>
@@ -1202,7 +904,6 @@
             <w:pPr>
               <w:jc w:val="center"/>
               <w:rPr>
-                <w:rFonts w:asciiTheme="minorHAnsi" w:hAnsiTheme="minorHAnsi" w:cstheme="minorHAnsi"/>
                 <w:b/>
                 <w:bCs/>
                 <w:lang w:eastAsia="zh-CN"/>
@@ -1210,7 +911,6 @@
             </w:pPr>
             <w:r>
               <w:rPr>
-                <w:rFonts w:asciiTheme="minorHAnsi" w:hAnsiTheme="minorHAnsi" w:cstheme="minorHAnsi"/>
                 <w:b/>
                 <w:bCs/>
                 <w:lang w:eastAsia="zh-CN"/>
@@ -1227,7 +927,6 @@
             <w:pPr>
               <w:jc w:val="center"/>
               <w:rPr>
-                <w:rFonts w:asciiTheme="minorHAnsi" w:hAnsiTheme="minorHAnsi" w:cstheme="minorHAnsi"/>
                 <w:b/>
                 <w:bCs/>
                 <w:lang w:eastAsia="zh-CN"/>
@@ -1235,7 +934,6 @@
             </w:pPr>
             <w:r>
               <w:rPr>
-                <w:rFonts w:asciiTheme="minorHAnsi" w:hAnsiTheme="minorHAnsi" w:cstheme="minorHAnsi"/>
                 <w:b/>
                 <w:bCs/>
                 <w:lang w:eastAsia="zh-CN"/>
@@ -1258,7 +956,6 @@
             <w:pPr>
               <w:jc w:val="left"/>
               <w:rPr>
-                <w:rFonts w:asciiTheme="minorHAnsi" w:hAnsiTheme="minorHAnsi" w:cstheme="minorHAnsi"/>
                 <w:b/>
                 <w:bCs/>
                 <w:lang w:eastAsia="zh-CN"/>
@@ -1266,7 +963,6 @@
             </w:pPr>
             <w:r>
               <w:rPr>
-                <w:rFonts w:asciiTheme="minorHAnsi" w:hAnsiTheme="minorHAnsi" w:cstheme="minorHAnsi"/>
                 <w:b/>
                 <w:bCs/>
                 <w:lang w:eastAsia="zh-CN"/>
@@ -1282,13 +978,11 @@
           <w:p>
             <w:pPr>
               <w:rPr>
-                <w:rFonts w:asciiTheme="minorHAnsi" w:hAnsiTheme="minorHAnsi" w:cstheme="minorHAnsi"/>
-                <w:lang w:eastAsia="zh-CN"/>
-              </w:rPr>
-            </w:pPr>
-            <w:r>
-              <w:rPr>
-                <w:rFonts w:asciiTheme="minorHAnsi" w:hAnsiTheme="minorHAnsi" w:cstheme="minorHAnsi"/>
+                <w:lang w:eastAsia="zh-CN"/>
+              </w:rPr>
+            </w:pPr>
+            <w:r>
+              <w:rPr>
                 <w:lang w:eastAsia="zh-CN"/>
               </w:rPr>
               <w:t>Loss of data (USB key)</w:t>
@@ -1303,13 +997,11 @@
             <w:pPr>
               <w:jc w:val="center"/>
               <w:rPr>
-                <w:rFonts w:asciiTheme="minorHAnsi" w:hAnsiTheme="minorHAnsi" w:cstheme="minorHAnsi"/>
-                <w:lang w:eastAsia="zh-CN"/>
-              </w:rPr>
-            </w:pPr>
-            <w:r>
-              <w:rPr>
-                <w:rFonts w:asciiTheme="minorHAnsi" w:hAnsiTheme="minorHAnsi" w:cstheme="minorHAnsi"/>
+                <w:lang w:eastAsia="zh-CN"/>
+              </w:rPr>
+            </w:pPr>
+            <w:r>
+              <w:rPr>
                 <w:lang w:eastAsia="zh-CN"/>
               </w:rPr>
               <w:t>M</w:t>
@@ -1324,13 +1016,11 @@
             <w:pPr>
               <w:jc w:val="center"/>
               <w:rPr>
-                <w:rFonts w:asciiTheme="minorHAnsi" w:hAnsiTheme="minorHAnsi" w:cstheme="minorHAnsi"/>
-                <w:lang w:eastAsia="zh-CN"/>
-              </w:rPr>
-            </w:pPr>
-            <w:r>
-              <w:rPr>
-                <w:rFonts w:asciiTheme="minorHAnsi" w:hAnsiTheme="minorHAnsi" w:cstheme="minorHAnsi"/>
+                <w:lang w:eastAsia="zh-CN"/>
+              </w:rPr>
+            </w:pPr>
+            <w:r>
+              <w:rPr>
                 <w:lang w:eastAsia="zh-CN"/>
               </w:rPr>
               <w:t>L</w:t>
@@ -1344,41 +1034,35 @@
           <w:p>
             <w:pPr>
               <w:rPr>
-                <w:rFonts w:asciiTheme="minorHAnsi" w:hAnsiTheme="minorHAnsi" w:cstheme="minorHAnsi"/>
-                <w:lang w:eastAsia="zh-CN"/>
-              </w:rPr>
-            </w:pPr>
-            <w:r>
-              <w:rPr>
-                <w:rFonts w:asciiTheme="minorHAnsi" w:hAnsiTheme="minorHAnsi" w:cstheme="minorHAnsi"/>
+                <w:lang w:eastAsia="zh-CN"/>
+              </w:rPr>
+            </w:pPr>
+            <w:r>
+              <w:rPr>
                 <w:lang w:eastAsia="zh-CN"/>
               </w:rPr>
               <w:t>Multiple back-ups</w:t>
             </w:r>
             <w:r>
               <w:rPr>
-                <w:rFonts w:asciiTheme="minorHAnsi" w:hAnsiTheme="minorHAnsi" w:cstheme="minorHAnsi"/>
                 <w:lang w:eastAsia="zh-CN"/>
               </w:rPr>
               <w:t>,</w:t>
             </w:r>
             <w:r>
               <w:rPr>
-                <w:rFonts w:asciiTheme="minorHAnsi" w:hAnsiTheme="minorHAnsi" w:cstheme="minorHAnsi"/>
                 <w:lang w:eastAsia="zh-CN"/>
               </w:rPr>
               <w:t xml:space="preserve"> </w:t>
             </w:r>
             <w:r>
               <w:rPr>
-                <w:rFonts w:asciiTheme="minorHAnsi" w:hAnsiTheme="minorHAnsi" w:cstheme="minorHAnsi"/>
                 <w:lang w:eastAsia="zh-CN"/>
               </w:rPr>
               <w:t>GitHub</w:t>
             </w:r>
             <w:r>
               <w:rPr>
-                <w:rFonts w:asciiTheme="minorHAnsi" w:hAnsiTheme="minorHAnsi" w:cstheme="minorHAnsi"/>
                 <w:lang w:eastAsia="zh-CN"/>
               </w:rPr>
               <w:t>.</w:t>
@@ -1399,7 +1083,6 @@
             <w:pPr>
               <w:jc w:val="left"/>
               <w:rPr>
-                <w:rFonts w:asciiTheme="minorHAnsi" w:hAnsiTheme="minorHAnsi" w:cstheme="minorHAnsi"/>
                 <w:b/>
                 <w:bCs/>
                 <w:lang w:eastAsia="zh-CN"/>
@@ -1407,7 +1090,6 @@
             </w:pPr>
             <w:r>
               <w:rPr>
-                <w:rFonts w:asciiTheme="minorHAnsi" w:hAnsiTheme="minorHAnsi" w:cstheme="minorHAnsi"/>
                 <w:b/>
                 <w:bCs/>
                 <w:lang w:eastAsia="zh-CN"/>
@@ -1419,7 +1101,6 @@
             <w:pPr>
               <w:jc w:val="left"/>
               <w:rPr>
-                <w:rFonts w:asciiTheme="minorHAnsi" w:hAnsiTheme="minorHAnsi" w:cstheme="minorHAnsi"/>
                 <w:b/>
                 <w:bCs/>
                 <w:lang w:eastAsia="zh-CN"/>
@@ -1434,13 +1115,11 @@
           <w:p>
             <w:pPr>
               <w:rPr>
-                <w:rFonts w:asciiTheme="minorHAnsi" w:hAnsiTheme="minorHAnsi" w:cstheme="minorHAnsi"/>
-                <w:lang w:eastAsia="zh-CN"/>
-              </w:rPr>
-            </w:pPr>
-            <w:r>
-              <w:rPr>
-                <w:rFonts w:asciiTheme="minorHAnsi" w:hAnsiTheme="minorHAnsi" w:cstheme="minorHAnsi"/>
+                <w:lang w:eastAsia="zh-CN"/>
+              </w:rPr>
+            </w:pPr>
+            <w:r>
+              <w:rPr>
                 <w:lang w:eastAsia="zh-CN"/>
               </w:rPr>
               <w:t>Delays in literature review affecting subsequent phases</w:t>
@@ -1455,13 +1134,11 @@
             <w:pPr>
               <w:jc w:val="center"/>
               <w:rPr>
-                <w:rFonts w:asciiTheme="minorHAnsi" w:hAnsiTheme="minorHAnsi" w:cstheme="minorHAnsi"/>
-                <w:lang w:eastAsia="zh-CN"/>
-              </w:rPr>
-            </w:pPr>
-            <w:r>
-              <w:rPr>
-                <w:rFonts w:asciiTheme="minorHAnsi" w:hAnsiTheme="minorHAnsi" w:cstheme="minorHAnsi"/>
+                <w:lang w:eastAsia="zh-CN"/>
+              </w:rPr>
+            </w:pPr>
+            <w:r>
+              <w:rPr>
                 <w:lang w:eastAsia="zh-CN"/>
               </w:rPr>
               <w:t>M</w:t>
@@ -1476,13 +1153,11 @@
             <w:pPr>
               <w:jc w:val="center"/>
               <w:rPr>
-                <w:rFonts w:asciiTheme="minorHAnsi" w:hAnsiTheme="minorHAnsi" w:cstheme="minorHAnsi"/>
-                <w:lang w:eastAsia="zh-CN"/>
-              </w:rPr>
-            </w:pPr>
-            <w:r>
-              <w:rPr>
-                <w:rFonts w:asciiTheme="minorHAnsi" w:hAnsiTheme="minorHAnsi" w:cstheme="minorHAnsi"/>
+                <w:lang w:eastAsia="zh-CN"/>
+              </w:rPr>
+            </w:pPr>
+            <w:r>
+              <w:rPr>
                 <w:lang w:eastAsia="zh-CN"/>
               </w:rPr>
               <w:t>M</w:t>
@@ -1521,7 +1196,6 @@
                 <w:p>
                   <w:pPr>
                     <w:rPr>
-                      <w:rFonts w:asciiTheme="minorHAnsi" w:hAnsiTheme="minorHAnsi" w:cstheme="minorHAnsi"/>
                       <w:lang w:eastAsia="zh-CN"/>
                     </w:rPr>
                   </w:pPr>
@@ -1532,13 +1206,11 @@
           <w:p>
             <w:pPr>
               <w:rPr>
-                <w:rFonts w:asciiTheme="minorHAnsi" w:hAnsiTheme="minorHAnsi" w:cstheme="minorHAnsi"/>
-                <w:lang w:eastAsia="zh-CN"/>
-              </w:rPr>
-            </w:pPr>
-            <w:r>
-              <w:rPr>
-                <w:rFonts w:asciiTheme="minorHAnsi" w:hAnsiTheme="minorHAnsi" w:cstheme="minorHAnsi"/>
+                <w:lang w:eastAsia="zh-CN"/>
+              </w:rPr>
+            </w:pPr>
+            <w:r>
+              <w:rPr>
                 <w:lang w:eastAsia="zh-CN"/>
               </w:rPr>
               <w:t>Implement peer reviews and consult supervisor regularly.</w:t>
@@ -1559,7 +1231,6 @@
             <w:pPr>
               <w:jc w:val="left"/>
               <w:rPr>
-                <w:rFonts w:asciiTheme="minorHAnsi" w:hAnsiTheme="minorHAnsi" w:cstheme="minorHAnsi"/>
                 <w:b/>
                 <w:bCs/>
                 <w:lang w:eastAsia="zh-CN"/>
@@ -1567,7 +1238,6 @@
             </w:pPr>
             <w:r>
               <w:rPr>
-                <w:rFonts w:asciiTheme="minorHAnsi" w:hAnsiTheme="minorHAnsi" w:cstheme="minorHAnsi"/>
                 <w:b/>
                 <w:bCs/>
                 <w:lang w:eastAsia="zh-CN"/>
@@ -1583,13 +1253,11 @@
           <w:p>
             <w:pPr>
               <w:rPr>
-                <w:rFonts w:asciiTheme="minorHAnsi" w:hAnsiTheme="minorHAnsi" w:cstheme="minorHAnsi"/>
-                <w:lang w:eastAsia="zh-CN"/>
-              </w:rPr>
-            </w:pPr>
-            <w:r>
-              <w:rPr>
-                <w:rFonts w:asciiTheme="minorHAnsi" w:hAnsiTheme="minorHAnsi" w:cstheme="minorHAnsi"/>
+                <w:lang w:eastAsia="zh-CN"/>
+              </w:rPr>
+            </w:pPr>
+            <w:r>
+              <w:rPr>
                 <w:lang w:eastAsia="zh-CN"/>
               </w:rPr>
               <w:t>Incomplete or inaccurate design documentation</w:t>
@@ -1604,13 +1272,11 @@
             <w:pPr>
               <w:jc w:val="center"/>
               <w:rPr>
-                <w:rFonts w:asciiTheme="minorHAnsi" w:hAnsiTheme="minorHAnsi" w:cstheme="minorHAnsi"/>
-                <w:lang w:eastAsia="zh-CN"/>
-              </w:rPr>
-            </w:pPr>
-            <w:r>
-              <w:rPr>
-                <w:rFonts w:asciiTheme="minorHAnsi" w:hAnsiTheme="minorHAnsi" w:cstheme="minorHAnsi"/>
+                <w:lang w:eastAsia="zh-CN"/>
+              </w:rPr>
+            </w:pPr>
+            <w:r>
+              <w:rPr>
                 <w:lang w:eastAsia="zh-CN"/>
               </w:rPr>
               <w:t>M</w:t>
@@ -1625,13 +1291,11 @@
             <w:pPr>
               <w:jc w:val="center"/>
               <w:rPr>
-                <w:rFonts w:asciiTheme="minorHAnsi" w:hAnsiTheme="minorHAnsi" w:cstheme="minorHAnsi"/>
-                <w:lang w:eastAsia="zh-CN"/>
-              </w:rPr>
-            </w:pPr>
-            <w:r>
-              <w:rPr>
-                <w:rFonts w:asciiTheme="minorHAnsi" w:hAnsiTheme="minorHAnsi" w:cstheme="minorHAnsi"/>
+                <w:lang w:eastAsia="zh-CN"/>
+              </w:rPr>
+            </w:pPr>
+            <w:r>
+              <w:rPr>
                 <w:lang w:eastAsia="zh-CN"/>
               </w:rPr>
               <w:t>M</w:t>
@@ -1645,13 +1309,11 @@
           <w:p>
             <w:pPr>
               <w:rPr>
-                <w:rFonts w:asciiTheme="minorHAnsi" w:hAnsiTheme="minorHAnsi" w:cstheme="minorHAnsi"/>
-                <w:lang w:eastAsia="zh-CN"/>
-              </w:rPr>
-            </w:pPr>
-            <w:r>
-              <w:rPr>
-                <w:rFonts w:asciiTheme="minorHAnsi" w:hAnsiTheme="minorHAnsi" w:cstheme="minorHAnsi"/>
+                <w:lang w:eastAsia="zh-CN"/>
+              </w:rPr>
+            </w:pPr>
+            <w:r>
+              <w:rPr>
                 <w:lang w:eastAsia="zh-CN"/>
               </w:rPr>
               <w:t>Consult with supervisor to ensure documentation is thorough and accurate.</w:t>
@@ -1672,7 +1334,6 @@
             <w:pPr>
               <w:jc w:val="left"/>
               <w:rPr>
-                <w:rFonts w:asciiTheme="minorHAnsi" w:hAnsiTheme="minorHAnsi" w:cstheme="minorHAnsi"/>
                 <w:b/>
                 <w:bCs/>
                 <w:lang w:eastAsia="zh-CN"/>
@@ -1680,7 +1341,6 @@
             </w:pPr>
             <w:r>
               <w:rPr>
-                <w:rFonts w:asciiTheme="minorHAnsi" w:hAnsiTheme="minorHAnsi" w:cstheme="minorHAnsi"/>
                 <w:b/>
                 <w:bCs/>
                 <w:lang w:eastAsia="zh-CN"/>
@@ -1696,13 +1356,11 @@
           <w:p>
             <w:pPr>
               <w:rPr>
-                <w:rFonts w:asciiTheme="minorHAnsi" w:hAnsiTheme="minorHAnsi" w:cstheme="minorHAnsi"/>
-                <w:lang w:eastAsia="zh-CN"/>
-              </w:rPr>
-            </w:pPr>
-            <w:r>
-              <w:rPr>
-                <w:rFonts w:asciiTheme="minorHAnsi" w:hAnsiTheme="minorHAnsi" w:cstheme="minorHAnsi"/>
+                <w:lang w:eastAsia="zh-CN"/>
+              </w:rPr>
+            </w:pPr>
+            <w:r>
+              <w:rPr>
                 <w:lang w:eastAsia="zh-CN"/>
               </w:rPr>
               <w:t>Technical difficulties with FPGA programming</w:t>
@@ -1717,13 +1375,11 @@
             <w:pPr>
               <w:jc w:val="center"/>
               <w:rPr>
-                <w:rFonts w:asciiTheme="minorHAnsi" w:hAnsiTheme="minorHAnsi" w:cstheme="minorHAnsi"/>
-                <w:lang w:eastAsia="zh-CN"/>
-              </w:rPr>
-            </w:pPr>
-            <w:r>
-              <w:rPr>
-                <w:rFonts w:asciiTheme="minorHAnsi" w:hAnsiTheme="minorHAnsi" w:cstheme="minorHAnsi"/>
+                <w:lang w:eastAsia="zh-CN"/>
+              </w:rPr>
+            </w:pPr>
+            <w:r>
+              <w:rPr>
                 <w:lang w:eastAsia="zh-CN"/>
               </w:rPr>
               <w:t>H</w:t>
@@ -1738,13 +1394,11 @@
             <w:pPr>
               <w:jc w:val="center"/>
               <w:rPr>
-                <w:rFonts w:asciiTheme="minorHAnsi" w:hAnsiTheme="minorHAnsi" w:cstheme="minorHAnsi"/>
-                <w:lang w:eastAsia="zh-CN"/>
-              </w:rPr>
-            </w:pPr>
-            <w:r>
-              <w:rPr>
-                <w:rFonts w:asciiTheme="minorHAnsi" w:hAnsiTheme="minorHAnsi" w:cstheme="minorHAnsi"/>
+                <w:lang w:eastAsia="zh-CN"/>
+              </w:rPr>
+            </w:pPr>
+            <w:r>
+              <w:rPr>
                 <w:lang w:eastAsia="zh-CN"/>
               </w:rPr>
               <w:t>M</w:t>
@@ -1758,27 +1412,23 @@
           <w:p>
             <w:pPr>
               <w:rPr>
-                <w:rFonts w:asciiTheme="minorHAnsi" w:hAnsiTheme="minorHAnsi" w:cstheme="minorHAnsi"/>
-                <w:lang w:eastAsia="zh-CN"/>
-              </w:rPr>
-            </w:pPr>
-            <w:r>
-              <w:rPr>
-                <w:rFonts w:asciiTheme="minorHAnsi" w:hAnsiTheme="minorHAnsi" w:cstheme="minorHAnsi"/>
+                <w:lang w:eastAsia="zh-CN"/>
+              </w:rPr>
+            </w:pPr>
+            <w:r>
+              <w:rPr>
                 <w:lang w:eastAsia="zh-CN"/>
               </w:rPr>
               <w:t>Seek support from resources</w:t>
             </w:r>
             <w:r>
               <w:rPr>
-                <w:rFonts w:asciiTheme="minorHAnsi" w:hAnsiTheme="minorHAnsi" w:cstheme="minorHAnsi"/>
                 <w:lang w:eastAsia="zh-CN"/>
               </w:rPr>
               <w:t xml:space="preserve"> and</w:t>
             </w:r>
             <w:r>
               <w:rPr>
-                <w:rFonts w:asciiTheme="minorHAnsi" w:hAnsiTheme="minorHAnsi" w:cstheme="minorHAnsi"/>
                 <w:lang w:eastAsia="zh-CN"/>
               </w:rPr>
               <w:t xml:space="preserve"> experienced colleagues.</w:t>
@@ -1799,7 +1449,6 @@
             <w:pPr>
               <w:jc w:val="left"/>
               <w:rPr>
-                <w:rFonts w:asciiTheme="minorHAnsi" w:hAnsiTheme="minorHAnsi" w:cstheme="minorHAnsi"/>
                 <w:b/>
                 <w:bCs/>
                 <w:lang w:eastAsia="zh-CN"/>
@@ -1807,7 +1456,6 @@
             </w:pPr>
             <w:r>
               <w:rPr>
-                <w:rFonts w:asciiTheme="minorHAnsi" w:hAnsiTheme="minorHAnsi" w:cstheme="minorHAnsi"/>
                 <w:b/>
                 <w:bCs/>
                 <w:lang w:eastAsia="zh-CN"/>
@@ -1823,13 +1471,11 @@
           <w:p>
             <w:pPr>
               <w:rPr>
-                <w:rFonts w:asciiTheme="minorHAnsi" w:hAnsiTheme="minorHAnsi" w:cstheme="minorHAnsi"/>
-                <w:lang w:eastAsia="zh-CN"/>
-              </w:rPr>
-            </w:pPr>
-            <w:r>
-              <w:rPr>
-                <w:rFonts w:asciiTheme="minorHAnsi" w:hAnsiTheme="minorHAnsi" w:cstheme="minorHAnsi"/>
+                <w:lang w:eastAsia="zh-CN"/>
+              </w:rPr>
+            </w:pPr>
+            <w:r>
+              <w:rPr>
                 <w:lang w:eastAsia="zh-CN"/>
               </w:rPr>
               <w:t>Issues during testing leading to inaccurate results</w:t>
@@ -1844,13 +1490,11 @@
             <w:pPr>
               <w:jc w:val="center"/>
               <w:rPr>
-                <w:rFonts w:asciiTheme="minorHAnsi" w:hAnsiTheme="minorHAnsi" w:cstheme="minorHAnsi"/>
-                <w:lang w:eastAsia="zh-CN"/>
-              </w:rPr>
-            </w:pPr>
-            <w:r>
-              <w:rPr>
-                <w:rFonts w:asciiTheme="minorHAnsi" w:hAnsiTheme="minorHAnsi" w:cstheme="minorHAnsi"/>
+                <w:lang w:eastAsia="zh-CN"/>
+              </w:rPr>
+            </w:pPr>
+            <w:r>
+              <w:rPr>
                 <w:lang w:eastAsia="zh-CN"/>
               </w:rPr>
               <w:t>H</w:t>
@@ -1865,13 +1509,11 @@
             <w:pPr>
               <w:jc w:val="center"/>
               <w:rPr>
-                <w:rFonts w:asciiTheme="minorHAnsi" w:hAnsiTheme="minorHAnsi" w:cstheme="minorHAnsi"/>
-                <w:lang w:eastAsia="zh-CN"/>
-              </w:rPr>
-            </w:pPr>
-            <w:r>
-              <w:rPr>
-                <w:rFonts w:asciiTheme="minorHAnsi" w:hAnsiTheme="minorHAnsi" w:cstheme="minorHAnsi"/>
+                <w:lang w:eastAsia="zh-CN"/>
+              </w:rPr>
+            </w:pPr>
+            <w:r>
+              <w:rPr>
                 <w:lang w:eastAsia="zh-CN"/>
               </w:rPr>
               <w:t>M</w:t>
@@ -1885,13 +1527,11 @@
           <w:p>
             <w:pPr>
               <w:rPr>
-                <w:rFonts w:asciiTheme="minorHAnsi" w:hAnsiTheme="minorHAnsi" w:cstheme="minorHAnsi"/>
-                <w:lang w:eastAsia="zh-CN"/>
-              </w:rPr>
-            </w:pPr>
-            <w:r>
-              <w:rPr>
-                <w:rFonts w:asciiTheme="minorHAnsi" w:hAnsiTheme="minorHAnsi" w:cstheme="minorHAnsi"/>
+                <w:lang w:eastAsia="zh-CN"/>
+              </w:rPr>
+            </w:pPr>
+            <w:r>
+              <w:rPr>
                 <w:lang w:eastAsia="zh-CN"/>
               </w:rPr>
               <w:t>Develop detailed test cases and conduct iterative testing.</w:t>
@@ -1912,7 +1552,6 @@
             <w:pPr>
               <w:jc w:val="left"/>
               <w:rPr>
-                <w:rFonts w:asciiTheme="minorHAnsi" w:hAnsiTheme="minorHAnsi" w:cstheme="minorHAnsi"/>
                 <w:b/>
                 <w:bCs/>
                 <w:lang w:eastAsia="zh-CN"/>
@@ -1920,7 +1559,6 @@
             </w:pPr>
             <w:r>
               <w:rPr>
-                <w:rFonts w:asciiTheme="minorHAnsi" w:hAnsiTheme="minorHAnsi" w:cstheme="minorHAnsi"/>
                 <w:b/>
                 <w:bCs/>
                 <w:lang w:eastAsia="zh-CN"/>
@@ -1936,13 +1574,11 @@
           <w:p>
             <w:pPr>
               <w:rPr>
-                <w:rFonts w:asciiTheme="minorHAnsi" w:hAnsiTheme="minorHAnsi" w:cstheme="minorHAnsi"/>
-                <w:lang w:eastAsia="zh-CN"/>
-              </w:rPr>
-            </w:pPr>
-            <w:r>
-              <w:rPr>
-                <w:rFonts w:asciiTheme="minorHAnsi" w:hAnsiTheme="minorHAnsi" w:cstheme="minorHAnsi"/>
+                <w:lang w:eastAsia="zh-CN"/>
+              </w:rPr>
+            </w:pPr>
+            <w:r>
+              <w:rPr>
                 <w:lang w:eastAsia="zh-CN"/>
               </w:rPr>
               <w:t>Hardware failures (e.g., FPGA malfunctions)</w:t>
@@ -1957,13 +1593,11 @@
             <w:pPr>
               <w:jc w:val="center"/>
               <w:rPr>
-                <w:rFonts w:asciiTheme="minorHAnsi" w:hAnsiTheme="minorHAnsi" w:cstheme="minorHAnsi"/>
-                <w:lang w:eastAsia="zh-CN"/>
-              </w:rPr>
-            </w:pPr>
-            <w:r>
-              <w:rPr>
-                <w:rFonts w:asciiTheme="minorHAnsi" w:hAnsiTheme="minorHAnsi" w:cstheme="minorHAnsi"/>
+                <w:lang w:eastAsia="zh-CN"/>
+              </w:rPr>
+            </w:pPr>
+            <w:r>
+              <w:rPr>
                 <w:lang w:eastAsia="zh-CN"/>
               </w:rPr>
               <w:t>H</w:t>
@@ -1978,13 +1612,11 @@
             <w:pPr>
               <w:jc w:val="center"/>
               <w:rPr>
-                <w:rFonts w:asciiTheme="minorHAnsi" w:hAnsiTheme="minorHAnsi" w:cstheme="minorHAnsi"/>
-                <w:lang w:eastAsia="zh-CN"/>
-              </w:rPr>
-            </w:pPr>
-            <w:r>
-              <w:rPr>
-                <w:rFonts w:asciiTheme="minorHAnsi" w:hAnsiTheme="minorHAnsi" w:cstheme="minorHAnsi"/>
+                <w:lang w:eastAsia="zh-CN"/>
+              </w:rPr>
+            </w:pPr>
+            <w:r>
+              <w:rPr>
                 <w:lang w:eastAsia="zh-CN"/>
               </w:rPr>
               <w:t>L</w:t>
@@ -1998,13 +1630,11 @@
           <w:p>
             <w:pPr>
               <w:rPr>
-                <w:rFonts w:asciiTheme="minorHAnsi" w:hAnsiTheme="minorHAnsi" w:cstheme="minorHAnsi"/>
-                <w:lang w:eastAsia="zh-CN"/>
-              </w:rPr>
-            </w:pPr>
-            <w:r>
-              <w:rPr>
-                <w:rFonts w:asciiTheme="minorHAnsi" w:hAnsiTheme="minorHAnsi" w:cstheme="minorHAnsi"/>
+                <w:lang w:eastAsia="zh-CN"/>
+              </w:rPr>
+            </w:pPr>
+            <w:r>
+              <w:rPr>
                 <w:lang w:eastAsia="zh-CN"/>
               </w:rPr>
               <w:t>Keep backup hardware available and conduct regular checks.</w:t>
@@ -2025,7 +1655,6 @@
             <w:pPr>
               <w:jc w:val="left"/>
               <w:rPr>
-                <w:rFonts w:asciiTheme="minorHAnsi" w:hAnsiTheme="minorHAnsi" w:cstheme="minorHAnsi"/>
                 <w:b/>
                 <w:bCs/>
                 <w:lang w:eastAsia="zh-CN"/>
@@ -2033,7 +1662,6 @@
             </w:pPr>
             <w:r>
               <w:rPr>
-                <w:rFonts w:asciiTheme="minorHAnsi" w:hAnsiTheme="minorHAnsi" w:cstheme="minorHAnsi"/>
                 <w:b/>
                 <w:bCs/>
                 <w:lang w:eastAsia="zh-CN"/>
@@ -2049,13 +1677,11 @@
           <w:p>
             <w:pPr>
               <w:rPr>
-                <w:rFonts w:asciiTheme="minorHAnsi" w:hAnsiTheme="minorHAnsi" w:cstheme="minorHAnsi"/>
-                <w:lang w:eastAsia="zh-CN"/>
-              </w:rPr>
-            </w:pPr>
-            <w:r>
-              <w:rPr>
-                <w:rFonts w:asciiTheme="minorHAnsi" w:hAnsiTheme="minorHAnsi" w:cstheme="minorHAnsi"/>
+                <w:lang w:eastAsia="zh-CN"/>
+              </w:rPr>
+            </w:pPr>
+            <w:r>
+              <w:rPr>
                 <w:lang w:eastAsia="zh-CN"/>
               </w:rPr>
               <w:t>Resource availability (e.g., tools, software licenses)</w:t>
@@ -2070,13 +1696,11 @@
             <w:pPr>
               <w:jc w:val="center"/>
               <w:rPr>
-                <w:rFonts w:asciiTheme="minorHAnsi" w:hAnsiTheme="minorHAnsi" w:cstheme="minorHAnsi"/>
-                <w:lang w:eastAsia="zh-CN"/>
-              </w:rPr>
-            </w:pPr>
-            <w:r>
-              <w:rPr>
-                <w:rFonts w:asciiTheme="minorHAnsi" w:hAnsiTheme="minorHAnsi" w:cstheme="minorHAnsi"/>
+                <w:lang w:eastAsia="zh-CN"/>
+              </w:rPr>
+            </w:pPr>
+            <w:r>
+              <w:rPr>
                 <w:lang w:eastAsia="zh-CN"/>
               </w:rPr>
               <w:t>M</w:t>
@@ -2091,13 +1715,11 @@
             <w:pPr>
               <w:jc w:val="center"/>
               <w:rPr>
-                <w:rFonts w:asciiTheme="minorHAnsi" w:hAnsiTheme="minorHAnsi" w:cstheme="minorHAnsi"/>
-                <w:lang w:eastAsia="zh-CN"/>
-              </w:rPr>
-            </w:pPr>
-            <w:r>
-              <w:rPr>
-                <w:rFonts w:asciiTheme="minorHAnsi" w:hAnsiTheme="minorHAnsi" w:cstheme="minorHAnsi"/>
+                <w:lang w:eastAsia="zh-CN"/>
+              </w:rPr>
+            </w:pPr>
+            <w:r>
+              <w:rPr>
                 <w:lang w:eastAsia="zh-CN"/>
               </w:rPr>
               <w:t>L</w:t>
@@ -2111,13 +1733,11 @@
           <w:p>
             <w:pPr>
               <w:rPr>
-                <w:rFonts w:asciiTheme="minorHAnsi" w:hAnsiTheme="minorHAnsi" w:cstheme="minorHAnsi"/>
-                <w:lang w:eastAsia="zh-CN"/>
-              </w:rPr>
-            </w:pPr>
-            <w:r>
-              <w:rPr>
-                <w:rFonts w:asciiTheme="minorHAnsi" w:hAnsiTheme="minorHAnsi" w:cstheme="minorHAnsi"/>
+                <w:lang w:eastAsia="zh-CN"/>
+              </w:rPr>
+            </w:pPr>
+            <w:r>
+              <w:rPr>
                 <w:lang w:eastAsia="zh-CN"/>
               </w:rPr>
               <w:t>Secure necessary tools and licenses early in the project.</w:t>
@@ -2138,7 +1758,6 @@
             <w:pPr>
               <w:jc w:val="left"/>
               <w:rPr>
-                <w:rFonts w:asciiTheme="minorHAnsi" w:hAnsiTheme="minorHAnsi" w:cstheme="minorHAnsi"/>
                 <w:b/>
                 <w:bCs/>
                 <w:lang w:eastAsia="zh-CN"/>
@@ -2146,7 +1765,6 @@
             </w:pPr>
             <w:r>
               <w:rPr>
-                <w:rFonts w:asciiTheme="minorHAnsi" w:hAnsiTheme="minorHAnsi" w:cstheme="minorHAnsi"/>
                 <w:b/>
                 <w:bCs/>
                 <w:lang w:eastAsia="zh-CN"/>
@@ -2162,13 +1780,11 @@
           <w:p>
             <w:pPr>
               <w:rPr>
-                <w:rFonts w:asciiTheme="minorHAnsi" w:hAnsiTheme="minorHAnsi" w:cstheme="minorHAnsi"/>
-                <w:lang w:eastAsia="zh-CN"/>
-              </w:rPr>
-            </w:pPr>
-            <w:r>
-              <w:rPr>
-                <w:rFonts w:asciiTheme="minorHAnsi" w:hAnsiTheme="minorHAnsi" w:cstheme="minorHAnsi"/>
+                <w:lang w:eastAsia="zh-CN"/>
+              </w:rPr>
+            </w:pPr>
+            <w:r>
+              <w:rPr>
                 <w:lang w:eastAsia="zh-CN"/>
               </w:rPr>
               <w:t>Changes in project scope or requirements</w:t>
@@ -2183,13 +1799,11 @@
             <w:pPr>
               <w:jc w:val="center"/>
               <w:rPr>
-                <w:rFonts w:asciiTheme="minorHAnsi" w:hAnsiTheme="minorHAnsi" w:cstheme="minorHAnsi"/>
-                <w:lang w:eastAsia="zh-CN"/>
-              </w:rPr>
-            </w:pPr>
-            <w:r>
-              <w:rPr>
-                <w:rFonts w:asciiTheme="minorHAnsi" w:hAnsiTheme="minorHAnsi" w:cstheme="minorHAnsi"/>
+                <w:lang w:eastAsia="zh-CN"/>
+              </w:rPr>
+            </w:pPr>
+            <w:r>
+              <w:rPr>
                 <w:lang w:eastAsia="zh-CN"/>
               </w:rPr>
               <w:t>M</w:t>
@@ -2204,13 +1818,11 @@
             <w:pPr>
               <w:jc w:val="center"/>
               <w:rPr>
-                <w:rFonts w:asciiTheme="minorHAnsi" w:hAnsiTheme="minorHAnsi" w:cstheme="minorHAnsi"/>
-                <w:lang w:eastAsia="zh-CN"/>
-              </w:rPr>
-            </w:pPr>
-            <w:r>
-              <w:rPr>
-                <w:rFonts w:asciiTheme="minorHAnsi" w:hAnsiTheme="minorHAnsi" w:cstheme="minorHAnsi"/>
+                <w:lang w:eastAsia="zh-CN"/>
+              </w:rPr>
+            </w:pPr>
+            <w:r>
+              <w:rPr>
                 <w:lang w:eastAsia="zh-CN"/>
               </w:rPr>
               <w:t>M</w:t>
@@ -2224,13 +1836,11 @@
           <w:p>
             <w:pPr>
               <w:rPr>
-                <w:rFonts w:asciiTheme="minorHAnsi" w:hAnsiTheme="minorHAnsi" w:cstheme="minorHAnsi"/>
-                <w:lang w:eastAsia="zh-CN"/>
-              </w:rPr>
-            </w:pPr>
-            <w:r>
-              <w:rPr>
-                <w:rFonts w:asciiTheme="minorHAnsi" w:hAnsiTheme="minorHAnsi" w:cstheme="minorHAnsi"/>
+                <w:lang w:eastAsia="zh-CN"/>
+              </w:rPr>
+            </w:pPr>
+            <w:r>
+              <w:rPr>
                 <w:lang w:eastAsia="zh-CN"/>
               </w:rPr>
               <w:t>Establish clear specifications.</w:t>
@@ -2251,7 +1861,6 @@
             <w:pPr>
               <w:jc w:val="left"/>
               <w:rPr>
-                <w:rFonts w:asciiTheme="minorHAnsi" w:hAnsiTheme="minorHAnsi" w:cstheme="minorHAnsi"/>
                 <w:b/>
                 <w:bCs/>
                 <w:lang w:eastAsia="zh-CN"/>
@@ -2259,7 +1868,6 @@
             </w:pPr>
             <w:r>
               <w:rPr>
-                <w:rFonts w:asciiTheme="minorHAnsi" w:hAnsiTheme="minorHAnsi" w:cstheme="minorHAnsi"/>
                 <w:b/>
                 <w:bCs/>
                 <w:lang w:eastAsia="zh-CN"/>
@@ -2275,13 +1883,11 @@
           <w:p>
             <w:pPr>
               <w:rPr>
-                <w:rFonts w:asciiTheme="minorHAnsi" w:hAnsiTheme="minorHAnsi" w:cstheme="minorHAnsi"/>
-                <w:lang w:eastAsia="zh-CN"/>
-              </w:rPr>
-            </w:pPr>
-            <w:r>
-              <w:rPr>
-                <w:rFonts w:asciiTheme="minorHAnsi" w:hAnsiTheme="minorHAnsi" w:cstheme="minorHAnsi"/>
+                <w:lang w:eastAsia="zh-CN"/>
+              </w:rPr>
+            </w:pPr>
+            <w:r>
+              <w:rPr>
                 <w:lang w:eastAsia="zh-CN"/>
               </w:rPr>
               <w:t>Staff member availability (e.g., illness, other commitments)</w:t>
@@ -2296,13 +1902,11 @@
             <w:pPr>
               <w:jc w:val="center"/>
               <w:rPr>
-                <w:rFonts w:asciiTheme="minorHAnsi" w:hAnsiTheme="minorHAnsi" w:cstheme="minorHAnsi"/>
-                <w:lang w:eastAsia="zh-CN"/>
-              </w:rPr>
-            </w:pPr>
-            <w:r>
-              <w:rPr>
-                <w:rFonts w:asciiTheme="minorHAnsi" w:hAnsiTheme="minorHAnsi" w:cstheme="minorHAnsi"/>
+                <w:lang w:eastAsia="zh-CN"/>
+              </w:rPr>
+            </w:pPr>
+            <w:r>
+              <w:rPr>
                 <w:lang w:eastAsia="zh-CN"/>
               </w:rPr>
               <w:t>M</w:t>
@@ -2317,13 +1921,11 @@
             <w:pPr>
               <w:jc w:val="center"/>
               <w:rPr>
-                <w:rFonts w:asciiTheme="minorHAnsi" w:hAnsiTheme="minorHAnsi" w:cstheme="minorHAnsi"/>
-                <w:lang w:eastAsia="zh-CN"/>
-              </w:rPr>
-            </w:pPr>
-            <w:r>
-              <w:rPr>
-                <w:rFonts w:asciiTheme="minorHAnsi" w:hAnsiTheme="minorHAnsi" w:cstheme="minorHAnsi"/>
+                <w:lang w:eastAsia="zh-CN"/>
+              </w:rPr>
+            </w:pPr>
+            <w:r>
+              <w:rPr>
                 <w:lang w:eastAsia="zh-CN"/>
               </w:rPr>
               <w:t>M</w:t>
@@ -2337,13 +1939,11 @@
           <w:p>
             <w:pPr>
               <w:rPr>
-                <w:rFonts w:asciiTheme="minorHAnsi" w:hAnsiTheme="minorHAnsi" w:cstheme="minorHAnsi"/>
-                <w:lang w:eastAsia="zh-CN"/>
-              </w:rPr>
-            </w:pPr>
-            <w:r>
-              <w:rPr>
-                <w:rFonts w:asciiTheme="minorHAnsi" w:hAnsiTheme="minorHAnsi" w:cstheme="minorHAnsi"/>
+                <w:lang w:eastAsia="zh-CN"/>
+              </w:rPr>
+            </w:pPr>
+            <w:r>
+              <w:rPr>
                 <w:lang w:eastAsia="zh-CN"/>
               </w:rPr>
               <w:t>Have tasks that can be carried on in parallel, so workflow is not interrupted.</w:t>
@@ -2364,7 +1964,6 @@
             <w:pPr>
               <w:jc w:val="left"/>
               <w:rPr>
-                <w:rFonts w:asciiTheme="minorHAnsi" w:hAnsiTheme="minorHAnsi" w:cstheme="minorHAnsi"/>
                 <w:b/>
                 <w:bCs/>
                 <w:lang w:eastAsia="zh-CN"/>
@@ -2372,7 +1971,6 @@
             </w:pPr>
             <w:r>
               <w:rPr>
-                <w:rFonts w:asciiTheme="minorHAnsi" w:hAnsiTheme="minorHAnsi" w:cstheme="minorHAnsi"/>
                 <w:b/>
                 <w:bCs/>
                 <w:lang w:eastAsia="zh-CN"/>
@@ -2388,13 +1986,11 @@
           <w:p>
             <w:pPr>
               <w:rPr>
-                <w:rFonts w:asciiTheme="minorHAnsi" w:hAnsiTheme="minorHAnsi" w:cstheme="minorHAnsi"/>
-                <w:lang w:eastAsia="zh-CN"/>
-              </w:rPr>
-            </w:pPr>
-            <w:r>
-              <w:rPr>
-                <w:rFonts w:asciiTheme="minorHAnsi" w:hAnsiTheme="minorHAnsi" w:cstheme="minorHAnsi"/>
+                <w:lang w:eastAsia="zh-CN"/>
+              </w:rPr>
+            </w:pPr>
+            <w:r>
+              <w:rPr>
                 <w:lang w:eastAsia="zh-CN"/>
               </w:rPr>
               <w:t>Time management issues affecting project timeline</w:t>
@@ -2409,13 +2005,11 @@
             <w:pPr>
               <w:jc w:val="center"/>
               <w:rPr>
-                <w:rFonts w:asciiTheme="minorHAnsi" w:hAnsiTheme="minorHAnsi" w:cstheme="minorHAnsi"/>
-                <w:lang w:eastAsia="zh-CN"/>
-              </w:rPr>
-            </w:pPr>
-            <w:r>
-              <w:rPr>
-                <w:rFonts w:asciiTheme="minorHAnsi" w:hAnsiTheme="minorHAnsi" w:cstheme="minorHAnsi"/>
+                <w:lang w:eastAsia="zh-CN"/>
+              </w:rPr>
+            </w:pPr>
+            <w:r>
+              <w:rPr>
                 <w:lang w:eastAsia="zh-CN"/>
               </w:rPr>
               <w:t>M</w:t>
@@ -2430,13 +2024,11 @@
             <w:pPr>
               <w:jc w:val="center"/>
               <w:rPr>
-                <w:rFonts w:asciiTheme="minorHAnsi" w:hAnsiTheme="minorHAnsi" w:cstheme="minorHAnsi"/>
-                <w:lang w:eastAsia="zh-CN"/>
-              </w:rPr>
-            </w:pPr>
-            <w:r>
-              <w:rPr>
-                <w:rFonts w:asciiTheme="minorHAnsi" w:hAnsiTheme="minorHAnsi" w:cstheme="minorHAnsi"/>
+                <w:lang w:eastAsia="zh-CN"/>
+              </w:rPr>
+            </w:pPr>
+            <w:r>
+              <w:rPr>
                 <w:lang w:eastAsia="zh-CN"/>
               </w:rPr>
               <w:t>M</w:t>
@@ -2450,13 +2042,11 @@
           <w:p>
             <w:pPr>
               <w:rPr>
-                <w:rFonts w:asciiTheme="minorHAnsi" w:hAnsiTheme="minorHAnsi" w:cstheme="minorHAnsi"/>
-                <w:lang w:eastAsia="zh-CN"/>
-              </w:rPr>
-            </w:pPr>
-            <w:r>
-              <w:rPr>
-                <w:rFonts w:asciiTheme="minorHAnsi" w:hAnsiTheme="minorHAnsi" w:cstheme="minorHAnsi"/>
+                <w:lang w:eastAsia="zh-CN"/>
+              </w:rPr>
+            </w:pPr>
+            <w:r>
+              <w:rPr>
                 <w:lang w:eastAsia="zh-CN"/>
               </w:rPr>
               <w:t>Conduct regular status meetings with supervisor.</w:t>
@@ -2472,7 +2062,6 @@
         </w:tabs>
         <w:spacing w:line="240" w:lineRule="atLeast"/>
         <w:rPr>
-          <w:rFonts w:asciiTheme="minorHAnsi" w:hAnsiTheme="minorHAnsi"/>
           <w:i/>
         </w:rPr>
       </w:pPr>
@@ -2484,7 +2073,6 @@
         </w:tabs>
         <w:spacing w:line="240" w:lineRule="atLeast"/>
         <w:rPr>
-          <w:rFonts w:asciiTheme="minorHAnsi" w:hAnsiTheme="minorHAnsi"/>
           <w:i/>
         </w:rPr>
       </w:pPr>
@@ -2496,7 +2084,6 @@
         </w:tabs>
         <w:spacing w:line="240" w:lineRule="atLeast"/>
         <w:rPr>
-          <w:rFonts w:asciiTheme="minorHAnsi" w:hAnsiTheme="minorHAnsi"/>
           <w:i/>
         </w:rPr>
       </w:pPr>
@@ -2508,7 +2095,6 @@
         </w:tabs>
         <w:spacing w:line="240" w:lineRule="atLeast"/>
         <w:rPr>
-          <w:rFonts w:asciiTheme="minorHAnsi" w:hAnsiTheme="minorHAnsi"/>
           <w:i/>
         </w:rPr>
       </w:pPr>
@@ -2520,7 +2106,6 @@
         </w:tabs>
         <w:spacing w:line="240" w:lineRule="atLeast"/>
         <w:rPr>
-          <w:rFonts w:asciiTheme="minorHAnsi" w:hAnsiTheme="minorHAnsi"/>
           <w:i/>
         </w:rPr>
       </w:pPr>
@@ -2532,7 +2117,6 @@
         </w:tabs>
         <w:spacing w:line="240" w:lineRule="atLeast"/>
         <w:rPr>
-          <w:rFonts w:asciiTheme="minorHAnsi" w:hAnsiTheme="minorHAnsi"/>
           <w:i/>
         </w:rPr>
       </w:pPr>
@@ -2544,22 +2128,9 @@
         </w:tabs>
         <w:spacing w:line="240" w:lineRule="atLeast"/>
         <w:rPr>
-          <w:rFonts w:asciiTheme="minorHAnsi" w:hAnsiTheme="minorHAnsi"/>
-          <w:b/>
-          <w:sz w:val="28"/>
-          <w:szCs w:val="28"/>
-        </w:rPr>
-      </w:pPr>
-      <w:r>
-        <w:rPr>
-          <w:rFonts w:asciiTheme="minorHAnsi" w:hAnsiTheme="minorHAnsi"/>
-          <w:b/>
-          <w:sz w:val="28"/>
-          <w:szCs w:val="28"/>
-        </w:rPr>
-        <w:lastRenderedPageBreak/>
-        <w:t>Appendix:</w:t>
-      </w:r>
+          <w:i/>
+        </w:rPr>
+      </w:pPr>
     </w:p>
     <w:p>
       <w:pPr>
@@ -2568,43 +2139,60 @@
         </w:tabs>
         <w:spacing w:line="240" w:lineRule="atLeast"/>
         <w:rPr>
-          <w:rFonts w:asciiTheme="minorHAnsi" w:hAnsiTheme="minorHAnsi"/>
           <w:b/>
           <w:sz w:val="28"/>
           <w:szCs w:val="28"/>
         </w:rPr>
       </w:pPr>
-    </w:p>
-    <w:p>
-      <w:pPr>
-        <w:rPr>
-          <w:rFonts w:asciiTheme="minorHAnsi" w:hAnsiTheme="minorHAnsi"/>
+      <w:r>
+        <w:rPr>
           <w:b/>
           <w:sz w:val="28"/>
           <w:szCs w:val="28"/>
         </w:rPr>
-      </w:pPr>
-      <w:r>
-        <w:rPr>
-          <w:rFonts w:asciiTheme="minorHAnsi" w:hAnsiTheme="minorHAnsi"/>
+        <w:lastRenderedPageBreak/>
+        <w:t>Appendix:</w:t>
+      </w:r>
+    </w:p>
+    <w:p>
+      <w:pPr>
+        <w:tabs>
+          <w:tab w:val="right" w:leader="dot" w:pos="10093"/>
+        </w:tabs>
+        <w:spacing w:line="240" w:lineRule="atLeast"/>
+        <w:rPr>
           <w:b/>
           <w:sz w:val="28"/>
           <w:szCs w:val="28"/>
         </w:rPr>
-        <w:t>Gantt c</w:t>
-      </w:r>
-      <w:r>
-        <w:rPr>
-          <w:rFonts w:asciiTheme="minorHAnsi" w:hAnsiTheme="minorHAnsi"/>
+      </w:pPr>
+    </w:p>
+    <w:p>
+      <w:pPr>
+        <w:rPr>
           <w:b/>
           <w:sz w:val="28"/>
           <w:szCs w:val="28"/>
         </w:rPr>
+      </w:pPr>
+      <w:r>
+        <w:rPr>
+          <w:b/>
+          <w:sz w:val="28"/>
+          <w:szCs w:val="28"/>
+        </w:rPr>
+        <w:t>Gantt c</w:t>
+      </w:r>
+      <w:r>
+        <w:rPr>
+          <w:b/>
+          <w:sz w:val="28"/>
+          <w:szCs w:val="28"/>
+        </w:rPr>
         <w:t>hart</w:t>
       </w:r>
       <w:r>
         <w:rPr>
-          <w:rFonts w:asciiTheme="minorHAnsi" w:hAnsiTheme="minorHAnsi"/>
           <w:b/>
           <w:sz w:val="28"/>
           <w:szCs w:val="28"/>
@@ -2620,13 +2208,12 @@
         <w:spacing w:line="240" w:lineRule="atLeast"/>
         <w:jc w:val="center"/>
         <w:rPr>
-          <w:rFonts w:asciiTheme="minorHAnsi" w:hAnsiTheme="minorHAnsi"/>
           <w:i/>
         </w:rPr>
       </w:pPr>
       <w:r>
         <w:rPr>
-          <w:rFonts w:asciiTheme="minorHAnsi" w:hAnsiTheme="minorHAnsi"/>
+          <w:noProof/>
           <w:sz w:val="28"/>
         </w:rPr>
         <w:drawing>
@@ -2673,10 +2260,17 @@
         </w:tabs>
         <w:spacing w:line="240" w:lineRule="atLeast"/>
         <w:rPr>
-          <w:rFonts w:asciiTheme="minorHAnsi" w:hAnsiTheme="minorHAnsi"/>
-          <w:i/>
-        </w:rPr>
-      </w:pPr>
+          <w:iCs/>
+          <w:sz w:val="20"/>
+        </w:rPr>
+      </w:pPr>
+      <w:r>
+        <w:rPr>
+          <w:iCs/>
+          <w:sz w:val="20"/>
+        </w:rPr>
+        <w:t>M1 – Milestone 1 for producing a final process initiation document for submission</w:t>
+      </w:r>
     </w:p>
     <w:p>
       <w:pPr>
@@ -2685,27 +2279,16 @@
         </w:tabs>
         <w:spacing w:line="240" w:lineRule="atLeast"/>
         <w:rPr>
-          <w:rFonts w:asciiTheme="minorHAnsi" w:hAnsiTheme="minorHAnsi"/>
-          <w:b/>
-          <w:sz w:val="28"/>
-          <w:szCs w:val="28"/>
-        </w:rPr>
-      </w:pPr>
-      <w:r>
-        <w:rPr>
-          <w:rFonts w:asciiTheme="minorHAnsi" w:hAnsiTheme="minorHAnsi"/>
-          <w:i/>
-        </w:rPr>
-        <w:t xml:space="preserve">  </w:t>
-      </w:r>
-      <w:r>
-        <w:rPr>
-          <w:rFonts w:asciiTheme="minorHAnsi" w:hAnsiTheme="minorHAnsi"/>
-          <w:b/>
-          <w:sz w:val="28"/>
-          <w:szCs w:val="28"/>
-        </w:rPr>
-        <w:t>References:</w:t>
+          <w:iCs/>
+          <w:sz w:val="20"/>
+        </w:rPr>
+      </w:pPr>
+      <w:r>
+        <w:rPr>
+          <w:iCs/>
+          <w:sz w:val="20"/>
+        </w:rPr>
+        <w:t>M2 – Milestone 2 for planning a detailed project specification</w:t>
       </w:r>
     </w:p>
     <w:p>
@@ -2715,30 +2298,16 @@
         </w:tabs>
         <w:spacing w:line="240" w:lineRule="atLeast"/>
         <w:rPr>
-          <w:rFonts w:asciiTheme="minorHAnsi" w:hAnsiTheme="minorHAnsi"/>
-          <w:i/>
-        </w:rPr>
-      </w:pPr>
-      <w:r>
-        <w:rPr>
-          <w:rFonts w:asciiTheme="minorHAnsi" w:hAnsiTheme="minorHAnsi"/>
-          <w:i/>
-        </w:rPr>
-        <w:t xml:space="preserve">Reference should be IEEE referencing style. </w:t>
-      </w:r>
-      <w:r>
-        <w:rPr>
-          <w:rFonts w:asciiTheme="minorHAnsi" w:hAnsiTheme="minorHAnsi"/>
-          <w:i/>
-        </w:rPr>
-        <w:t>Web references should be kept to a minimum as they are usually not peer-reviewed</w:t>
-      </w:r>
-      <w:r>
-        <w:rPr>
-          <w:rFonts w:asciiTheme="minorHAnsi" w:hAnsiTheme="minorHAnsi"/>
-          <w:i/>
-        </w:rPr>
-        <w:t>.</w:t>
+          <w:iCs/>
+          <w:sz w:val="20"/>
+        </w:rPr>
+      </w:pPr>
+      <w:r>
+        <w:rPr>
+          <w:iCs/>
+          <w:sz w:val="20"/>
+        </w:rPr>
+        <w:t>M3 – Milestone 3 for choosing an approximation method to be implemented for the project</w:t>
       </w:r>
     </w:p>
     <w:p>
@@ -2748,25 +2317,16 @@
         </w:tabs>
         <w:spacing w:line="240" w:lineRule="atLeast"/>
         <w:rPr>
-          <w:rFonts w:asciiTheme="minorHAnsi" w:hAnsiTheme="minorHAnsi"/>
-          <w:i/>
-        </w:rPr>
-      </w:pPr>
-    </w:p>
-    <w:p>
-      <w:pPr>
-        <w:pStyle w:val="references"/>
-        <w:rPr>
-          <w:rFonts w:asciiTheme="minorHAnsi" w:hAnsiTheme="minorHAnsi"/>
+          <w:iCs/>
           <w:sz w:val="20"/>
         </w:rPr>
       </w:pPr>
       <w:r>
         <w:rPr>
-          <w:rFonts w:asciiTheme="minorHAnsi" w:hAnsiTheme="minorHAnsi"/>
+          <w:iCs/>
           <w:sz w:val="20"/>
         </w:rPr>
-        <w:t>W. Kempton, J. Tomic, “Vehicle-to-grid power implementation: From stabilizing the grid to supporting large-scale renewable energy”, Journal of Power Sources, vol. 144, no. 1, pp. 280-294, June, 2005.</w:t>
+        <w:t>M4 – Milestone 4 for implementing the chosen approximation method in FPGA</w:t>
       </w:r>
     </w:p>
     <w:p>
@@ -2776,7 +2336,99 @@
         </w:tabs>
         <w:spacing w:line="240" w:lineRule="atLeast"/>
         <w:rPr>
-          <w:rFonts w:asciiTheme="minorHAnsi" w:hAnsiTheme="minorHAnsi"/>
+          <w:iCs/>
+          <w:sz w:val="20"/>
+        </w:rPr>
+      </w:pPr>
+      <w:r>
+        <w:rPr>
+          <w:iCs/>
+          <w:sz w:val="20"/>
+        </w:rPr>
+        <w:t>M5 – Milestone 5 for producing a final interim report</w:t>
+      </w:r>
+    </w:p>
+    <w:p>
+      <w:pPr>
+        <w:tabs>
+          <w:tab w:val="right" w:leader="dot" w:pos="10093"/>
+        </w:tabs>
+        <w:spacing w:line="240" w:lineRule="atLeast"/>
+        <w:rPr>
+          <w:i/>
+        </w:rPr>
+      </w:pPr>
+    </w:p>
+    <w:p>
+      <w:pPr>
+        <w:tabs>
+          <w:tab w:val="right" w:leader="dot" w:pos="10093"/>
+        </w:tabs>
+        <w:spacing w:line="240" w:lineRule="atLeast"/>
+        <w:rPr>
+          <w:b/>
+          <w:sz w:val="28"/>
+          <w:szCs w:val="28"/>
+        </w:rPr>
+      </w:pPr>
+      <w:r>
+        <w:rPr>
+          <w:i/>
+        </w:rPr>
+        <w:t xml:space="preserve">  </w:t>
+      </w:r>
+      <w:r>
+        <w:rPr>
+          <w:b/>
+          <w:sz w:val="28"/>
+          <w:szCs w:val="28"/>
+        </w:rPr>
+        <w:t>References:</w:t>
+      </w:r>
+      <w:r>
+        <w:rPr>
+          <w:b/>
+          <w:sz w:val="28"/>
+          <w:szCs w:val="28"/>
+        </w:rPr>
+        <w:t xml:space="preserve"> (Still need to be added)</w:t>
+      </w:r>
+    </w:p>
+    <w:p>
+      <w:pPr>
+        <w:tabs>
+          <w:tab w:val="right" w:leader="dot" w:pos="10093"/>
+        </w:tabs>
+        <w:spacing w:line="240" w:lineRule="atLeast"/>
+        <w:rPr>
+          <w:i/>
+        </w:rPr>
+      </w:pPr>
+      <w:r>
+        <w:rPr>
+          <w:i/>
+        </w:rPr>
+        <w:t>Reference should be IEEE referencing style. Web references should be kept to a minimum as they are usually not peer-reviewed.</w:t>
+      </w:r>
+    </w:p>
+    <w:p>
+      <w:pPr>
+        <w:tabs>
+          <w:tab w:val="right" w:leader="dot" w:pos="10093"/>
+        </w:tabs>
+        <w:spacing w:line="240" w:lineRule="atLeast"/>
+        <w:rPr>
+          <w:i/>
+        </w:rPr>
+      </w:pPr>
+    </w:p>
+    <w:p>
+      <w:pPr>
+        <w:tabs>
+          <w:tab w:val="right" w:leader="dot" w:pos="10093"/>
+        </w:tabs>
+        <w:spacing w:line="240" w:lineRule="atLeast"/>
+        <w:rPr>
           <w:i/>
         </w:rPr>
       </w:pPr>

</xml_diff>

<commit_message>
[PID] Made a few changes to document structure after receiving feedback; need to add updated Gantt chart
</commit_message>
<xml_diff>
--- a/Documents/PID/PID.docx
+++ b/Documents/PID/PID.docx
@@ -50,7 +50,6 @@
             </w:pPr>
             <w:r>
               <w:rPr>
-                <w:noProof/>
                 <w:lang w:eastAsia="en-GB"/>
               </w:rPr>
               <w:drawing>
@@ -236,7 +235,6 @@
             </w:pPr>
             <w:r>
               <w:rPr>
-                <w:noProof/>
                 <w:lang w:eastAsia="en-GB"/>
               </w:rPr>
               <w:drawing>
@@ -485,7 +483,8 @@
         </w:tabs>
         <w:rPr>
           <w:b/>
-          <w:sz w:val="28"/>
+          <w:sz w:val="22"/>
+          <w:szCs w:val="22"/>
         </w:rPr>
       </w:pPr>
     </w:p>
@@ -497,65 +496,90 @@
         </w:tabs>
         <w:rPr>
           <w:b/>
-          <w:sz w:val="28"/>
-          <w:szCs w:val="28"/>
+          <w:szCs w:val="24"/>
         </w:rPr>
       </w:pPr>
       <w:r>
         <w:rPr>
           <w:b/>
-          <w:sz w:val="28"/>
-          <w:szCs w:val="28"/>
+          <w:szCs w:val="24"/>
         </w:rPr>
         <w:t>Project motivation</w:t>
       </w:r>
       <w:r>
         <w:rPr>
           <w:b/>
-          <w:sz w:val="28"/>
-          <w:szCs w:val="28"/>
+          <w:szCs w:val="24"/>
         </w:rPr>
         <w:t>:</w:t>
       </w:r>
       <w:r>
         <w:rPr>
           <w:b/>
-          <w:sz w:val="28"/>
-          <w:szCs w:val="28"/>
+          <w:szCs w:val="24"/>
         </w:rPr>
         <w:t xml:space="preserve"> </w:t>
       </w:r>
     </w:p>
     <w:p>
-      <w:r>
+      <w:pPr>
+        <w:rPr>
+          <w:sz w:val="22"/>
+          <w:szCs w:val="22"/>
+        </w:rPr>
+      </w:pPr>
+      <w:r>
+        <w:rPr>
+          <w:sz w:val="22"/>
+          <w:szCs w:val="22"/>
+        </w:rPr>
         <w:t>The rapid increase in data generated by applications such as image processing, video streaming, and machine learning has created a need for efficient computing solutions. Traditional computing methods often lead to high energy consumption and prolonged processing times, making them inadequate for modern data-intensive tasks.</w:t>
       </w:r>
     </w:p>
-    <w:p/>
-    <w:p>
-      <w:r>
-        <w:t xml:space="preserve">This project aims to develop an Arithmetic Unit that </w:t>
-      </w:r>
-      <w:r>
-        <w:t>utilises</w:t>
-      </w:r>
-      <w:r>
-        <w:t xml:space="preserve"> Approximate Computing, which allows for less precise calculations in scenarios where perfect accuracy is not critical. This approach can significantly enhance processing speed and reduce energy usage, making it particularly suitable for applications that can tolerate minor inaccuracies.</w:t>
-      </w:r>
-    </w:p>
-    <w:p/>
-    <w:p>
-      <w:r>
-        <w:t>The motivation for this work to integrate Approximate Computing into a Reduced Instruction Set Computer (RISC-V) System on Chip (SoC). By focusing on these objectives, we aim to improve overall system efficiency, enabling better handling of large data volumes while minimi</w:t>
-      </w:r>
-      <w:r>
-        <w:t>s</w:t>
-      </w:r>
-      <w:r>
-        <w:t>ing resource consumption</w:t>
-      </w:r>
-      <w:r>
-        <w:t>.</w:t>
+    <w:p>
+      <w:pPr>
+        <w:rPr>
+          <w:sz w:val="22"/>
+          <w:szCs w:val="22"/>
+        </w:rPr>
+      </w:pPr>
+    </w:p>
+    <w:p>
+      <w:pPr>
+        <w:rPr>
+          <w:sz w:val="22"/>
+          <w:szCs w:val="22"/>
+        </w:rPr>
+      </w:pPr>
+      <w:r>
+        <w:rPr>
+          <w:sz w:val="22"/>
+          <w:szCs w:val="22"/>
+        </w:rPr>
+        <w:t>This project aims to develop an Arithmetic Unit that utilises Approximate Computing, which allows for less precise calculations in scenarios where perfect accuracy is not critical. This approach can significantly enhance processing speed and reduce energy usage, making it particularly suitable for applications that can tolerate minor inaccuracies.</w:t>
+      </w:r>
+    </w:p>
+    <w:p>
+      <w:pPr>
+        <w:rPr>
+          <w:sz w:val="22"/>
+          <w:szCs w:val="22"/>
+        </w:rPr>
+      </w:pPr>
+    </w:p>
+    <w:p>
+      <w:pPr>
+        <w:rPr>
+          <w:sz w:val="22"/>
+          <w:szCs w:val="22"/>
+        </w:rPr>
+      </w:pPr>
+      <w:r>
+        <w:rPr>
+          <w:sz w:val="22"/>
+          <w:szCs w:val="22"/>
+        </w:rPr>
+        <w:t>The motivation for this work to integrate Approximate Computing into a Reduced Instruction Set Computer (RISC-V) System on Chip (SoC). By focusing on these objectives, we aim to improve overall system efficiency, enabling better handling of large data volumes while minimising resource consumption.</w:t>
       </w:r>
     </w:p>
     <w:p>
@@ -566,7 +590,8 @@
         </w:tabs>
         <w:rPr>
           <w:iCs/>
-          <w:szCs w:val="24"/>
+          <w:sz w:val="22"/>
+          <w:szCs w:val="22"/>
         </w:rPr>
       </w:pPr>
     </w:p>
@@ -578,72 +603,15 @@
         </w:tabs>
         <w:rPr>
           <w:b/>
-          <w:sz w:val="28"/>
-          <w:szCs w:val="28"/>
+          <w:szCs w:val="24"/>
         </w:rPr>
       </w:pPr>
       <w:r>
         <w:rPr>
           <w:b/>
-          <w:sz w:val="28"/>
-          <w:szCs w:val="28"/>
+          <w:szCs w:val="24"/>
         </w:rPr>
         <w:t>Project Specification:</w:t>
-      </w:r>
-    </w:p>
-    <w:p>
-      <w:r>
-        <w:t xml:space="preserve">The objective of this project is to design and implement an Arithmetic Unit using Approximate Computing techniques for integration into a RISC-V </w:t>
-      </w:r>
-      <w:proofErr w:type="spellStart"/>
-      <w:r>
-        <w:t>SoC.</w:t>
-      </w:r>
-      <w:proofErr w:type="spellEnd"/>
-      <w:r>
-        <w:t xml:space="preserve"> The development will utili</w:t>
-      </w:r>
-      <w:r>
-        <w:t>s</w:t>
-      </w:r>
-      <w:r>
-        <w:t xml:space="preserve">e the </w:t>
-      </w:r>
-      <w:proofErr w:type="spellStart"/>
-      <w:r>
-        <w:t>Artix</w:t>
-      </w:r>
-      <w:proofErr w:type="spellEnd"/>
-      <w:r>
-        <w:t xml:space="preserve"> Nexus 7 FPGA and the Xilinx Vivado Design Suite as primary tools.</w:t>
-      </w:r>
-    </w:p>
-    <w:p/>
-    <w:p>
-      <w:r>
-        <w:t xml:space="preserve">The project will consist of several key tasks. First, a literature review will be conducted to identify relevant Approximate Computing techniques. Following this, the design phase will involve creating architectural designs and schematic diagrams to outline the functionality of the Arithmetic Unit and its interactions with the RISC-V </w:t>
-      </w:r>
-      <w:proofErr w:type="spellStart"/>
-      <w:r>
-        <w:t>SoC.</w:t>
-      </w:r>
-      <w:proofErr w:type="spellEnd"/>
-    </w:p>
-    <w:p/>
-    <w:p>
-      <w:r>
-        <w:t xml:space="preserve">In the implementation phase, the Arithmetic Unit will be coded using Hardware Description Languages (HDLs), and the FPGA will be synthesized, simulated, and programmed using Vivado. Testing and verification will include the development of test cases to evaluate performance and accuracy, ensuring proper integration with the RISC-V </w:t>
-      </w:r>
-      <w:proofErr w:type="spellStart"/>
-      <w:r>
-        <w:t>SoC.</w:t>
-      </w:r>
-      <w:proofErr w:type="spellEnd"/>
-    </w:p>
-    <w:p/>
-    <w:p>
-      <w:r>
-        <w:t>Throughout the project, comprehensive documentation will be maintained to capture design choices, implementation processes, and testing outcomes. The expected outcome is a fully functional Arithmetic Unit that demonstrates the advantages of Approximate Computing in terms of performance and energy efficiency, along with detailed documentation that provides insights into the design and implementation process.</w:t>
       </w:r>
     </w:p>
     <w:p>
@@ -653,116 +621,1098 @@
           <w:tab w:val="right" w:leader="dot" w:pos="10093"/>
         </w:tabs>
         <w:rPr>
+          <w:sz w:val="22"/>
+          <w:szCs w:val="22"/>
+        </w:rPr>
+      </w:pPr>
+      <w:r>
+        <w:rPr>
           <w:b/>
-          <w:sz w:val="28"/>
-          <w:szCs w:val="28"/>
-        </w:rPr>
-      </w:pPr>
-    </w:p>
-    <w:p>
-      <w:pPr>
+          <w:bCs/>
+          <w:sz w:val="22"/>
+          <w:szCs w:val="22"/>
+        </w:rPr>
+        <w:t>Scope:</w:t>
+      </w:r>
+    </w:p>
+    <w:p>
+      <w:pPr>
+        <w:numPr>
+          <w:ilvl w:val="0"/>
+          <w:numId w:val="3"/>
+        </w:numPr>
         <w:tabs>
           <w:tab w:val="left" w:pos="2268"/>
           <w:tab w:val="right" w:leader="dot" w:pos="10093"/>
         </w:tabs>
         <w:rPr>
+          <w:sz w:val="22"/>
+          <w:szCs w:val="22"/>
+        </w:rPr>
+      </w:pPr>
+      <w:r>
+        <w:rPr>
           <w:b/>
-          <w:sz w:val="28"/>
-          <w:szCs w:val="28"/>
-        </w:rPr>
-      </w:pPr>
-      <w:r>
+          <w:bCs/>
+          <w:sz w:val="22"/>
+          <w:szCs w:val="22"/>
+        </w:rPr>
+        <w:t>Functional Requirements:</w:t>
+      </w:r>
+    </w:p>
+    <w:p>
+      <w:pPr>
+        <w:numPr>
+          <w:ilvl w:val="1"/>
+          <w:numId w:val="3"/>
+        </w:numPr>
+        <w:tabs>
+          <w:tab w:val="left" w:pos="2268"/>
+          <w:tab w:val="right" w:leader="dot" w:pos="10093"/>
+        </w:tabs>
+        <w:rPr>
+          <w:sz w:val="22"/>
+          <w:szCs w:val="22"/>
+        </w:rPr>
+      </w:pPr>
+      <w:r>
+        <w:rPr>
+          <w:sz w:val="22"/>
+          <w:szCs w:val="22"/>
+        </w:rPr>
+        <w:t>Design a 32-bit MAC unit that employs Approximate Computing techniques.</w:t>
+      </w:r>
+    </w:p>
+    <w:p>
+      <w:pPr>
+        <w:numPr>
+          <w:ilvl w:val="1"/>
+          <w:numId w:val="3"/>
+        </w:numPr>
+        <w:tabs>
+          <w:tab w:val="left" w:pos="2268"/>
+          <w:tab w:val="right" w:leader="dot" w:pos="10093"/>
+        </w:tabs>
+        <w:rPr>
+          <w:sz w:val="22"/>
+          <w:szCs w:val="22"/>
+        </w:rPr>
+      </w:pPr>
+      <w:r>
+        <w:rPr>
+          <w:sz w:val="22"/>
+          <w:szCs w:val="22"/>
+        </w:rPr>
+        <w:t>Ensure the MAC unit integrates seamlessly with the RISC-V Processor architecture.</w:t>
+      </w:r>
+    </w:p>
+    <w:p>
+      <w:pPr>
+        <w:numPr>
+          <w:ilvl w:val="1"/>
+          <w:numId w:val="3"/>
+        </w:numPr>
+        <w:tabs>
+          <w:tab w:val="left" w:pos="2268"/>
+          <w:tab w:val="right" w:leader="dot" w:pos="10093"/>
+        </w:tabs>
+        <w:rPr>
+          <w:sz w:val="22"/>
+          <w:szCs w:val="22"/>
+        </w:rPr>
+      </w:pPr>
+      <w:r>
+        <w:rPr>
+          <w:sz w:val="22"/>
+          <w:szCs w:val="22"/>
+        </w:rPr>
+        <w:t>Achieve specified performance metrics:</w:t>
+      </w:r>
+    </w:p>
+    <w:p>
+      <w:pPr>
+        <w:numPr>
+          <w:ilvl w:val="2"/>
+          <w:numId w:val="3"/>
+        </w:numPr>
+        <w:tabs>
+          <w:tab w:val="left" w:pos="2268"/>
+          <w:tab w:val="right" w:leader="dot" w:pos="10093"/>
+        </w:tabs>
+        <w:rPr>
+          <w:sz w:val="22"/>
+          <w:szCs w:val="22"/>
+        </w:rPr>
+      </w:pPr>
+      <w:r>
+        <w:rPr>
+          <w:sz w:val="22"/>
+          <w:szCs w:val="22"/>
+        </w:rPr>
+        <w:t>Reduced power consumption</w:t>
+      </w:r>
+    </w:p>
+    <w:p>
+      <w:pPr>
+        <w:numPr>
+          <w:ilvl w:val="2"/>
+          <w:numId w:val="3"/>
+        </w:numPr>
+        <w:tabs>
+          <w:tab w:val="left" w:pos="2268"/>
+          <w:tab w:val="right" w:leader="dot" w:pos="10093"/>
+        </w:tabs>
+        <w:rPr>
+          <w:sz w:val="22"/>
+          <w:szCs w:val="22"/>
+        </w:rPr>
+      </w:pPr>
+      <w:r>
+        <w:rPr>
+          <w:sz w:val="22"/>
+          <w:szCs w:val="22"/>
+        </w:rPr>
+        <w:t>Increased processing speed</w:t>
+      </w:r>
+    </w:p>
+    <w:p>
+      <w:pPr>
+        <w:numPr>
+          <w:ilvl w:val="2"/>
+          <w:numId w:val="3"/>
+        </w:numPr>
+        <w:tabs>
+          <w:tab w:val="left" w:pos="2268"/>
+          <w:tab w:val="right" w:leader="dot" w:pos="10093"/>
+        </w:tabs>
+        <w:rPr>
+          <w:sz w:val="22"/>
+          <w:szCs w:val="22"/>
+        </w:rPr>
+      </w:pPr>
+      <w:r>
+        <w:rPr>
+          <w:sz w:val="22"/>
+          <w:szCs w:val="22"/>
+        </w:rPr>
+        <w:t>Acceptable levels of accuracy</w:t>
+      </w:r>
+    </w:p>
+    <w:p>
+      <w:pPr>
+        <w:numPr>
+          <w:ilvl w:val="2"/>
+          <w:numId w:val="3"/>
+        </w:numPr>
+        <w:tabs>
+          <w:tab w:val="left" w:pos="2268"/>
+          <w:tab w:val="right" w:leader="dot" w:pos="10093"/>
+        </w:tabs>
         <w:rPr>
           <w:b/>
-          <w:sz w:val="28"/>
-          <w:szCs w:val="28"/>
+          <w:bCs/>
+          <w:sz w:val="22"/>
+          <w:szCs w:val="22"/>
+        </w:rPr>
+      </w:pPr>
+      <w:r>
+        <w:rPr>
+          <w:sz w:val="22"/>
+          <w:szCs w:val="22"/>
+        </w:rPr>
+        <w:t>Optimized chip area</w:t>
+      </w:r>
+    </w:p>
+    <w:p>
+      <w:pPr>
+        <w:numPr>
+          <w:ilvl w:val="0"/>
+          <w:numId w:val="3"/>
+        </w:numPr>
+        <w:tabs>
+          <w:tab w:val="left" w:pos="2268"/>
+          <w:tab w:val="right" w:leader="dot" w:pos="10093"/>
+        </w:tabs>
+        <w:rPr>
+          <w:b/>
+          <w:bCs/>
+          <w:sz w:val="22"/>
+          <w:szCs w:val="22"/>
+        </w:rPr>
+      </w:pPr>
+      <w:r>
+        <w:rPr>
+          <w:b/>
+          <w:bCs/>
+          <w:sz w:val="22"/>
+          <w:szCs w:val="22"/>
+        </w:rPr>
+        <w:t>Non-Functional Requirements:</w:t>
+      </w:r>
+    </w:p>
+    <w:p>
+      <w:pPr>
+        <w:numPr>
+          <w:ilvl w:val="1"/>
+          <w:numId w:val="3"/>
+        </w:numPr>
+        <w:tabs>
+          <w:tab w:val="left" w:pos="2268"/>
+          <w:tab w:val="right" w:leader="dot" w:pos="10093"/>
+        </w:tabs>
+        <w:rPr>
+          <w:sz w:val="22"/>
+          <w:szCs w:val="22"/>
+        </w:rPr>
+      </w:pPr>
+      <w:r>
+        <w:rPr>
+          <w:sz w:val="22"/>
+          <w:szCs w:val="22"/>
+        </w:rPr>
+        <w:t>Utilize the Xilinx Vivado Design Suite for design and simulation.</w:t>
+      </w:r>
+    </w:p>
+    <w:p>
+      <w:pPr>
+        <w:numPr>
+          <w:ilvl w:val="1"/>
+          <w:numId w:val="3"/>
+        </w:numPr>
+        <w:tabs>
+          <w:tab w:val="left" w:pos="2268"/>
+          <w:tab w:val="right" w:leader="dot" w:pos="10093"/>
+        </w:tabs>
+        <w:rPr>
+          <w:sz w:val="22"/>
+          <w:szCs w:val="22"/>
+        </w:rPr>
+      </w:pPr>
+      <w:r>
+        <w:rPr>
+          <w:sz w:val="22"/>
+          <w:szCs w:val="22"/>
+        </w:rPr>
+        <w:t>Ensure the design is scalable</w:t>
+      </w:r>
+      <w:r>
+        <w:rPr>
+          <w:sz w:val="22"/>
+          <w:szCs w:val="22"/>
+        </w:rPr>
+        <w:t>.</w:t>
+      </w:r>
+    </w:p>
+    <w:p>
+      <w:pPr>
+        <w:numPr>
+          <w:ilvl w:val="1"/>
+          <w:numId w:val="3"/>
+        </w:numPr>
+        <w:tabs>
+          <w:tab w:val="left" w:pos="2268"/>
+          <w:tab w:val="right" w:leader="dot" w:pos="10093"/>
+        </w:tabs>
+        <w:rPr>
+          <w:sz w:val="22"/>
+          <w:szCs w:val="22"/>
+        </w:rPr>
+      </w:pPr>
+      <w:r>
+        <w:rPr>
+          <w:sz w:val="22"/>
+          <w:szCs w:val="22"/>
+        </w:rPr>
+        <w:t>Maintain high standards of documentation throughout the project lifecycle.</w:t>
+      </w:r>
+    </w:p>
+    <w:p>
+      <w:pPr>
+        <w:tabs>
+          <w:tab w:val="left" w:pos="2268"/>
+          <w:tab w:val="right" w:leader="dot" w:pos="10093"/>
+        </w:tabs>
+        <w:rPr>
+          <w:sz w:val="22"/>
+          <w:szCs w:val="22"/>
+        </w:rPr>
+      </w:pPr>
+      <w:r>
+        <w:rPr>
+          <w:b/>
+          <w:bCs/>
+          <w:sz w:val="22"/>
+          <w:szCs w:val="22"/>
+        </w:rPr>
+        <w:t>Deliverables:</w:t>
+      </w:r>
+    </w:p>
+    <w:p>
+      <w:pPr>
+        <w:numPr>
+          <w:ilvl w:val="0"/>
+          <w:numId w:val="4"/>
+        </w:numPr>
+        <w:tabs>
+          <w:tab w:val="left" w:pos="2268"/>
+          <w:tab w:val="right" w:leader="dot" w:pos="10093"/>
+        </w:tabs>
+        <w:rPr>
+          <w:sz w:val="22"/>
+          <w:szCs w:val="22"/>
+        </w:rPr>
+      </w:pPr>
+      <w:r>
+        <w:rPr>
+          <w:b/>
+          <w:bCs/>
+          <w:sz w:val="22"/>
+          <w:szCs w:val="22"/>
+        </w:rPr>
+        <w:t>Design Documentation:</w:t>
+      </w:r>
+    </w:p>
+    <w:p>
+      <w:pPr>
+        <w:numPr>
+          <w:ilvl w:val="1"/>
+          <w:numId w:val="4"/>
+        </w:numPr>
+        <w:tabs>
+          <w:tab w:val="left" w:pos="2268"/>
+          <w:tab w:val="right" w:leader="dot" w:pos="10093"/>
+        </w:tabs>
+        <w:rPr>
+          <w:sz w:val="22"/>
+          <w:szCs w:val="22"/>
+        </w:rPr>
+      </w:pPr>
+      <w:r>
+        <w:rPr>
+          <w:sz w:val="22"/>
+          <w:szCs w:val="22"/>
+        </w:rPr>
+        <w:t>Architectural diagrams and schematic designs for the MAC unit.</w:t>
+      </w:r>
+    </w:p>
+    <w:p>
+      <w:pPr>
+        <w:numPr>
+          <w:ilvl w:val="0"/>
+          <w:numId w:val="4"/>
+        </w:numPr>
+        <w:tabs>
+          <w:tab w:val="left" w:pos="2268"/>
+          <w:tab w:val="right" w:leader="dot" w:pos="10093"/>
+        </w:tabs>
+        <w:rPr>
+          <w:sz w:val="22"/>
+          <w:szCs w:val="22"/>
+        </w:rPr>
+      </w:pPr>
+      <w:r>
+        <w:rPr>
+          <w:b/>
+          <w:bCs/>
+          <w:sz w:val="22"/>
+          <w:szCs w:val="22"/>
+        </w:rPr>
+        <w:t>Hardware Implementation:</w:t>
+      </w:r>
+    </w:p>
+    <w:p>
+      <w:pPr>
+        <w:numPr>
+          <w:ilvl w:val="1"/>
+          <w:numId w:val="4"/>
+        </w:numPr>
+        <w:tabs>
+          <w:tab w:val="left" w:pos="2268"/>
+          <w:tab w:val="right" w:leader="dot" w:pos="10093"/>
+        </w:tabs>
+        <w:rPr>
+          <w:sz w:val="22"/>
+          <w:szCs w:val="22"/>
+        </w:rPr>
+      </w:pPr>
+      <w:r>
+        <w:rPr>
+          <w:sz w:val="22"/>
+          <w:szCs w:val="22"/>
+        </w:rPr>
+        <w:t>HDL code for the MAC unit.</w:t>
+      </w:r>
+    </w:p>
+    <w:p>
+      <w:pPr>
+        <w:numPr>
+          <w:ilvl w:val="1"/>
+          <w:numId w:val="4"/>
+        </w:numPr>
+        <w:tabs>
+          <w:tab w:val="left" w:pos="2268"/>
+          <w:tab w:val="right" w:leader="dot" w:pos="10093"/>
+        </w:tabs>
+        <w:rPr>
+          <w:sz w:val="22"/>
+          <w:szCs w:val="22"/>
+        </w:rPr>
+      </w:pPr>
+      <w:r>
+        <w:rPr>
+          <w:sz w:val="22"/>
+          <w:szCs w:val="22"/>
+        </w:rPr>
+        <w:t>Synthesis and simulation results from Vivado.</w:t>
+      </w:r>
+    </w:p>
+    <w:p>
+      <w:pPr>
+        <w:numPr>
+          <w:ilvl w:val="0"/>
+          <w:numId w:val="4"/>
+        </w:numPr>
+        <w:tabs>
+          <w:tab w:val="left" w:pos="2268"/>
+          <w:tab w:val="right" w:leader="dot" w:pos="10093"/>
+        </w:tabs>
+        <w:rPr>
+          <w:sz w:val="22"/>
+          <w:szCs w:val="22"/>
+        </w:rPr>
+      </w:pPr>
+      <w:r>
+        <w:rPr>
+          <w:b/>
+          <w:bCs/>
+          <w:sz w:val="22"/>
+          <w:szCs w:val="22"/>
+        </w:rPr>
+        <w:t>Testing Documentation:</w:t>
+      </w:r>
+    </w:p>
+    <w:p>
+      <w:pPr>
+        <w:numPr>
+          <w:ilvl w:val="1"/>
+          <w:numId w:val="4"/>
+        </w:numPr>
+        <w:tabs>
+          <w:tab w:val="left" w:pos="2268"/>
+          <w:tab w:val="right" w:leader="dot" w:pos="10093"/>
+        </w:tabs>
+        <w:rPr>
+          <w:sz w:val="22"/>
+          <w:szCs w:val="22"/>
+        </w:rPr>
+      </w:pPr>
+      <w:r>
+        <w:rPr>
+          <w:sz w:val="22"/>
+          <w:szCs w:val="22"/>
+        </w:rPr>
+        <w:t>Comprehensive test benches for validating performance metrics.</w:t>
+      </w:r>
+    </w:p>
+    <w:p>
+      <w:pPr>
+        <w:numPr>
+          <w:ilvl w:val="1"/>
+          <w:numId w:val="4"/>
+        </w:numPr>
+        <w:tabs>
+          <w:tab w:val="left" w:pos="2268"/>
+          <w:tab w:val="right" w:leader="dot" w:pos="10093"/>
+        </w:tabs>
+        <w:rPr>
+          <w:sz w:val="22"/>
+          <w:szCs w:val="22"/>
+        </w:rPr>
+      </w:pPr>
+      <w:r>
+        <w:rPr>
+          <w:sz w:val="22"/>
+          <w:szCs w:val="22"/>
+        </w:rPr>
+        <w:t>Analysis of results evaluating power consumption, speed, accuracy, and chip area.</w:t>
+      </w:r>
+    </w:p>
+    <w:p>
+      <w:pPr>
+        <w:numPr>
+          <w:ilvl w:val="0"/>
+          <w:numId w:val="4"/>
+        </w:numPr>
+        <w:tabs>
+          <w:tab w:val="left" w:pos="2268"/>
+          <w:tab w:val="right" w:leader="dot" w:pos="10093"/>
+        </w:tabs>
+        <w:rPr>
+          <w:sz w:val="22"/>
+          <w:szCs w:val="22"/>
+        </w:rPr>
+      </w:pPr>
+      <w:r>
+        <w:rPr>
+          <w:b/>
+          <w:bCs/>
+          <w:sz w:val="22"/>
+          <w:szCs w:val="22"/>
+        </w:rPr>
+        <w:t>Final Report:</w:t>
+      </w:r>
+    </w:p>
+    <w:p>
+      <w:pPr>
+        <w:numPr>
+          <w:ilvl w:val="1"/>
+          <w:numId w:val="4"/>
+        </w:numPr>
+        <w:tabs>
+          <w:tab w:val="left" w:pos="2268"/>
+          <w:tab w:val="right" w:leader="dot" w:pos="10093"/>
+        </w:tabs>
+        <w:rPr>
+          <w:sz w:val="22"/>
+          <w:szCs w:val="22"/>
+        </w:rPr>
+      </w:pPr>
+      <w:r>
+        <w:rPr>
+          <w:sz w:val="22"/>
+          <w:szCs w:val="22"/>
+        </w:rPr>
+        <w:t>Summary of findings, insights on Approximate Computing techniques, and recommendations for future work.</w:t>
+      </w:r>
+    </w:p>
+    <w:p>
+      <w:pPr>
+        <w:tabs>
+          <w:tab w:val="left" w:pos="2268"/>
+          <w:tab w:val="right" w:leader="dot" w:pos="10093"/>
+        </w:tabs>
+        <w:rPr>
+          <w:sz w:val="22"/>
+          <w:szCs w:val="22"/>
+        </w:rPr>
+      </w:pPr>
+      <w:r>
+        <w:rPr>
+          <w:b/>
+          <w:bCs/>
+          <w:sz w:val="22"/>
+          <w:szCs w:val="22"/>
+        </w:rPr>
+        <w:t>Constraints:</w:t>
+      </w:r>
+    </w:p>
+    <w:p>
+      <w:pPr>
+        <w:numPr>
+          <w:ilvl w:val="0"/>
+          <w:numId w:val="5"/>
+        </w:numPr>
+        <w:tabs>
+          <w:tab w:val="left" w:pos="2268"/>
+          <w:tab w:val="right" w:leader="dot" w:pos="10093"/>
+        </w:tabs>
+        <w:rPr>
+          <w:sz w:val="22"/>
+          <w:szCs w:val="22"/>
+        </w:rPr>
+      </w:pPr>
+      <w:r>
+        <w:rPr>
+          <w:sz w:val="22"/>
+          <w:szCs w:val="22"/>
+        </w:rPr>
+        <w:t>The project must be completed within the allocated timeframe and resources.</w:t>
+      </w:r>
+    </w:p>
+    <w:p>
+      <w:pPr>
+        <w:numPr>
+          <w:ilvl w:val="0"/>
+          <w:numId w:val="5"/>
+        </w:numPr>
+        <w:tabs>
+          <w:tab w:val="left" w:pos="2268"/>
+          <w:tab w:val="right" w:leader="dot" w:pos="10093"/>
+        </w:tabs>
+        <w:rPr>
+          <w:sz w:val="22"/>
+          <w:szCs w:val="22"/>
+        </w:rPr>
+      </w:pPr>
+      <w:r>
+        <w:rPr>
+          <w:sz w:val="22"/>
+          <w:szCs w:val="22"/>
+        </w:rPr>
+        <w:t>Compliance with RISC-V specifications and standards</w:t>
+      </w:r>
+      <w:r>
+        <w:rPr>
+          <w:sz w:val="22"/>
+          <w:szCs w:val="22"/>
+        </w:rPr>
+        <w:t>.</w:t>
+      </w:r>
+    </w:p>
+    <w:p>
+      <w:pPr>
+        <w:tabs>
+          <w:tab w:val="left" w:pos="2268"/>
+          <w:tab w:val="right" w:leader="dot" w:pos="10093"/>
+        </w:tabs>
+        <w:rPr>
+          <w:sz w:val="22"/>
+          <w:szCs w:val="22"/>
+        </w:rPr>
+      </w:pPr>
+      <w:r>
+        <w:rPr>
+          <w:b/>
+          <w:bCs/>
+          <w:sz w:val="22"/>
+          <w:szCs w:val="22"/>
+        </w:rPr>
+        <w:t>Evaluation Metrics:</w:t>
+      </w:r>
+    </w:p>
+    <w:p>
+      <w:pPr>
+        <w:numPr>
+          <w:ilvl w:val="0"/>
+          <w:numId w:val="7"/>
+        </w:numPr>
+        <w:tabs>
+          <w:tab w:val="left" w:pos="2268"/>
+          <w:tab w:val="right" w:leader="dot" w:pos="10093"/>
+        </w:tabs>
+        <w:rPr>
+          <w:sz w:val="22"/>
+          <w:szCs w:val="22"/>
+        </w:rPr>
+      </w:pPr>
+      <w:r>
+        <w:rPr>
+          <w:sz w:val="22"/>
+          <w:szCs w:val="22"/>
+        </w:rPr>
+        <w:t>Performance will be evaluated based on:</w:t>
+      </w:r>
+    </w:p>
+    <w:p>
+      <w:pPr>
+        <w:numPr>
+          <w:ilvl w:val="1"/>
+          <w:numId w:val="7"/>
+        </w:numPr>
+        <w:tabs>
+          <w:tab w:val="left" w:pos="2268"/>
+          <w:tab w:val="right" w:leader="dot" w:pos="10093"/>
+        </w:tabs>
+        <w:rPr>
+          <w:sz w:val="22"/>
+          <w:szCs w:val="22"/>
+        </w:rPr>
+      </w:pPr>
+      <w:r>
+        <w:rPr>
+          <w:sz w:val="22"/>
+          <w:szCs w:val="22"/>
+        </w:rPr>
+        <w:t xml:space="preserve">Power </w:t>
+      </w:r>
+      <w:r>
+        <w:rPr>
+          <w:sz w:val="22"/>
+          <w:szCs w:val="22"/>
+        </w:rPr>
+        <w:t xml:space="preserve">and area </w:t>
+      </w:r>
+      <w:r>
+        <w:rPr>
+          <w:sz w:val="22"/>
+          <w:szCs w:val="22"/>
+        </w:rPr>
+        <w:t>consumption measurements</w:t>
+      </w:r>
+    </w:p>
+    <w:p>
+      <w:pPr>
+        <w:numPr>
+          <w:ilvl w:val="1"/>
+          <w:numId w:val="7"/>
+        </w:numPr>
+        <w:tabs>
+          <w:tab w:val="left" w:pos="2268"/>
+          <w:tab w:val="right" w:leader="dot" w:pos="10093"/>
+        </w:tabs>
+        <w:rPr>
+          <w:sz w:val="22"/>
+          <w:szCs w:val="22"/>
+        </w:rPr>
+      </w:pPr>
+      <w:r>
+        <w:rPr>
+          <w:sz w:val="22"/>
+          <w:szCs w:val="22"/>
+        </w:rPr>
+        <w:t>Processing speed benchmarks</w:t>
+      </w:r>
+    </w:p>
+    <w:p>
+      <w:pPr>
+        <w:numPr>
+          <w:ilvl w:val="1"/>
+          <w:numId w:val="7"/>
+        </w:numPr>
+        <w:tabs>
+          <w:tab w:val="left" w:pos="2268"/>
+          <w:tab w:val="right" w:leader="dot" w:pos="10093"/>
+        </w:tabs>
+        <w:rPr>
+          <w:sz w:val="22"/>
+          <w:szCs w:val="22"/>
+        </w:rPr>
+      </w:pPr>
+      <w:r>
+        <w:rPr>
+          <w:sz w:val="22"/>
+          <w:szCs w:val="22"/>
+        </w:rPr>
+        <w:t>Accuracy of results</w:t>
+      </w:r>
+    </w:p>
+    <w:p>
+      <w:pPr>
+        <w:tabs>
+          <w:tab w:val="left" w:pos="2268"/>
+          <w:tab w:val="right" w:leader="dot" w:pos="10093"/>
+        </w:tabs>
+        <w:rPr>
+          <w:b/>
+          <w:sz w:val="22"/>
+          <w:szCs w:val="22"/>
+        </w:rPr>
+      </w:pPr>
+    </w:p>
+    <w:p>
+      <w:pPr>
+        <w:tabs>
+          <w:tab w:val="left" w:pos="2268"/>
+          <w:tab w:val="right" w:leader="dot" w:pos="10093"/>
+        </w:tabs>
+        <w:rPr>
+          <w:b/>
+          <w:szCs w:val="24"/>
+        </w:rPr>
+      </w:pPr>
+      <w:r>
+        <w:rPr>
+          <w:b/>
+          <w:szCs w:val="24"/>
         </w:rPr>
         <w:t>Project Schedule</w:t>
       </w:r>
       <w:r>
         <w:rPr>
           <w:b/>
-          <w:sz w:val="28"/>
-          <w:szCs w:val="28"/>
+          <w:szCs w:val="24"/>
         </w:rPr>
         <w:t>:</w:t>
       </w:r>
     </w:p>
     <w:p>
-      <w:r>
-        <w:t xml:space="preserve">The objective of this project is to design and implement an Arithmetic Unit using Approximate Computing techniques for integration into a RISC-V </w:t>
-      </w:r>
-      <w:proofErr w:type="spellStart"/>
-      <w:r>
-        <w:t>SoC.</w:t>
-      </w:r>
-      <w:proofErr w:type="spellEnd"/>
-      <w:r>
-        <w:t xml:space="preserve"> Development will utilise the </w:t>
-      </w:r>
-      <w:proofErr w:type="spellStart"/>
-      <w:r>
-        <w:t>Artix</w:t>
-      </w:r>
-      <w:proofErr w:type="spellEnd"/>
-      <w:r>
-        <w:t xml:space="preserve"> Nexus 7 FPGA and the Xilinx Vivado Design Suite as primary tools.</w:t>
-      </w:r>
-    </w:p>
-    <w:p/>
-    <w:p>
-      <w:r>
-        <w:lastRenderedPageBreak/>
-        <w:t>The project</w:t>
-      </w:r>
-      <w:r>
-        <w:t xml:space="preserve">’s first </w:t>
-      </w:r>
-      <w:r>
-        <w:t xml:space="preserve">Milestone 1, involves the completion of a final process initiation document for submission. Following this, a literature review will be conducted to identify relevant Approximate Computing techniques. In Milestone 2, a detailed project specification will be planned and </w:t>
-      </w:r>
-      <w:r>
-        <w:t>drafted for referencing and</w:t>
-      </w:r>
-      <w:r>
-        <w:t xml:space="preserve"> setting the foundation </w:t>
-      </w:r>
-      <w:r>
-        <w:t xml:space="preserve">whilst proceeding with </w:t>
-      </w:r>
-      <w:r>
-        <w:t>the design phase.</w:t>
-      </w:r>
-    </w:p>
-    <w:p/>
-    <w:p>
-      <w:r>
-        <w:t xml:space="preserve">During the design phase, architectural designs and schematic diagrams will be created to outline the functionality of the Arithmetic Unit and its interactions with the RISC-V </w:t>
-      </w:r>
-      <w:proofErr w:type="spellStart"/>
-      <w:r>
-        <w:t>SoC.</w:t>
-      </w:r>
-      <w:proofErr w:type="spellEnd"/>
-      <w:r>
-        <w:t xml:space="preserve"> After the design is established, Milestone 3 will focus on selecting an appropriate approximation method to be implemented in the project.</w:t>
-      </w:r>
-    </w:p>
-    <w:p/>
-    <w:p>
-      <w:r>
-        <w:t xml:space="preserve">In the implementation phase, the Arithmetic Unit will be coded using Hardware Description Languages (HDLs). Milestone 4 will be reached when the chosen approximation method is implemented on the FPGA, followed by synthesis, simulation, and programming using the Vivado Design Suite. Rigorous testing and verification will ensue, including the development of comprehensive test cases to evaluate performance and accuracy, ensuring proper integration with the RISC-V </w:t>
-      </w:r>
-      <w:proofErr w:type="spellStart"/>
-      <w:r>
-        <w:t>SoC.</w:t>
-      </w:r>
-      <w:proofErr w:type="spellEnd"/>
-    </w:p>
-    <w:p/>
-    <w:p>
-      <w:r>
-        <w:t>Finally, in Milestone 5, a final interim report will be produced to document progress and outcomes. Throughout the project, comprehensive documentation will capture design choices, implementation processes, and testing results. The expected outcome is a fully functional Arithmetic Unit that demonstrates the advantages of Approximate Computing in terms of performance and energy efficiency, along with detailed documentation that provides insights into the design and implementation process.</w:t>
+      <w:pPr>
+        <w:jc w:val="left"/>
+        <w:rPr>
+          <w:sz w:val="22"/>
+          <w:szCs w:val="22"/>
+        </w:rPr>
+      </w:pPr>
+      <w:r>
+        <w:rPr>
+          <w:sz w:val="22"/>
+          <w:szCs w:val="22"/>
+        </w:rPr>
+        <w:t>The objective of this project is to design and implement an Arithmetic Unit using Approximate Computing techniques for integration into a RISC-V SoC, utilizing the Artix Nexus 7 FPGA and the Xilinx Vivado Design Suite.</w:t>
+      </w:r>
+    </w:p>
+    <w:p>
+      <w:pPr>
+        <w:jc w:val="left"/>
+        <w:rPr>
+          <w:sz w:val="22"/>
+          <w:szCs w:val="22"/>
+        </w:rPr>
+      </w:pPr>
+    </w:p>
+    <w:p>
+      <w:pPr>
+        <w:jc w:val="left"/>
+        <w:rPr>
+          <w:sz w:val="22"/>
+          <w:szCs w:val="22"/>
+        </w:rPr>
+      </w:pPr>
+      <w:r>
+        <w:rPr>
+          <w:sz w:val="22"/>
+          <w:szCs w:val="22"/>
+        </w:rPr>
+        <w:t xml:space="preserve">The project will begin with a literature review and method selection, where various Approximate Computing techniques will be researched, documenting their pros and cons while determining allowable tolerances. This will culminate in selecting the most suitable methods and developing an initial hardware accelerator plan, achieving </w:t>
+      </w:r>
+      <w:r>
+        <w:rPr>
+          <w:b/>
+          <w:bCs/>
+          <w:sz w:val="22"/>
+          <w:szCs w:val="22"/>
+        </w:rPr>
+        <w:t>Milestone 1</w:t>
+      </w:r>
+      <w:r>
+        <w:rPr>
+          <w:sz w:val="22"/>
+          <w:szCs w:val="22"/>
+        </w:rPr>
+        <w:t>.</w:t>
+      </w:r>
+    </w:p>
+    <w:p>
+      <w:pPr>
+        <w:jc w:val="left"/>
+        <w:rPr>
+          <w:sz w:val="22"/>
+          <w:szCs w:val="22"/>
+        </w:rPr>
+      </w:pPr>
+    </w:p>
+    <w:p>
+      <w:pPr>
+        <w:jc w:val="left"/>
+        <w:rPr>
+          <w:sz w:val="22"/>
+          <w:szCs w:val="22"/>
+        </w:rPr>
+      </w:pPr>
+      <w:r>
+        <w:rPr>
+          <w:sz w:val="22"/>
+          <w:szCs w:val="22"/>
+        </w:rPr>
+        <w:t xml:space="preserve">Next, in the design phase, a detailed block diagram of the 32-bit Multiply-Accumulate (MAC) unit will be created, followed by calculations of expected performance metrics. Peer reviews will be conducted to refine the design, which will then be implemented using Hardware Description Languages (Verilog/VHDL). Initial debugging and testing will ensure the integrity of the design, reaching </w:t>
+      </w:r>
+      <w:r>
+        <w:rPr>
+          <w:b/>
+          <w:bCs/>
+          <w:sz w:val="22"/>
+          <w:szCs w:val="22"/>
+        </w:rPr>
+        <w:t>Milestone 2</w:t>
+      </w:r>
+      <w:r>
+        <w:rPr>
+          <w:sz w:val="22"/>
+          <w:szCs w:val="22"/>
+        </w:rPr>
+        <w:t xml:space="preserve"> upon completion.</w:t>
+      </w:r>
+    </w:p>
+    <w:p>
+      <w:pPr>
+        <w:jc w:val="left"/>
+        <w:rPr>
+          <w:sz w:val="22"/>
+          <w:szCs w:val="22"/>
+        </w:rPr>
+      </w:pPr>
+    </w:p>
+    <w:p>
+      <w:pPr>
+        <w:jc w:val="left"/>
+        <w:rPr>
+          <w:sz w:val="22"/>
+          <w:szCs w:val="22"/>
+        </w:rPr>
+      </w:pPr>
+      <w:r>
+        <w:rPr>
+          <w:sz w:val="22"/>
+          <w:szCs w:val="22"/>
+        </w:rPr>
+        <w:t xml:space="preserve">The subsequent phase will involve simulation and verification, where test benches will be developed in Vivado to conduct extensive simulations. Functionality and performance will be assessed, leading to final debugging and documentation of performance metrics, thereby achieving </w:t>
+      </w:r>
+      <w:r>
+        <w:rPr>
+          <w:b/>
+          <w:bCs/>
+          <w:sz w:val="22"/>
+          <w:szCs w:val="22"/>
+        </w:rPr>
+        <w:t>Milestone 3</w:t>
+      </w:r>
+      <w:r>
+        <w:rPr>
+          <w:sz w:val="22"/>
+          <w:szCs w:val="22"/>
+        </w:rPr>
+        <w:t>.</w:t>
+      </w:r>
+    </w:p>
+    <w:p>
+      <w:pPr>
+        <w:jc w:val="left"/>
+        <w:rPr>
+          <w:sz w:val="22"/>
+          <w:szCs w:val="22"/>
+        </w:rPr>
+      </w:pPr>
+    </w:p>
+    <w:p>
+      <w:pPr>
+        <w:jc w:val="left"/>
+        <w:rPr>
+          <w:sz w:val="22"/>
+          <w:szCs w:val="22"/>
+        </w:rPr>
+      </w:pPr>
+      <w:r>
+        <w:rPr>
+          <w:sz w:val="22"/>
+          <w:szCs w:val="22"/>
+        </w:rPr>
+        <w:t xml:space="preserve">Integration with the RISC-V architecture will follow, including participation in labs to understand implementation strategies. The Approximate MAC unit will be integrated into the RISC-V CPU, followed by debugging and initial testing, marking </w:t>
+      </w:r>
+      <w:r>
+        <w:rPr>
+          <w:b/>
+          <w:bCs/>
+          <w:sz w:val="22"/>
+          <w:szCs w:val="22"/>
+        </w:rPr>
+        <w:t>Milestone 4</w:t>
+      </w:r>
+      <w:r>
+        <w:rPr>
+          <w:sz w:val="22"/>
+          <w:szCs w:val="22"/>
+        </w:rPr>
+        <w:t xml:space="preserve"> upon successful integration.</w:t>
+      </w:r>
+    </w:p>
+    <w:p>
+      <w:pPr>
+        <w:jc w:val="left"/>
+        <w:rPr>
+          <w:sz w:val="22"/>
+          <w:szCs w:val="22"/>
+        </w:rPr>
+      </w:pPr>
+    </w:p>
+    <w:p>
+      <w:pPr>
+        <w:jc w:val="left"/>
+        <w:rPr>
+          <w:sz w:val="22"/>
+          <w:szCs w:val="22"/>
+        </w:rPr>
+      </w:pPr>
+      <w:r>
+        <w:rPr>
+          <w:sz w:val="22"/>
+          <w:szCs w:val="22"/>
+        </w:rPr>
+        <w:t xml:space="preserve">Finally, a thorough evaluation and analysis phase will create test cases to assess the final design, including error testing and performance calculations. This will culminate in </w:t>
+      </w:r>
+      <w:r>
+        <w:rPr>
+          <w:b/>
+          <w:bCs/>
+          <w:sz w:val="22"/>
+          <w:szCs w:val="22"/>
+        </w:rPr>
+        <w:t>Milestone 5</w:t>
+      </w:r>
+      <w:r>
+        <w:rPr>
+          <w:sz w:val="22"/>
+          <w:szCs w:val="22"/>
+        </w:rPr>
+        <w:t>, which involves the completion of system evaluation and analysis.</w:t>
+      </w:r>
+    </w:p>
+    <w:p>
+      <w:pPr>
+        <w:jc w:val="left"/>
+        <w:rPr>
+          <w:sz w:val="22"/>
+          <w:szCs w:val="22"/>
+        </w:rPr>
+      </w:pPr>
+    </w:p>
+    <w:p>
+      <w:pPr>
+        <w:jc w:val="left"/>
+        <w:rPr>
+          <w:sz w:val="22"/>
+          <w:szCs w:val="22"/>
+        </w:rPr>
+      </w:pPr>
+      <w:r>
+        <w:rPr>
+          <w:sz w:val="22"/>
+          <w:szCs w:val="22"/>
+        </w:rPr>
+        <w:t>Throughout the project, comprehensive documentation will be maintained, including the introduction, literature review, and initial report, culminating in a finali</w:t>
+      </w:r>
+      <w:r>
+        <w:rPr>
+          <w:sz w:val="22"/>
+          <w:szCs w:val="22"/>
+        </w:rPr>
+        <w:t>s</w:t>
+      </w:r>
+      <w:r>
+        <w:rPr>
+          <w:sz w:val="22"/>
+          <w:szCs w:val="22"/>
+        </w:rPr>
+        <w:t>ed report</w:t>
+      </w:r>
+      <w:r>
+        <w:rPr>
+          <w:sz w:val="22"/>
+          <w:szCs w:val="22"/>
+        </w:rPr>
+        <w:t xml:space="preserve">, </w:t>
+      </w:r>
+      <w:r>
+        <w:rPr>
+          <w:b/>
+          <w:bCs/>
+          <w:sz w:val="22"/>
+          <w:szCs w:val="22"/>
+        </w:rPr>
+        <w:t>Milestone 6</w:t>
+      </w:r>
+      <w:r>
+        <w:rPr>
+          <w:sz w:val="22"/>
+          <w:szCs w:val="22"/>
+        </w:rPr>
+        <w:t>,</w:t>
+      </w:r>
+      <w:r>
+        <w:rPr>
+          <w:sz w:val="22"/>
+          <w:szCs w:val="22"/>
+        </w:rPr>
+        <w:t xml:space="preserve"> that reflects the design and implementation process.</w:t>
       </w:r>
     </w:p>
     <w:p>
@@ -771,8 +1721,8 @@
         <w:rPr>
           <w:b/>
           <w:iCs/>
-          <w:sz w:val="28"/>
-          <w:szCs w:val="28"/>
+          <w:sz w:val="22"/>
+          <w:szCs w:val="22"/>
         </w:rPr>
       </w:pPr>
     </w:p>
@@ -784,39 +1734,26 @@
         </w:tabs>
         <w:rPr>
           <w:b/>
-          <w:sz w:val="28"/>
-          <w:szCs w:val="28"/>
+          <w:sz w:val="22"/>
+          <w:szCs w:val="22"/>
         </w:rPr>
       </w:pPr>
       <w:r>
         <w:rPr>
           <w:b/>
-          <w:sz w:val="28"/>
-          <w:szCs w:val="28"/>
+          <w:sz w:val="22"/>
+          <w:szCs w:val="22"/>
         </w:rPr>
         <w:t>Risk Register</w:t>
       </w:r>
       <w:r>
         <w:rPr>
           <w:b/>
-          <w:sz w:val="28"/>
-          <w:szCs w:val="28"/>
+          <w:sz w:val="22"/>
+          <w:szCs w:val="22"/>
         </w:rPr>
         <w:t>:</w:t>
       </w:r>
-    </w:p>
-    <w:p>
-      <w:pPr>
-        <w:tabs>
-          <w:tab w:val="left" w:pos="2268"/>
-          <w:tab w:val="right" w:leader="dot" w:pos="10093"/>
-        </w:tabs>
-        <w:rPr>
-          <w:b/>
-          <w:sz w:val="28"/>
-          <w:szCs w:val="28"/>
-        </w:rPr>
-      </w:pPr>
     </w:p>
     <w:tbl>
       <w:tblPr>
@@ -826,11 +1763,11 @@
         <w:tblLook w:val="04A0" w:firstRow="1" w:lastRow="0" w:firstColumn="1" w:lastColumn="0" w:noHBand="0" w:noVBand="1"/>
       </w:tblPr>
       <w:tblGrid>
-        <w:gridCol w:w="457"/>
-        <w:gridCol w:w="3380"/>
-        <w:gridCol w:w="1365"/>
-        <w:gridCol w:w="1083"/>
-        <w:gridCol w:w="4625"/>
+        <w:gridCol w:w="437"/>
+        <w:gridCol w:w="3413"/>
+        <w:gridCol w:w="1366"/>
+        <w:gridCol w:w="1011"/>
+        <w:gridCol w:w="4683"/>
       </w:tblGrid>
       <w:tr>
         <w:trPr>
@@ -845,6 +1782,8 @@
             <w:pPr>
               <w:jc w:val="center"/>
               <w:rPr>
+                <w:sz w:val="22"/>
+                <w:szCs w:val="22"/>
                 <w:lang w:eastAsia="zh-CN"/>
               </w:rPr>
             </w:pPr>
@@ -860,6 +1799,8 @@
               <w:rPr>
                 <w:b/>
                 <w:bCs/>
+                <w:sz w:val="22"/>
+                <w:szCs w:val="22"/>
                 <w:lang w:eastAsia="zh-CN"/>
               </w:rPr>
             </w:pPr>
@@ -867,6 +1808,8 @@
               <w:rPr>
                 <w:b/>
                 <w:bCs/>
+                <w:sz w:val="22"/>
+                <w:szCs w:val="22"/>
                 <w:lang w:eastAsia="zh-CN"/>
               </w:rPr>
               <w:t>Description of Risk</w:t>
@@ -883,6 +1826,8 @@
               <w:rPr>
                 <w:b/>
                 <w:bCs/>
+                <w:sz w:val="22"/>
+                <w:szCs w:val="22"/>
                 <w:lang w:eastAsia="zh-CN"/>
               </w:rPr>
             </w:pPr>
@@ -890,6 +1835,8 @@
               <w:rPr>
                 <w:b/>
                 <w:bCs/>
+                <w:sz w:val="22"/>
+                <w:szCs w:val="22"/>
                 <w:lang w:eastAsia="zh-CN"/>
               </w:rPr>
               <w:t>Risk evaluation (L/M/H)</w:t>
@@ -906,6 +1853,8 @@
               <w:rPr>
                 <w:b/>
                 <w:bCs/>
+                <w:sz w:val="22"/>
+                <w:szCs w:val="22"/>
                 <w:lang w:eastAsia="zh-CN"/>
               </w:rPr>
             </w:pPr>
@@ -913,6 +1862,8 @@
               <w:rPr>
                 <w:b/>
                 <w:bCs/>
+                <w:sz w:val="22"/>
+                <w:szCs w:val="22"/>
                 <w:lang w:eastAsia="zh-CN"/>
               </w:rPr>
               <w:t>Chance of risk (L/M/H)</w:t>
@@ -929,6 +1880,8 @@
               <w:rPr>
                 <w:b/>
                 <w:bCs/>
+                <w:sz w:val="22"/>
+                <w:szCs w:val="22"/>
                 <w:lang w:eastAsia="zh-CN"/>
               </w:rPr>
             </w:pPr>
@@ -936,6 +1889,8 @@
               <w:rPr>
                 <w:b/>
                 <w:bCs/>
+                <w:sz w:val="22"/>
+                <w:szCs w:val="22"/>
                 <w:lang w:eastAsia="zh-CN"/>
               </w:rPr>
               <w:t>Mitigation of Risk</w:t>
@@ -958,6 +1913,8 @@
               <w:rPr>
                 <w:b/>
                 <w:bCs/>
+                <w:sz w:val="22"/>
+                <w:szCs w:val="22"/>
                 <w:lang w:eastAsia="zh-CN"/>
               </w:rPr>
             </w:pPr>
@@ -965,6 +1922,8 @@
               <w:rPr>
                 <w:b/>
                 <w:bCs/>
+                <w:sz w:val="22"/>
+                <w:szCs w:val="22"/>
                 <w:lang w:eastAsia="zh-CN"/>
               </w:rPr>
               <w:t>1</w:t>
@@ -978,11 +1937,15 @@
           <w:p>
             <w:pPr>
               <w:rPr>
-                <w:lang w:eastAsia="zh-CN"/>
-              </w:rPr>
-            </w:pPr>
-            <w:r>
-              <w:rPr>
+                <w:sz w:val="22"/>
+                <w:szCs w:val="22"/>
+                <w:lang w:eastAsia="zh-CN"/>
+              </w:rPr>
+            </w:pPr>
+            <w:r>
+              <w:rPr>
+                <w:sz w:val="22"/>
+                <w:szCs w:val="22"/>
                 <w:lang w:eastAsia="zh-CN"/>
               </w:rPr>
               <w:t>Loss of data (USB key)</w:t>
@@ -997,11 +1960,15 @@
             <w:pPr>
               <w:jc w:val="center"/>
               <w:rPr>
-                <w:lang w:eastAsia="zh-CN"/>
-              </w:rPr>
-            </w:pPr>
-            <w:r>
-              <w:rPr>
+                <w:sz w:val="22"/>
+                <w:szCs w:val="22"/>
+                <w:lang w:eastAsia="zh-CN"/>
+              </w:rPr>
+            </w:pPr>
+            <w:r>
+              <w:rPr>
+                <w:sz w:val="22"/>
+                <w:szCs w:val="22"/>
                 <w:lang w:eastAsia="zh-CN"/>
               </w:rPr>
               <w:t>M</w:t>
@@ -1016,11 +1983,15 @@
             <w:pPr>
               <w:jc w:val="center"/>
               <w:rPr>
-                <w:lang w:eastAsia="zh-CN"/>
-              </w:rPr>
-            </w:pPr>
-            <w:r>
-              <w:rPr>
+                <w:sz w:val="22"/>
+                <w:szCs w:val="22"/>
+                <w:lang w:eastAsia="zh-CN"/>
+              </w:rPr>
+            </w:pPr>
+            <w:r>
+              <w:rPr>
+                <w:sz w:val="22"/>
+                <w:szCs w:val="22"/>
                 <w:lang w:eastAsia="zh-CN"/>
               </w:rPr>
               <w:t>L</w:t>
@@ -1034,35 +2005,47 @@
           <w:p>
             <w:pPr>
               <w:rPr>
-                <w:lang w:eastAsia="zh-CN"/>
-              </w:rPr>
-            </w:pPr>
-            <w:r>
-              <w:rPr>
+                <w:sz w:val="22"/>
+                <w:szCs w:val="22"/>
+                <w:lang w:eastAsia="zh-CN"/>
+              </w:rPr>
+            </w:pPr>
+            <w:r>
+              <w:rPr>
+                <w:sz w:val="22"/>
+                <w:szCs w:val="22"/>
                 <w:lang w:eastAsia="zh-CN"/>
               </w:rPr>
               <w:t>Multiple back-ups</w:t>
             </w:r>
             <w:r>
               <w:rPr>
+                <w:sz w:val="22"/>
+                <w:szCs w:val="22"/>
                 <w:lang w:eastAsia="zh-CN"/>
               </w:rPr>
               <w:t>,</w:t>
             </w:r>
             <w:r>
               <w:rPr>
+                <w:sz w:val="22"/>
+                <w:szCs w:val="22"/>
                 <w:lang w:eastAsia="zh-CN"/>
               </w:rPr>
               <w:t xml:space="preserve"> </w:t>
             </w:r>
             <w:r>
               <w:rPr>
+                <w:sz w:val="22"/>
+                <w:szCs w:val="22"/>
                 <w:lang w:eastAsia="zh-CN"/>
               </w:rPr>
               <w:t>GitHub</w:t>
             </w:r>
             <w:r>
               <w:rPr>
+                <w:sz w:val="22"/>
+                <w:szCs w:val="22"/>
                 <w:lang w:eastAsia="zh-CN"/>
               </w:rPr>
               <w:t>.</w:t>
@@ -1085,6 +2068,8 @@
               <w:rPr>
                 <w:b/>
                 <w:bCs/>
+                <w:sz w:val="22"/>
+                <w:szCs w:val="22"/>
                 <w:lang w:eastAsia="zh-CN"/>
               </w:rPr>
             </w:pPr>
@@ -1092,6 +2077,8 @@
               <w:rPr>
                 <w:b/>
                 <w:bCs/>
+                <w:sz w:val="22"/>
+                <w:szCs w:val="22"/>
                 <w:lang w:eastAsia="zh-CN"/>
               </w:rPr>
               <w:t>2</w:t>
@@ -1103,6 +2090,8 @@
               <w:rPr>
                 <w:b/>
                 <w:bCs/>
+                <w:sz w:val="22"/>
+                <w:szCs w:val="22"/>
                 <w:lang w:eastAsia="zh-CN"/>
               </w:rPr>
             </w:pPr>
@@ -1115,11 +2104,15 @@
           <w:p>
             <w:pPr>
               <w:rPr>
-                <w:lang w:eastAsia="zh-CN"/>
-              </w:rPr>
-            </w:pPr>
-            <w:r>
-              <w:rPr>
+                <w:sz w:val="22"/>
+                <w:szCs w:val="22"/>
+                <w:lang w:eastAsia="zh-CN"/>
+              </w:rPr>
+            </w:pPr>
+            <w:r>
+              <w:rPr>
+                <w:sz w:val="22"/>
+                <w:szCs w:val="22"/>
                 <w:lang w:eastAsia="zh-CN"/>
               </w:rPr>
               <w:t>Delays in literature review affecting subsequent phases</w:t>
@@ -1134,11 +2127,15 @@
             <w:pPr>
               <w:jc w:val="center"/>
               <w:rPr>
-                <w:lang w:eastAsia="zh-CN"/>
-              </w:rPr>
-            </w:pPr>
-            <w:r>
-              <w:rPr>
+                <w:sz w:val="22"/>
+                <w:szCs w:val="22"/>
+                <w:lang w:eastAsia="zh-CN"/>
+              </w:rPr>
+            </w:pPr>
+            <w:r>
+              <w:rPr>
+                <w:sz w:val="22"/>
+                <w:szCs w:val="22"/>
                 <w:lang w:eastAsia="zh-CN"/>
               </w:rPr>
               <w:t>M</w:t>
@@ -1153,11 +2150,15 @@
             <w:pPr>
               <w:jc w:val="center"/>
               <w:rPr>
-                <w:lang w:eastAsia="zh-CN"/>
-              </w:rPr>
-            </w:pPr>
-            <w:r>
-              <w:rPr>
+                <w:sz w:val="22"/>
+                <w:szCs w:val="22"/>
+                <w:lang w:eastAsia="zh-CN"/>
+              </w:rPr>
+            </w:pPr>
+            <w:r>
+              <w:rPr>
+                <w:sz w:val="22"/>
+                <w:szCs w:val="22"/>
                 <w:lang w:eastAsia="zh-CN"/>
               </w:rPr>
               <w:t>M</w:t>
@@ -1196,6 +2197,8 @@
                 <w:p>
                   <w:pPr>
                     <w:rPr>
+                      <w:sz w:val="22"/>
+                      <w:szCs w:val="22"/>
                       <w:lang w:eastAsia="zh-CN"/>
                     </w:rPr>
                   </w:pPr>
@@ -1206,11 +2209,15 @@
           <w:p>
             <w:pPr>
               <w:rPr>
-                <w:lang w:eastAsia="zh-CN"/>
-              </w:rPr>
-            </w:pPr>
-            <w:r>
-              <w:rPr>
+                <w:sz w:val="22"/>
+                <w:szCs w:val="22"/>
+                <w:lang w:eastAsia="zh-CN"/>
+              </w:rPr>
+            </w:pPr>
+            <w:r>
+              <w:rPr>
+                <w:sz w:val="22"/>
+                <w:szCs w:val="22"/>
                 <w:lang w:eastAsia="zh-CN"/>
               </w:rPr>
               <w:t>Implement peer reviews and consult supervisor regularly.</w:t>
@@ -1233,6 +2240,8 @@
               <w:rPr>
                 <w:b/>
                 <w:bCs/>
+                <w:sz w:val="22"/>
+                <w:szCs w:val="22"/>
                 <w:lang w:eastAsia="zh-CN"/>
               </w:rPr>
             </w:pPr>
@@ -1240,6 +2249,8 @@
               <w:rPr>
                 <w:b/>
                 <w:bCs/>
+                <w:sz w:val="22"/>
+                <w:szCs w:val="22"/>
                 <w:lang w:eastAsia="zh-CN"/>
               </w:rPr>
               <w:t>3</w:t>
@@ -1253,11 +2264,15 @@
           <w:p>
             <w:pPr>
               <w:rPr>
-                <w:lang w:eastAsia="zh-CN"/>
-              </w:rPr>
-            </w:pPr>
-            <w:r>
-              <w:rPr>
+                <w:sz w:val="22"/>
+                <w:szCs w:val="22"/>
+                <w:lang w:eastAsia="zh-CN"/>
+              </w:rPr>
+            </w:pPr>
+            <w:r>
+              <w:rPr>
+                <w:sz w:val="22"/>
+                <w:szCs w:val="22"/>
                 <w:lang w:eastAsia="zh-CN"/>
               </w:rPr>
               <w:t>Incomplete or inaccurate design documentation</w:t>
@@ -1272,11 +2287,15 @@
             <w:pPr>
               <w:jc w:val="center"/>
               <w:rPr>
-                <w:lang w:eastAsia="zh-CN"/>
-              </w:rPr>
-            </w:pPr>
-            <w:r>
-              <w:rPr>
+                <w:sz w:val="22"/>
+                <w:szCs w:val="22"/>
+                <w:lang w:eastAsia="zh-CN"/>
+              </w:rPr>
+            </w:pPr>
+            <w:r>
+              <w:rPr>
+                <w:sz w:val="22"/>
+                <w:szCs w:val="22"/>
                 <w:lang w:eastAsia="zh-CN"/>
               </w:rPr>
               <w:t>M</w:t>
@@ -1291,11 +2310,15 @@
             <w:pPr>
               <w:jc w:val="center"/>
               <w:rPr>
-                <w:lang w:eastAsia="zh-CN"/>
-              </w:rPr>
-            </w:pPr>
-            <w:r>
-              <w:rPr>
+                <w:sz w:val="22"/>
+                <w:szCs w:val="22"/>
+                <w:lang w:eastAsia="zh-CN"/>
+              </w:rPr>
+            </w:pPr>
+            <w:r>
+              <w:rPr>
+                <w:sz w:val="22"/>
+                <w:szCs w:val="22"/>
                 <w:lang w:eastAsia="zh-CN"/>
               </w:rPr>
               <w:t>M</w:t>
@@ -1309,11 +2332,15 @@
           <w:p>
             <w:pPr>
               <w:rPr>
-                <w:lang w:eastAsia="zh-CN"/>
-              </w:rPr>
-            </w:pPr>
-            <w:r>
-              <w:rPr>
+                <w:sz w:val="22"/>
+                <w:szCs w:val="22"/>
+                <w:lang w:eastAsia="zh-CN"/>
+              </w:rPr>
+            </w:pPr>
+            <w:r>
+              <w:rPr>
+                <w:sz w:val="22"/>
+                <w:szCs w:val="22"/>
                 <w:lang w:eastAsia="zh-CN"/>
               </w:rPr>
               <w:t>Consult with supervisor to ensure documentation is thorough and accurate.</w:t>
@@ -1336,6 +2363,8 @@
               <w:rPr>
                 <w:b/>
                 <w:bCs/>
+                <w:sz w:val="22"/>
+                <w:szCs w:val="22"/>
                 <w:lang w:eastAsia="zh-CN"/>
               </w:rPr>
             </w:pPr>
@@ -1343,6 +2372,8 @@
               <w:rPr>
                 <w:b/>
                 <w:bCs/>
+                <w:sz w:val="22"/>
+                <w:szCs w:val="22"/>
                 <w:lang w:eastAsia="zh-CN"/>
               </w:rPr>
               <w:t>4</w:t>
@@ -1356,11 +2387,15 @@
           <w:p>
             <w:pPr>
               <w:rPr>
-                <w:lang w:eastAsia="zh-CN"/>
-              </w:rPr>
-            </w:pPr>
-            <w:r>
-              <w:rPr>
+                <w:sz w:val="22"/>
+                <w:szCs w:val="22"/>
+                <w:lang w:eastAsia="zh-CN"/>
+              </w:rPr>
+            </w:pPr>
+            <w:r>
+              <w:rPr>
+                <w:sz w:val="22"/>
+                <w:szCs w:val="22"/>
                 <w:lang w:eastAsia="zh-CN"/>
               </w:rPr>
               <w:t>Technical difficulties with FPGA programming</w:t>
@@ -1375,11 +2410,15 @@
             <w:pPr>
               <w:jc w:val="center"/>
               <w:rPr>
-                <w:lang w:eastAsia="zh-CN"/>
-              </w:rPr>
-            </w:pPr>
-            <w:r>
-              <w:rPr>
+                <w:sz w:val="22"/>
+                <w:szCs w:val="22"/>
+                <w:lang w:eastAsia="zh-CN"/>
+              </w:rPr>
+            </w:pPr>
+            <w:r>
+              <w:rPr>
+                <w:sz w:val="22"/>
+                <w:szCs w:val="22"/>
                 <w:lang w:eastAsia="zh-CN"/>
               </w:rPr>
               <w:t>H</w:t>
@@ -1394,11 +2433,15 @@
             <w:pPr>
               <w:jc w:val="center"/>
               <w:rPr>
-                <w:lang w:eastAsia="zh-CN"/>
-              </w:rPr>
-            </w:pPr>
-            <w:r>
-              <w:rPr>
+                <w:sz w:val="22"/>
+                <w:szCs w:val="22"/>
+                <w:lang w:eastAsia="zh-CN"/>
+              </w:rPr>
+            </w:pPr>
+            <w:r>
+              <w:rPr>
+                <w:sz w:val="22"/>
+                <w:szCs w:val="22"/>
                 <w:lang w:eastAsia="zh-CN"/>
               </w:rPr>
               <w:t>M</w:t>
@@ -1412,23 +2455,31 @@
           <w:p>
             <w:pPr>
               <w:rPr>
-                <w:lang w:eastAsia="zh-CN"/>
-              </w:rPr>
-            </w:pPr>
-            <w:r>
-              <w:rPr>
+                <w:sz w:val="22"/>
+                <w:szCs w:val="22"/>
+                <w:lang w:eastAsia="zh-CN"/>
+              </w:rPr>
+            </w:pPr>
+            <w:r>
+              <w:rPr>
+                <w:sz w:val="22"/>
+                <w:szCs w:val="22"/>
                 <w:lang w:eastAsia="zh-CN"/>
               </w:rPr>
               <w:t>Seek support from resources</w:t>
             </w:r>
             <w:r>
               <w:rPr>
+                <w:sz w:val="22"/>
+                <w:szCs w:val="22"/>
                 <w:lang w:eastAsia="zh-CN"/>
               </w:rPr>
               <w:t xml:space="preserve"> and</w:t>
             </w:r>
             <w:r>
               <w:rPr>
+                <w:sz w:val="22"/>
+                <w:szCs w:val="22"/>
                 <w:lang w:eastAsia="zh-CN"/>
               </w:rPr>
               <w:t xml:space="preserve"> experienced colleagues.</w:t>
@@ -1451,6 +2502,8 @@
               <w:rPr>
                 <w:b/>
                 <w:bCs/>
+                <w:sz w:val="22"/>
+                <w:szCs w:val="22"/>
                 <w:lang w:eastAsia="zh-CN"/>
               </w:rPr>
             </w:pPr>
@@ -1458,6 +2511,8 @@
               <w:rPr>
                 <w:b/>
                 <w:bCs/>
+                <w:sz w:val="22"/>
+                <w:szCs w:val="22"/>
                 <w:lang w:eastAsia="zh-CN"/>
               </w:rPr>
               <w:t>5</w:t>
@@ -1471,11 +2526,15 @@
           <w:p>
             <w:pPr>
               <w:rPr>
-                <w:lang w:eastAsia="zh-CN"/>
-              </w:rPr>
-            </w:pPr>
-            <w:r>
-              <w:rPr>
+                <w:sz w:val="22"/>
+                <w:szCs w:val="22"/>
+                <w:lang w:eastAsia="zh-CN"/>
+              </w:rPr>
+            </w:pPr>
+            <w:r>
+              <w:rPr>
+                <w:sz w:val="22"/>
+                <w:szCs w:val="22"/>
                 <w:lang w:eastAsia="zh-CN"/>
               </w:rPr>
               <w:t>Issues during testing leading to inaccurate results</w:t>
@@ -1490,11 +2549,15 @@
             <w:pPr>
               <w:jc w:val="center"/>
               <w:rPr>
-                <w:lang w:eastAsia="zh-CN"/>
-              </w:rPr>
-            </w:pPr>
-            <w:r>
-              <w:rPr>
+                <w:sz w:val="22"/>
+                <w:szCs w:val="22"/>
+                <w:lang w:eastAsia="zh-CN"/>
+              </w:rPr>
+            </w:pPr>
+            <w:r>
+              <w:rPr>
+                <w:sz w:val="22"/>
+                <w:szCs w:val="22"/>
                 <w:lang w:eastAsia="zh-CN"/>
               </w:rPr>
               <w:t>H</w:t>
@@ -1509,11 +2572,15 @@
             <w:pPr>
               <w:jc w:val="center"/>
               <w:rPr>
-                <w:lang w:eastAsia="zh-CN"/>
-              </w:rPr>
-            </w:pPr>
-            <w:r>
-              <w:rPr>
+                <w:sz w:val="22"/>
+                <w:szCs w:val="22"/>
+                <w:lang w:eastAsia="zh-CN"/>
+              </w:rPr>
+            </w:pPr>
+            <w:r>
+              <w:rPr>
+                <w:sz w:val="22"/>
+                <w:szCs w:val="22"/>
                 <w:lang w:eastAsia="zh-CN"/>
               </w:rPr>
               <w:t>M</w:t>
@@ -1527,11 +2594,15 @@
           <w:p>
             <w:pPr>
               <w:rPr>
-                <w:lang w:eastAsia="zh-CN"/>
-              </w:rPr>
-            </w:pPr>
-            <w:r>
-              <w:rPr>
+                <w:sz w:val="22"/>
+                <w:szCs w:val="22"/>
+                <w:lang w:eastAsia="zh-CN"/>
+              </w:rPr>
+            </w:pPr>
+            <w:r>
+              <w:rPr>
+                <w:sz w:val="22"/>
+                <w:szCs w:val="22"/>
                 <w:lang w:eastAsia="zh-CN"/>
               </w:rPr>
               <w:t>Develop detailed test cases and conduct iterative testing.</w:t>
@@ -1554,6 +2625,8 @@
               <w:rPr>
                 <w:b/>
                 <w:bCs/>
+                <w:sz w:val="22"/>
+                <w:szCs w:val="22"/>
                 <w:lang w:eastAsia="zh-CN"/>
               </w:rPr>
             </w:pPr>
@@ -1561,6 +2634,8 @@
               <w:rPr>
                 <w:b/>
                 <w:bCs/>
+                <w:sz w:val="22"/>
+                <w:szCs w:val="22"/>
                 <w:lang w:eastAsia="zh-CN"/>
               </w:rPr>
               <w:t>6</w:t>
@@ -1574,11 +2649,15 @@
           <w:p>
             <w:pPr>
               <w:rPr>
-                <w:lang w:eastAsia="zh-CN"/>
-              </w:rPr>
-            </w:pPr>
-            <w:r>
-              <w:rPr>
+                <w:sz w:val="22"/>
+                <w:szCs w:val="22"/>
+                <w:lang w:eastAsia="zh-CN"/>
+              </w:rPr>
+            </w:pPr>
+            <w:r>
+              <w:rPr>
+                <w:sz w:val="22"/>
+                <w:szCs w:val="22"/>
                 <w:lang w:eastAsia="zh-CN"/>
               </w:rPr>
               <w:t>Hardware failures (e.g., FPGA malfunctions)</w:t>
@@ -1593,11 +2672,15 @@
             <w:pPr>
               <w:jc w:val="center"/>
               <w:rPr>
-                <w:lang w:eastAsia="zh-CN"/>
-              </w:rPr>
-            </w:pPr>
-            <w:r>
-              <w:rPr>
+                <w:sz w:val="22"/>
+                <w:szCs w:val="22"/>
+                <w:lang w:eastAsia="zh-CN"/>
+              </w:rPr>
+            </w:pPr>
+            <w:r>
+              <w:rPr>
+                <w:sz w:val="22"/>
+                <w:szCs w:val="22"/>
                 <w:lang w:eastAsia="zh-CN"/>
               </w:rPr>
               <w:t>H</w:t>
@@ -1612,11 +2695,15 @@
             <w:pPr>
               <w:jc w:val="center"/>
               <w:rPr>
-                <w:lang w:eastAsia="zh-CN"/>
-              </w:rPr>
-            </w:pPr>
-            <w:r>
-              <w:rPr>
+                <w:sz w:val="22"/>
+                <w:szCs w:val="22"/>
+                <w:lang w:eastAsia="zh-CN"/>
+              </w:rPr>
+            </w:pPr>
+            <w:r>
+              <w:rPr>
+                <w:sz w:val="22"/>
+                <w:szCs w:val="22"/>
                 <w:lang w:eastAsia="zh-CN"/>
               </w:rPr>
               <w:t>L</w:t>
@@ -1630,11 +2717,15 @@
           <w:p>
             <w:pPr>
               <w:rPr>
-                <w:lang w:eastAsia="zh-CN"/>
-              </w:rPr>
-            </w:pPr>
-            <w:r>
-              <w:rPr>
+                <w:sz w:val="22"/>
+                <w:szCs w:val="22"/>
+                <w:lang w:eastAsia="zh-CN"/>
+              </w:rPr>
+            </w:pPr>
+            <w:r>
+              <w:rPr>
+                <w:sz w:val="22"/>
+                <w:szCs w:val="22"/>
                 <w:lang w:eastAsia="zh-CN"/>
               </w:rPr>
               <w:t>Keep backup hardware available and conduct regular checks.</w:t>
@@ -1657,6 +2748,8 @@
               <w:rPr>
                 <w:b/>
                 <w:bCs/>
+                <w:sz w:val="22"/>
+                <w:szCs w:val="22"/>
                 <w:lang w:eastAsia="zh-CN"/>
               </w:rPr>
             </w:pPr>
@@ -1664,6 +2757,8 @@
               <w:rPr>
                 <w:b/>
                 <w:bCs/>
+                <w:sz w:val="22"/>
+                <w:szCs w:val="22"/>
                 <w:lang w:eastAsia="zh-CN"/>
               </w:rPr>
               <w:t>7</w:t>
@@ -1677,11 +2772,15 @@
           <w:p>
             <w:pPr>
               <w:rPr>
-                <w:lang w:eastAsia="zh-CN"/>
-              </w:rPr>
-            </w:pPr>
-            <w:r>
-              <w:rPr>
+                <w:sz w:val="22"/>
+                <w:szCs w:val="22"/>
+                <w:lang w:eastAsia="zh-CN"/>
+              </w:rPr>
+            </w:pPr>
+            <w:r>
+              <w:rPr>
+                <w:sz w:val="22"/>
+                <w:szCs w:val="22"/>
                 <w:lang w:eastAsia="zh-CN"/>
               </w:rPr>
               <w:t>Resource availability (e.g., tools, software licenses)</w:t>
@@ -1696,11 +2795,15 @@
             <w:pPr>
               <w:jc w:val="center"/>
               <w:rPr>
-                <w:lang w:eastAsia="zh-CN"/>
-              </w:rPr>
-            </w:pPr>
-            <w:r>
-              <w:rPr>
+                <w:sz w:val="22"/>
+                <w:szCs w:val="22"/>
+                <w:lang w:eastAsia="zh-CN"/>
+              </w:rPr>
+            </w:pPr>
+            <w:r>
+              <w:rPr>
+                <w:sz w:val="22"/>
+                <w:szCs w:val="22"/>
                 <w:lang w:eastAsia="zh-CN"/>
               </w:rPr>
               <w:t>M</w:t>
@@ -1715,11 +2818,15 @@
             <w:pPr>
               <w:jc w:val="center"/>
               <w:rPr>
-                <w:lang w:eastAsia="zh-CN"/>
-              </w:rPr>
-            </w:pPr>
-            <w:r>
-              <w:rPr>
+                <w:sz w:val="22"/>
+                <w:szCs w:val="22"/>
+                <w:lang w:eastAsia="zh-CN"/>
+              </w:rPr>
+            </w:pPr>
+            <w:r>
+              <w:rPr>
+                <w:sz w:val="22"/>
+                <w:szCs w:val="22"/>
                 <w:lang w:eastAsia="zh-CN"/>
               </w:rPr>
               <w:t>L</w:t>
@@ -1733,11 +2840,15 @@
           <w:p>
             <w:pPr>
               <w:rPr>
-                <w:lang w:eastAsia="zh-CN"/>
-              </w:rPr>
-            </w:pPr>
-            <w:r>
-              <w:rPr>
+                <w:sz w:val="22"/>
+                <w:szCs w:val="22"/>
+                <w:lang w:eastAsia="zh-CN"/>
+              </w:rPr>
+            </w:pPr>
+            <w:r>
+              <w:rPr>
+                <w:sz w:val="22"/>
+                <w:szCs w:val="22"/>
                 <w:lang w:eastAsia="zh-CN"/>
               </w:rPr>
               <w:t>Secure necessary tools and licenses early in the project.</w:t>
@@ -1760,6 +2871,8 @@
               <w:rPr>
                 <w:b/>
                 <w:bCs/>
+                <w:sz w:val="22"/>
+                <w:szCs w:val="22"/>
                 <w:lang w:eastAsia="zh-CN"/>
               </w:rPr>
             </w:pPr>
@@ -1767,6 +2880,8 @@
               <w:rPr>
                 <w:b/>
                 <w:bCs/>
+                <w:sz w:val="22"/>
+                <w:szCs w:val="22"/>
                 <w:lang w:eastAsia="zh-CN"/>
               </w:rPr>
               <w:t>8</w:t>
@@ -1780,11 +2895,15 @@
           <w:p>
             <w:pPr>
               <w:rPr>
-                <w:lang w:eastAsia="zh-CN"/>
-              </w:rPr>
-            </w:pPr>
-            <w:r>
-              <w:rPr>
+                <w:sz w:val="22"/>
+                <w:szCs w:val="22"/>
+                <w:lang w:eastAsia="zh-CN"/>
+              </w:rPr>
+            </w:pPr>
+            <w:r>
+              <w:rPr>
+                <w:sz w:val="22"/>
+                <w:szCs w:val="22"/>
                 <w:lang w:eastAsia="zh-CN"/>
               </w:rPr>
               <w:t>Changes in project scope or requirements</w:t>
@@ -1799,11 +2918,15 @@
             <w:pPr>
               <w:jc w:val="center"/>
               <w:rPr>
-                <w:lang w:eastAsia="zh-CN"/>
-              </w:rPr>
-            </w:pPr>
-            <w:r>
-              <w:rPr>
+                <w:sz w:val="22"/>
+                <w:szCs w:val="22"/>
+                <w:lang w:eastAsia="zh-CN"/>
+              </w:rPr>
+            </w:pPr>
+            <w:r>
+              <w:rPr>
+                <w:sz w:val="22"/>
+                <w:szCs w:val="22"/>
                 <w:lang w:eastAsia="zh-CN"/>
               </w:rPr>
               <w:t>M</w:t>
@@ -1818,11 +2941,15 @@
             <w:pPr>
               <w:jc w:val="center"/>
               <w:rPr>
-                <w:lang w:eastAsia="zh-CN"/>
-              </w:rPr>
-            </w:pPr>
-            <w:r>
-              <w:rPr>
+                <w:sz w:val="22"/>
+                <w:szCs w:val="22"/>
+                <w:lang w:eastAsia="zh-CN"/>
+              </w:rPr>
+            </w:pPr>
+            <w:r>
+              <w:rPr>
+                <w:sz w:val="22"/>
+                <w:szCs w:val="22"/>
                 <w:lang w:eastAsia="zh-CN"/>
               </w:rPr>
               <w:t>M</w:t>
@@ -1836,11 +2963,15 @@
           <w:p>
             <w:pPr>
               <w:rPr>
-                <w:lang w:eastAsia="zh-CN"/>
-              </w:rPr>
-            </w:pPr>
-            <w:r>
-              <w:rPr>
+                <w:sz w:val="22"/>
+                <w:szCs w:val="22"/>
+                <w:lang w:eastAsia="zh-CN"/>
+              </w:rPr>
+            </w:pPr>
+            <w:r>
+              <w:rPr>
+                <w:sz w:val="22"/>
+                <w:szCs w:val="22"/>
                 <w:lang w:eastAsia="zh-CN"/>
               </w:rPr>
               <w:t>Establish clear specifications.</w:t>
@@ -1863,6 +2994,8 @@
               <w:rPr>
                 <w:b/>
                 <w:bCs/>
+                <w:sz w:val="22"/>
+                <w:szCs w:val="22"/>
                 <w:lang w:eastAsia="zh-CN"/>
               </w:rPr>
             </w:pPr>
@@ -1870,6 +3003,8 @@
               <w:rPr>
                 <w:b/>
                 <w:bCs/>
+                <w:sz w:val="22"/>
+                <w:szCs w:val="22"/>
                 <w:lang w:eastAsia="zh-CN"/>
               </w:rPr>
               <w:t>9</w:t>
@@ -1883,11 +3018,15 @@
           <w:p>
             <w:pPr>
               <w:rPr>
-                <w:lang w:eastAsia="zh-CN"/>
-              </w:rPr>
-            </w:pPr>
-            <w:r>
-              <w:rPr>
+                <w:sz w:val="22"/>
+                <w:szCs w:val="22"/>
+                <w:lang w:eastAsia="zh-CN"/>
+              </w:rPr>
+            </w:pPr>
+            <w:r>
+              <w:rPr>
+                <w:sz w:val="22"/>
+                <w:szCs w:val="22"/>
                 <w:lang w:eastAsia="zh-CN"/>
               </w:rPr>
               <w:t>Staff member availability (e.g., illness, other commitments)</w:t>
@@ -1902,11 +3041,15 @@
             <w:pPr>
               <w:jc w:val="center"/>
               <w:rPr>
-                <w:lang w:eastAsia="zh-CN"/>
-              </w:rPr>
-            </w:pPr>
-            <w:r>
-              <w:rPr>
+                <w:sz w:val="22"/>
+                <w:szCs w:val="22"/>
+                <w:lang w:eastAsia="zh-CN"/>
+              </w:rPr>
+            </w:pPr>
+            <w:r>
+              <w:rPr>
+                <w:sz w:val="22"/>
+                <w:szCs w:val="22"/>
                 <w:lang w:eastAsia="zh-CN"/>
               </w:rPr>
               <w:t>M</w:t>
@@ -1921,11 +3064,15 @@
             <w:pPr>
               <w:jc w:val="center"/>
               <w:rPr>
-                <w:lang w:eastAsia="zh-CN"/>
-              </w:rPr>
-            </w:pPr>
-            <w:r>
-              <w:rPr>
+                <w:sz w:val="22"/>
+                <w:szCs w:val="22"/>
+                <w:lang w:eastAsia="zh-CN"/>
+              </w:rPr>
+            </w:pPr>
+            <w:r>
+              <w:rPr>
+                <w:sz w:val="22"/>
+                <w:szCs w:val="22"/>
                 <w:lang w:eastAsia="zh-CN"/>
               </w:rPr>
               <w:t>M</w:t>
@@ -1939,11 +3086,15 @@
           <w:p>
             <w:pPr>
               <w:rPr>
-                <w:lang w:eastAsia="zh-CN"/>
-              </w:rPr>
-            </w:pPr>
-            <w:r>
-              <w:rPr>
+                <w:sz w:val="22"/>
+                <w:szCs w:val="22"/>
+                <w:lang w:eastAsia="zh-CN"/>
+              </w:rPr>
+            </w:pPr>
+            <w:r>
+              <w:rPr>
+                <w:sz w:val="22"/>
+                <w:szCs w:val="22"/>
                 <w:lang w:eastAsia="zh-CN"/>
               </w:rPr>
               <w:t>Have tasks that can be carried on in parallel, so workflow is not interrupted.</w:t>
@@ -1966,6 +3117,8 @@
               <w:rPr>
                 <w:b/>
                 <w:bCs/>
+                <w:sz w:val="22"/>
+                <w:szCs w:val="22"/>
                 <w:lang w:eastAsia="zh-CN"/>
               </w:rPr>
             </w:pPr>
@@ -1973,6 +3126,8 @@
               <w:rPr>
                 <w:b/>
                 <w:bCs/>
+                <w:sz w:val="22"/>
+                <w:szCs w:val="22"/>
                 <w:lang w:eastAsia="zh-CN"/>
               </w:rPr>
               <w:t>10</w:t>
@@ -1986,11 +3141,15 @@
           <w:p>
             <w:pPr>
               <w:rPr>
-                <w:lang w:eastAsia="zh-CN"/>
-              </w:rPr>
-            </w:pPr>
-            <w:r>
-              <w:rPr>
+                <w:sz w:val="22"/>
+                <w:szCs w:val="22"/>
+                <w:lang w:eastAsia="zh-CN"/>
+              </w:rPr>
+            </w:pPr>
+            <w:r>
+              <w:rPr>
+                <w:sz w:val="22"/>
+                <w:szCs w:val="22"/>
                 <w:lang w:eastAsia="zh-CN"/>
               </w:rPr>
               <w:t>Time management issues affecting project timeline</w:t>
@@ -2005,11 +3164,15 @@
             <w:pPr>
               <w:jc w:val="center"/>
               <w:rPr>
-                <w:lang w:eastAsia="zh-CN"/>
-              </w:rPr>
-            </w:pPr>
-            <w:r>
-              <w:rPr>
+                <w:sz w:val="22"/>
+                <w:szCs w:val="22"/>
+                <w:lang w:eastAsia="zh-CN"/>
+              </w:rPr>
+            </w:pPr>
+            <w:r>
+              <w:rPr>
+                <w:sz w:val="22"/>
+                <w:szCs w:val="22"/>
                 <w:lang w:eastAsia="zh-CN"/>
               </w:rPr>
               <w:t>M</w:t>
@@ -2024,11 +3187,15 @@
             <w:pPr>
               <w:jc w:val="center"/>
               <w:rPr>
-                <w:lang w:eastAsia="zh-CN"/>
-              </w:rPr>
-            </w:pPr>
-            <w:r>
-              <w:rPr>
+                <w:sz w:val="22"/>
+                <w:szCs w:val="22"/>
+                <w:lang w:eastAsia="zh-CN"/>
+              </w:rPr>
+            </w:pPr>
+            <w:r>
+              <w:rPr>
+                <w:sz w:val="22"/>
+                <w:szCs w:val="22"/>
                 <w:lang w:eastAsia="zh-CN"/>
               </w:rPr>
               <w:t>M</w:t>
@@ -2042,11 +3209,15 @@
           <w:p>
             <w:pPr>
               <w:rPr>
-                <w:lang w:eastAsia="zh-CN"/>
-              </w:rPr>
-            </w:pPr>
-            <w:r>
-              <w:rPr>
+                <w:sz w:val="22"/>
+                <w:szCs w:val="22"/>
+                <w:lang w:eastAsia="zh-CN"/>
+              </w:rPr>
+            </w:pPr>
+            <w:r>
+              <w:rPr>
+                <w:sz w:val="22"/>
+                <w:szCs w:val="22"/>
                 <w:lang w:eastAsia="zh-CN"/>
               </w:rPr>
               <w:t>Conduct regular status meetings with supervisor.</w:t>
@@ -2063,6 +3234,8 @@
         <w:spacing w:line="240" w:lineRule="atLeast"/>
         <w:rPr>
           <w:i/>
+          <w:sz w:val="22"/>
+          <w:szCs w:val="22"/>
         </w:rPr>
       </w:pPr>
     </w:p>
@@ -2074,6 +3247,8 @@
         <w:spacing w:line="240" w:lineRule="atLeast"/>
         <w:rPr>
           <w:i/>
+          <w:sz w:val="22"/>
+          <w:szCs w:val="22"/>
         </w:rPr>
       </w:pPr>
     </w:p>
@@ -2085,6 +3260,8 @@
         <w:spacing w:line="240" w:lineRule="atLeast"/>
         <w:rPr>
           <w:i/>
+          <w:sz w:val="22"/>
+          <w:szCs w:val="22"/>
         </w:rPr>
       </w:pPr>
     </w:p>
@@ -2095,60 +3272,14 @@
         </w:tabs>
         <w:spacing w:line="240" w:lineRule="atLeast"/>
         <w:rPr>
-          <w:i/>
-        </w:rPr>
-      </w:pPr>
-    </w:p>
-    <w:p>
-      <w:pPr>
-        <w:tabs>
-          <w:tab w:val="right" w:leader="dot" w:pos="10093"/>
-        </w:tabs>
-        <w:spacing w:line="240" w:lineRule="atLeast"/>
-        <w:rPr>
-          <w:i/>
-        </w:rPr>
-      </w:pPr>
-    </w:p>
-    <w:p>
-      <w:pPr>
-        <w:tabs>
-          <w:tab w:val="right" w:leader="dot" w:pos="10093"/>
-        </w:tabs>
-        <w:spacing w:line="240" w:lineRule="atLeast"/>
-        <w:rPr>
-          <w:i/>
-        </w:rPr>
-      </w:pPr>
-    </w:p>
-    <w:p>
-      <w:pPr>
-        <w:tabs>
-          <w:tab w:val="right" w:leader="dot" w:pos="10093"/>
-        </w:tabs>
-        <w:spacing w:line="240" w:lineRule="atLeast"/>
-        <w:rPr>
-          <w:i/>
-        </w:rPr>
-      </w:pPr>
-    </w:p>
-    <w:p>
-      <w:pPr>
-        <w:tabs>
-          <w:tab w:val="right" w:leader="dot" w:pos="10093"/>
-        </w:tabs>
-        <w:spacing w:line="240" w:lineRule="atLeast"/>
-        <w:rPr>
           <w:b/>
-          <w:sz w:val="28"/>
-          <w:szCs w:val="28"/>
+          <w:szCs w:val="24"/>
         </w:rPr>
       </w:pPr>
       <w:r>
         <w:rPr>
           <w:b/>
-          <w:sz w:val="28"/>
-          <w:szCs w:val="28"/>
+          <w:szCs w:val="24"/>
         </w:rPr>
         <w:lastRenderedPageBreak/>
         <w:t>Appendix:</w:t>
@@ -2162,8 +3293,7 @@
         <w:spacing w:line="240" w:lineRule="atLeast"/>
         <w:rPr>
           <w:b/>
-          <w:sz w:val="28"/>
-          <w:szCs w:val="28"/>
+          <w:szCs w:val="24"/>
         </w:rPr>
       </w:pPr>
     </w:p>
@@ -2171,31 +3301,27 @@
       <w:pPr>
         <w:rPr>
           <w:b/>
-          <w:sz w:val="28"/>
-          <w:szCs w:val="28"/>
+          <w:szCs w:val="24"/>
         </w:rPr>
       </w:pPr>
       <w:r>
         <w:rPr>
           <w:b/>
-          <w:sz w:val="28"/>
-          <w:szCs w:val="28"/>
+          <w:szCs w:val="24"/>
         </w:rPr>
         <w:t>Gantt c</w:t>
       </w:r>
       <w:r>
         <w:rPr>
           <w:b/>
-          <w:sz w:val="28"/>
-          <w:szCs w:val="28"/>
+          <w:szCs w:val="24"/>
         </w:rPr>
         <w:t>hart</w:t>
       </w:r>
       <w:r>
         <w:rPr>
           <w:b/>
-          <w:sz w:val="28"/>
-          <w:szCs w:val="28"/>
+          <w:szCs w:val="24"/>
         </w:rPr>
         <w:t>:</w:t>
       </w:r>
@@ -2213,7 +3339,6 @@
       </w:pPr>
       <w:r>
         <w:rPr>
-          <w:noProof/>
           <w:sz w:val="28"/>
         </w:rPr>
         <w:drawing>
@@ -2512,7 +3637,6 @@
       <w:rPr>
         <w:rFonts w:asciiTheme="minorHAnsi" w:hAnsiTheme="minorHAnsi"/>
         <w:i/>
-        <w:noProof/>
         <w:sz w:val="24"/>
       </w:rPr>
       <w:t>1</w:t>
@@ -2561,7 +3685,6 @@
       <w:rPr>
         <w:rFonts w:asciiTheme="minorHAnsi" w:hAnsiTheme="minorHAnsi"/>
         <w:i/>
-        <w:noProof/>
         <w:sz w:val="24"/>
       </w:rPr>
       <w:t>2</w:t>
@@ -2691,6 +3814,723 @@
 <file path=word/numbering.xml><?xml version="1.0" encoding="utf-8"?>
 <w:numbering xmlns:wpc="http://schemas.microsoft.com/office/word/2010/wordprocessingCanvas" xmlns:cx="http://schemas.microsoft.com/office/drawing/2014/chartex" xmlns:cx1="http://schemas.microsoft.com/office/drawing/2015/9/8/chartex" xmlns:cx2="http://schemas.microsoft.com/office/drawing/2015/10/21/chartex" xmlns:cx3="http://schemas.microsoft.com/office/drawing/2016/5/9/chartex" xmlns:cx4="http://schemas.microsoft.com/office/drawing/2016/5/10/chartex" xmlns:cx5="http://schemas.microsoft.com/office/drawing/2016/5/11/chartex" xmlns:cx6="http://schemas.microsoft.com/office/drawing/2016/5/12/chartex" xmlns:cx7="http://schemas.microsoft.com/office/drawing/2016/5/13/chartex" xmlns:cx8="http://schemas.microsoft.com/office/drawing/2016/5/14/chartex" xmlns:mc="http://schemas.openxmlformats.org/markup-compatibility/2006" xmlns:aink="http://schemas.microsoft.com/office/drawing/2016/ink" xmlns:am3d="http://schemas.microsoft.com/office/drawing/2017/model3d" xmlns:o="urn:schemas-microsoft-com:office:office" xmlns:oel="http://schemas.microsoft.com/office/2019/extlst" xmlns:r="http://schemas.openxmlformats.org/officeDocument/2006/relationships" xmlns:m="http://schemas.openxmlformats.org/officeDocument/2006/math" xmlns:v="urn:schemas-microsoft-com:vml" xmlns:wp14="http://schemas.microsoft.com/office/word/2010/wordprocessingDrawing" xmlns:wp="http://schemas.openxmlformats.org/drawingml/2006/wordprocessingDrawing" xmlns:w10="urn:schemas-microsoft-com:office:word" xmlns:w="http://schemas.openxmlformats.org/wordprocessingml/2006/main" xmlns:w14="http://schemas.microsoft.com/office/word/2010/wordml" xmlns:w15="http://schemas.microsoft.com/office/word/2012/wordml" xmlns:w16cex="http://schemas.microsoft.com/office/word/2018/wordml/cex" xmlns:w16cid="http://schemas.microsoft.com/office/word/2016/wordml/cid" xmlns:w16="http://schemas.microsoft.com/office/word/2018/wordml" xmlns:w16du="http://schemas.microsoft.com/office/word/2023/wordml/word16du" xmlns:w16sdtdh="http://schemas.microsoft.com/office/word/2020/wordml/sdtdatahash" xmlns:w16se="http://schemas.microsoft.com/office/word/2015/wordml/symex" xmlns:wpg="http://schemas.microsoft.com/office/word/2010/wordprocessingGroup" xmlns:wpi="http://schemas.microsoft.com/office/word/2010/wordprocessingInk" xmlns:wne="http://schemas.microsoft.com/office/word/2006/wordml" xmlns:wps="http://schemas.microsoft.com/office/word/2010/wordprocessingShape" mc:Ignorable="w14 w15 w16se w16cid w16 w16cex w16sdtdh w16du wp14">
   <w:abstractNum w:abstractNumId="0" w15:restartNumberingAfterBreak="0">
+    <w:nsid w:val="02D306C5"/>
+    <w:multiLevelType w:val="multilevel"/>
+    <w:tmpl w:val="E0C22610"/>
+    <w:lvl w:ilvl="0">
+      <w:start w:val="1"/>
+      <w:numFmt w:val="bullet"/>
+      <w:lvlText w:val=""/>
+      <w:lvlJc w:val="left"/>
+      <w:pPr>
+        <w:tabs>
+          <w:tab w:val="num" w:pos="720"/>
+        </w:tabs>
+        <w:ind w:left="720" w:hanging="360"/>
+      </w:pPr>
+      <w:rPr>
+        <w:rFonts w:ascii="Symbol" w:hAnsi="Symbol" w:hint="default"/>
+        <w:sz w:val="20"/>
+      </w:rPr>
+    </w:lvl>
+    <w:lvl w:ilvl="1" w:tentative="1">
+      <w:start w:val="1"/>
+      <w:numFmt w:val="bullet"/>
+      <w:lvlText w:val="o"/>
+      <w:lvlJc w:val="left"/>
+      <w:pPr>
+        <w:tabs>
+          <w:tab w:val="num" w:pos="1440"/>
+        </w:tabs>
+        <w:ind w:left="1440" w:hanging="360"/>
+      </w:pPr>
+      <w:rPr>
+        <w:rFonts w:ascii="Courier New" w:hAnsi="Courier New" w:hint="default"/>
+        <w:sz w:val="20"/>
+      </w:rPr>
+    </w:lvl>
+    <w:lvl w:ilvl="2" w:tentative="1">
+      <w:start w:val="1"/>
+      <w:numFmt w:val="bullet"/>
+      <w:lvlText w:val=""/>
+      <w:lvlJc w:val="left"/>
+      <w:pPr>
+        <w:tabs>
+          <w:tab w:val="num" w:pos="2160"/>
+        </w:tabs>
+        <w:ind w:left="2160" w:hanging="360"/>
+      </w:pPr>
+      <w:rPr>
+        <w:rFonts w:ascii="Wingdings" w:hAnsi="Wingdings" w:hint="default"/>
+        <w:sz w:val="20"/>
+      </w:rPr>
+    </w:lvl>
+    <w:lvl w:ilvl="3" w:tentative="1">
+      <w:start w:val="1"/>
+      <w:numFmt w:val="bullet"/>
+      <w:lvlText w:val=""/>
+      <w:lvlJc w:val="left"/>
+      <w:pPr>
+        <w:tabs>
+          <w:tab w:val="num" w:pos="2880"/>
+        </w:tabs>
+        <w:ind w:left="2880" w:hanging="360"/>
+      </w:pPr>
+      <w:rPr>
+        <w:rFonts w:ascii="Wingdings" w:hAnsi="Wingdings" w:hint="default"/>
+        <w:sz w:val="20"/>
+      </w:rPr>
+    </w:lvl>
+    <w:lvl w:ilvl="4" w:tentative="1">
+      <w:start w:val="1"/>
+      <w:numFmt w:val="bullet"/>
+      <w:lvlText w:val=""/>
+      <w:lvlJc w:val="left"/>
+      <w:pPr>
+        <w:tabs>
+          <w:tab w:val="num" w:pos="3600"/>
+        </w:tabs>
+        <w:ind w:left="3600" w:hanging="360"/>
+      </w:pPr>
+      <w:rPr>
+        <w:rFonts w:ascii="Wingdings" w:hAnsi="Wingdings" w:hint="default"/>
+        <w:sz w:val="20"/>
+      </w:rPr>
+    </w:lvl>
+    <w:lvl w:ilvl="5" w:tentative="1">
+      <w:start w:val="1"/>
+      <w:numFmt w:val="bullet"/>
+      <w:lvlText w:val=""/>
+      <w:lvlJc w:val="left"/>
+      <w:pPr>
+        <w:tabs>
+          <w:tab w:val="num" w:pos="4320"/>
+        </w:tabs>
+        <w:ind w:left="4320" w:hanging="360"/>
+      </w:pPr>
+      <w:rPr>
+        <w:rFonts w:ascii="Wingdings" w:hAnsi="Wingdings" w:hint="default"/>
+        <w:sz w:val="20"/>
+      </w:rPr>
+    </w:lvl>
+    <w:lvl w:ilvl="6" w:tentative="1">
+      <w:start w:val="1"/>
+      <w:numFmt w:val="bullet"/>
+      <w:lvlText w:val=""/>
+      <w:lvlJc w:val="left"/>
+      <w:pPr>
+        <w:tabs>
+          <w:tab w:val="num" w:pos="5040"/>
+        </w:tabs>
+        <w:ind w:left="5040" w:hanging="360"/>
+      </w:pPr>
+      <w:rPr>
+        <w:rFonts w:ascii="Wingdings" w:hAnsi="Wingdings" w:hint="default"/>
+        <w:sz w:val="20"/>
+      </w:rPr>
+    </w:lvl>
+    <w:lvl w:ilvl="7" w:tentative="1">
+      <w:start w:val="1"/>
+      <w:numFmt w:val="bullet"/>
+      <w:lvlText w:val=""/>
+      <w:lvlJc w:val="left"/>
+      <w:pPr>
+        <w:tabs>
+          <w:tab w:val="num" w:pos="5760"/>
+        </w:tabs>
+        <w:ind w:left="5760" w:hanging="360"/>
+      </w:pPr>
+      <w:rPr>
+        <w:rFonts w:ascii="Wingdings" w:hAnsi="Wingdings" w:hint="default"/>
+        <w:sz w:val="20"/>
+      </w:rPr>
+    </w:lvl>
+    <w:lvl w:ilvl="8" w:tentative="1">
+      <w:start w:val="1"/>
+      <w:numFmt w:val="bullet"/>
+      <w:lvlText w:val=""/>
+      <w:lvlJc w:val="left"/>
+      <w:pPr>
+        <w:tabs>
+          <w:tab w:val="num" w:pos="6480"/>
+        </w:tabs>
+        <w:ind w:left="6480" w:hanging="360"/>
+      </w:pPr>
+      <w:rPr>
+        <w:rFonts w:ascii="Wingdings" w:hAnsi="Wingdings" w:hint="default"/>
+        <w:sz w:val="20"/>
+      </w:rPr>
+    </w:lvl>
+  </w:abstractNum>
+  <w:abstractNum w:abstractNumId="1" w15:restartNumberingAfterBreak="0">
+    <w:nsid w:val="09896AB9"/>
+    <w:multiLevelType w:val="multilevel"/>
+    <w:tmpl w:val="F6EA36D6"/>
+    <w:lvl w:ilvl="0">
+      <w:start w:val="1"/>
+      <w:numFmt w:val="decimal"/>
+      <w:lvlText w:val="%1."/>
+      <w:lvlJc w:val="left"/>
+      <w:pPr>
+        <w:tabs>
+          <w:tab w:val="num" w:pos="720"/>
+        </w:tabs>
+        <w:ind w:left="720" w:hanging="360"/>
+      </w:pPr>
+    </w:lvl>
+    <w:lvl w:ilvl="1">
+      <w:start w:val="1"/>
+      <w:numFmt w:val="bullet"/>
+      <w:lvlText w:val="o"/>
+      <w:lvlJc w:val="left"/>
+      <w:pPr>
+        <w:tabs>
+          <w:tab w:val="num" w:pos="1440"/>
+        </w:tabs>
+        <w:ind w:left="1440" w:hanging="360"/>
+      </w:pPr>
+      <w:rPr>
+        <w:rFonts w:ascii="Courier New" w:hAnsi="Courier New" w:hint="default"/>
+        <w:sz w:val="20"/>
+      </w:rPr>
+    </w:lvl>
+    <w:lvl w:ilvl="2">
+      <w:start w:val="1"/>
+      <w:numFmt w:val="bullet"/>
+      <w:lvlText w:val=""/>
+      <w:lvlJc w:val="left"/>
+      <w:pPr>
+        <w:tabs>
+          <w:tab w:val="num" w:pos="2160"/>
+        </w:tabs>
+        <w:ind w:left="2160" w:hanging="360"/>
+      </w:pPr>
+      <w:rPr>
+        <w:rFonts w:ascii="Wingdings" w:hAnsi="Wingdings" w:hint="default"/>
+        <w:sz w:val="20"/>
+      </w:rPr>
+    </w:lvl>
+    <w:lvl w:ilvl="3" w:tentative="1">
+      <w:start w:val="1"/>
+      <w:numFmt w:val="decimal"/>
+      <w:lvlText w:val="%4."/>
+      <w:lvlJc w:val="left"/>
+      <w:pPr>
+        <w:tabs>
+          <w:tab w:val="num" w:pos="2880"/>
+        </w:tabs>
+        <w:ind w:left="2880" w:hanging="360"/>
+      </w:pPr>
+    </w:lvl>
+    <w:lvl w:ilvl="4" w:tentative="1">
+      <w:start w:val="1"/>
+      <w:numFmt w:val="decimal"/>
+      <w:lvlText w:val="%5."/>
+      <w:lvlJc w:val="left"/>
+      <w:pPr>
+        <w:tabs>
+          <w:tab w:val="num" w:pos="3600"/>
+        </w:tabs>
+        <w:ind w:left="3600" w:hanging="360"/>
+      </w:pPr>
+    </w:lvl>
+    <w:lvl w:ilvl="5" w:tentative="1">
+      <w:start w:val="1"/>
+      <w:numFmt w:val="decimal"/>
+      <w:lvlText w:val="%6."/>
+      <w:lvlJc w:val="left"/>
+      <w:pPr>
+        <w:tabs>
+          <w:tab w:val="num" w:pos="4320"/>
+        </w:tabs>
+        <w:ind w:left="4320" w:hanging="360"/>
+      </w:pPr>
+    </w:lvl>
+    <w:lvl w:ilvl="6" w:tentative="1">
+      <w:start w:val="1"/>
+      <w:numFmt w:val="decimal"/>
+      <w:lvlText w:val="%7."/>
+      <w:lvlJc w:val="left"/>
+      <w:pPr>
+        <w:tabs>
+          <w:tab w:val="num" w:pos="5040"/>
+        </w:tabs>
+        <w:ind w:left="5040" w:hanging="360"/>
+      </w:pPr>
+    </w:lvl>
+    <w:lvl w:ilvl="7" w:tentative="1">
+      <w:start w:val="1"/>
+      <w:numFmt w:val="decimal"/>
+      <w:lvlText w:val="%8."/>
+      <w:lvlJc w:val="left"/>
+      <w:pPr>
+        <w:tabs>
+          <w:tab w:val="num" w:pos="5760"/>
+        </w:tabs>
+        <w:ind w:left="5760" w:hanging="360"/>
+      </w:pPr>
+    </w:lvl>
+    <w:lvl w:ilvl="8" w:tentative="1">
+      <w:start w:val="1"/>
+      <w:numFmt w:val="decimal"/>
+      <w:lvlText w:val="%9."/>
+      <w:lvlJc w:val="left"/>
+      <w:pPr>
+        <w:tabs>
+          <w:tab w:val="num" w:pos="6480"/>
+        </w:tabs>
+        <w:ind w:left="6480" w:hanging="360"/>
+      </w:pPr>
+    </w:lvl>
+  </w:abstractNum>
+  <w:abstractNum w:abstractNumId="2" w15:restartNumberingAfterBreak="0">
+    <w:nsid w:val="102E6A8C"/>
+    <w:multiLevelType w:val="multilevel"/>
+    <w:tmpl w:val="933CC90A"/>
+    <w:lvl w:ilvl="0">
+      <w:start w:val="1"/>
+      <w:numFmt w:val="bullet"/>
+      <w:lvlText w:val=""/>
+      <w:lvlJc w:val="left"/>
+      <w:pPr>
+        <w:tabs>
+          <w:tab w:val="num" w:pos="720"/>
+        </w:tabs>
+        <w:ind w:left="720" w:hanging="360"/>
+      </w:pPr>
+      <w:rPr>
+        <w:rFonts w:ascii="Symbol" w:hAnsi="Symbol" w:hint="default"/>
+        <w:sz w:val="20"/>
+      </w:rPr>
+    </w:lvl>
+    <w:lvl w:ilvl="1">
+      <w:start w:val="1"/>
+      <w:numFmt w:val="bullet"/>
+      <w:lvlText w:val="o"/>
+      <w:lvlJc w:val="left"/>
+      <w:pPr>
+        <w:tabs>
+          <w:tab w:val="num" w:pos="1440"/>
+        </w:tabs>
+        <w:ind w:left="1440" w:hanging="360"/>
+      </w:pPr>
+      <w:rPr>
+        <w:rFonts w:ascii="Courier New" w:hAnsi="Courier New" w:hint="default"/>
+        <w:sz w:val="20"/>
+      </w:rPr>
+    </w:lvl>
+    <w:lvl w:ilvl="2" w:tentative="1">
+      <w:start w:val="1"/>
+      <w:numFmt w:val="bullet"/>
+      <w:lvlText w:val=""/>
+      <w:lvlJc w:val="left"/>
+      <w:pPr>
+        <w:tabs>
+          <w:tab w:val="num" w:pos="2160"/>
+        </w:tabs>
+        <w:ind w:left="2160" w:hanging="360"/>
+      </w:pPr>
+      <w:rPr>
+        <w:rFonts w:ascii="Wingdings" w:hAnsi="Wingdings" w:hint="default"/>
+        <w:sz w:val="20"/>
+      </w:rPr>
+    </w:lvl>
+    <w:lvl w:ilvl="3" w:tentative="1">
+      <w:start w:val="1"/>
+      <w:numFmt w:val="bullet"/>
+      <w:lvlText w:val=""/>
+      <w:lvlJc w:val="left"/>
+      <w:pPr>
+        <w:tabs>
+          <w:tab w:val="num" w:pos="2880"/>
+        </w:tabs>
+        <w:ind w:left="2880" w:hanging="360"/>
+      </w:pPr>
+      <w:rPr>
+        <w:rFonts w:ascii="Wingdings" w:hAnsi="Wingdings" w:hint="default"/>
+        <w:sz w:val="20"/>
+      </w:rPr>
+    </w:lvl>
+    <w:lvl w:ilvl="4" w:tentative="1">
+      <w:start w:val="1"/>
+      <w:numFmt w:val="bullet"/>
+      <w:lvlText w:val=""/>
+      <w:lvlJc w:val="left"/>
+      <w:pPr>
+        <w:tabs>
+          <w:tab w:val="num" w:pos="3600"/>
+        </w:tabs>
+        <w:ind w:left="3600" w:hanging="360"/>
+      </w:pPr>
+      <w:rPr>
+        <w:rFonts w:ascii="Wingdings" w:hAnsi="Wingdings" w:hint="default"/>
+        <w:sz w:val="20"/>
+      </w:rPr>
+    </w:lvl>
+    <w:lvl w:ilvl="5" w:tentative="1">
+      <w:start w:val="1"/>
+      <w:numFmt w:val="bullet"/>
+      <w:lvlText w:val=""/>
+      <w:lvlJc w:val="left"/>
+      <w:pPr>
+        <w:tabs>
+          <w:tab w:val="num" w:pos="4320"/>
+        </w:tabs>
+        <w:ind w:left="4320" w:hanging="360"/>
+      </w:pPr>
+      <w:rPr>
+        <w:rFonts w:ascii="Wingdings" w:hAnsi="Wingdings" w:hint="default"/>
+        <w:sz w:val="20"/>
+      </w:rPr>
+    </w:lvl>
+    <w:lvl w:ilvl="6" w:tentative="1">
+      <w:start w:val="1"/>
+      <w:numFmt w:val="bullet"/>
+      <w:lvlText w:val=""/>
+      <w:lvlJc w:val="left"/>
+      <w:pPr>
+        <w:tabs>
+          <w:tab w:val="num" w:pos="5040"/>
+        </w:tabs>
+        <w:ind w:left="5040" w:hanging="360"/>
+      </w:pPr>
+      <w:rPr>
+        <w:rFonts w:ascii="Wingdings" w:hAnsi="Wingdings" w:hint="default"/>
+        <w:sz w:val="20"/>
+      </w:rPr>
+    </w:lvl>
+    <w:lvl w:ilvl="7" w:tentative="1">
+      <w:start w:val="1"/>
+      <w:numFmt w:val="bullet"/>
+      <w:lvlText w:val=""/>
+      <w:lvlJc w:val="left"/>
+      <w:pPr>
+        <w:tabs>
+          <w:tab w:val="num" w:pos="5760"/>
+        </w:tabs>
+        <w:ind w:left="5760" w:hanging="360"/>
+      </w:pPr>
+      <w:rPr>
+        <w:rFonts w:ascii="Wingdings" w:hAnsi="Wingdings" w:hint="default"/>
+        <w:sz w:val="20"/>
+      </w:rPr>
+    </w:lvl>
+    <w:lvl w:ilvl="8" w:tentative="1">
+      <w:start w:val="1"/>
+      <w:numFmt w:val="bullet"/>
+      <w:lvlText w:val=""/>
+      <w:lvlJc w:val="left"/>
+      <w:pPr>
+        <w:tabs>
+          <w:tab w:val="num" w:pos="6480"/>
+        </w:tabs>
+        <w:ind w:left="6480" w:hanging="360"/>
+      </w:pPr>
+      <w:rPr>
+        <w:rFonts w:ascii="Wingdings" w:hAnsi="Wingdings" w:hint="default"/>
+        <w:sz w:val="20"/>
+      </w:rPr>
+    </w:lvl>
+  </w:abstractNum>
+  <w:abstractNum w:abstractNumId="3" w15:restartNumberingAfterBreak="0">
+    <w:nsid w:val="2B0B6D00"/>
+    <w:multiLevelType w:val="multilevel"/>
+    <w:tmpl w:val="ED300DF6"/>
+    <w:lvl w:ilvl="0">
+      <w:start w:val="1"/>
+      <w:numFmt w:val="bullet"/>
+      <w:lvlText w:val=""/>
+      <w:lvlJc w:val="left"/>
+      <w:pPr>
+        <w:tabs>
+          <w:tab w:val="num" w:pos="720"/>
+        </w:tabs>
+        <w:ind w:left="720" w:hanging="360"/>
+      </w:pPr>
+      <w:rPr>
+        <w:rFonts w:ascii="Symbol" w:hAnsi="Symbol" w:hint="default"/>
+        <w:sz w:val="20"/>
+      </w:rPr>
+    </w:lvl>
+    <w:lvl w:ilvl="1" w:tentative="1">
+      <w:start w:val="1"/>
+      <w:numFmt w:val="bullet"/>
+      <w:lvlText w:val="o"/>
+      <w:lvlJc w:val="left"/>
+      <w:pPr>
+        <w:tabs>
+          <w:tab w:val="num" w:pos="1440"/>
+        </w:tabs>
+        <w:ind w:left="1440" w:hanging="360"/>
+      </w:pPr>
+      <w:rPr>
+        <w:rFonts w:ascii="Courier New" w:hAnsi="Courier New" w:hint="default"/>
+        <w:sz w:val="20"/>
+      </w:rPr>
+    </w:lvl>
+    <w:lvl w:ilvl="2" w:tentative="1">
+      <w:start w:val="1"/>
+      <w:numFmt w:val="bullet"/>
+      <w:lvlText w:val=""/>
+      <w:lvlJc w:val="left"/>
+      <w:pPr>
+        <w:tabs>
+          <w:tab w:val="num" w:pos="2160"/>
+        </w:tabs>
+        <w:ind w:left="2160" w:hanging="360"/>
+      </w:pPr>
+      <w:rPr>
+        <w:rFonts w:ascii="Wingdings" w:hAnsi="Wingdings" w:hint="default"/>
+        <w:sz w:val="20"/>
+      </w:rPr>
+    </w:lvl>
+    <w:lvl w:ilvl="3" w:tentative="1">
+      <w:start w:val="1"/>
+      <w:numFmt w:val="bullet"/>
+      <w:lvlText w:val=""/>
+      <w:lvlJc w:val="left"/>
+      <w:pPr>
+        <w:tabs>
+          <w:tab w:val="num" w:pos="2880"/>
+        </w:tabs>
+        <w:ind w:left="2880" w:hanging="360"/>
+      </w:pPr>
+      <w:rPr>
+        <w:rFonts w:ascii="Wingdings" w:hAnsi="Wingdings" w:hint="default"/>
+        <w:sz w:val="20"/>
+      </w:rPr>
+    </w:lvl>
+    <w:lvl w:ilvl="4" w:tentative="1">
+      <w:start w:val="1"/>
+      <w:numFmt w:val="bullet"/>
+      <w:lvlText w:val=""/>
+      <w:lvlJc w:val="left"/>
+      <w:pPr>
+        <w:tabs>
+          <w:tab w:val="num" w:pos="3600"/>
+        </w:tabs>
+        <w:ind w:left="3600" w:hanging="360"/>
+      </w:pPr>
+      <w:rPr>
+        <w:rFonts w:ascii="Wingdings" w:hAnsi="Wingdings" w:hint="default"/>
+        <w:sz w:val="20"/>
+      </w:rPr>
+    </w:lvl>
+    <w:lvl w:ilvl="5" w:tentative="1">
+      <w:start w:val="1"/>
+      <w:numFmt w:val="bullet"/>
+      <w:lvlText w:val=""/>
+      <w:lvlJc w:val="left"/>
+      <w:pPr>
+        <w:tabs>
+          <w:tab w:val="num" w:pos="4320"/>
+        </w:tabs>
+        <w:ind w:left="4320" w:hanging="360"/>
+      </w:pPr>
+      <w:rPr>
+        <w:rFonts w:ascii="Wingdings" w:hAnsi="Wingdings" w:hint="default"/>
+        <w:sz w:val="20"/>
+      </w:rPr>
+    </w:lvl>
+    <w:lvl w:ilvl="6" w:tentative="1">
+      <w:start w:val="1"/>
+      <w:numFmt w:val="bullet"/>
+      <w:lvlText w:val=""/>
+      <w:lvlJc w:val="left"/>
+      <w:pPr>
+        <w:tabs>
+          <w:tab w:val="num" w:pos="5040"/>
+        </w:tabs>
+        <w:ind w:left="5040" w:hanging="360"/>
+      </w:pPr>
+      <w:rPr>
+        <w:rFonts w:ascii="Wingdings" w:hAnsi="Wingdings" w:hint="default"/>
+        <w:sz w:val="20"/>
+      </w:rPr>
+    </w:lvl>
+    <w:lvl w:ilvl="7" w:tentative="1">
+      <w:start w:val="1"/>
+      <w:numFmt w:val="bullet"/>
+      <w:lvlText w:val=""/>
+      <w:lvlJc w:val="left"/>
+      <w:pPr>
+        <w:tabs>
+          <w:tab w:val="num" w:pos="5760"/>
+        </w:tabs>
+        <w:ind w:left="5760" w:hanging="360"/>
+      </w:pPr>
+      <w:rPr>
+        <w:rFonts w:ascii="Wingdings" w:hAnsi="Wingdings" w:hint="default"/>
+        <w:sz w:val="20"/>
+      </w:rPr>
+    </w:lvl>
+    <w:lvl w:ilvl="8" w:tentative="1">
+      <w:start w:val="1"/>
+      <w:numFmt w:val="bullet"/>
+      <w:lvlText w:val=""/>
+      <w:lvlJc w:val="left"/>
+      <w:pPr>
+        <w:tabs>
+          <w:tab w:val="num" w:pos="6480"/>
+        </w:tabs>
+        <w:ind w:left="6480" w:hanging="360"/>
+      </w:pPr>
+      <w:rPr>
+        <w:rFonts w:ascii="Wingdings" w:hAnsi="Wingdings" w:hint="default"/>
+        <w:sz w:val="20"/>
+      </w:rPr>
+    </w:lvl>
+  </w:abstractNum>
+  <w:abstractNum w:abstractNumId="4" w15:restartNumberingAfterBreak="0">
+    <w:nsid w:val="36867612"/>
+    <w:multiLevelType w:val="multilevel"/>
+    <w:tmpl w:val="EA64C03E"/>
+    <w:lvl w:ilvl="0">
+      <w:start w:val="1"/>
+      <w:numFmt w:val="bullet"/>
+      <w:lvlText w:val=""/>
+      <w:lvlJc w:val="left"/>
+      <w:pPr>
+        <w:tabs>
+          <w:tab w:val="num" w:pos="720"/>
+        </w:tabs>
+        <w:ind w:left="720" w:hanging="360"/>
+      </w:pPr>
+      <w:rPr>
+        <w:rFonts w:ascii="Symbol" w:hAnsi="Symbol" w:hint="default"/>
+        <w:sz w:val="20"/>
+      </w:rPr>
+    </w:lvl>
+    <w:lvl w:ilvl="1">
+      <w:start w:val="1"/>
+      <w:numFmt w:val="bullet"/>
+      <w:lvlText w:val="o"/>
+      <w:lvlJc w:val="left"/>
+      <w:pPr>
+        <w:tabs>
+          <w:tab w:val="num" w:pos="1440"/>
+        </w:tabs>
+        <w:ind w:left="1440" w:hanging="360"/>
+      </w:pPr>
+      <w:rPr>
+        <w:rFonts w:ascii="Courier New" w:hAnsi="Courier New" w:hint="default"/>
+        <w:sz w:val="20"/>
+      </w:rPr>
+    </w:lvl>
+    <w:lvl w:ilvl="2" w:tentative="1">
+      <w:start w:val="1"/>
+      <w:numFmt w:val="bullet"/>
+      <w:lvlText w:val=""/>
+      <w:lvlJc w:val="left"/>
+      <w:pPr>
+        <w:tabs>
+          <w:tab w:val="num" w:pos="2160"/>
+        </w:tabs>
+        <w:ind w:left="2160" w:hanging="360"/>
+      </w:pPr>
+      <w:rPr>
+        <w:rFonts w:ascii="Wingdings" w:hAnsi="Wingdings" w:hint="default"/>
+        <w:sz w:val="20"/>
+      </w:rPr>
+    </w:lvl>
+    <w:lvl w:ilvl="3" w:tentative="1">
+      <w:start w:val="1"/>
+      <w:numFmt w:val="bullet"/>
+      <w:lvlText w:val=""/>
+      <w:lvlJc w:val="left"/>
+      <w:pPr>
+        <w:tabs>
+          <w:tab w:val="num" w:pos="2880"/>
+        </w:tabs>
+        <w:ind w:left="2880" w:hanging="360"/>
+      </w:pPr>
+      <w:rPr>
+        <w:rFonts w:ascii="Wingdings" w:hAnsi="Wingdings" w:hint="default"/>
+        <w:sz w:val="20"/>
+      </w:rPr>
+    </w:lvl>
+    <w:lvl w:ilvl="4" w:tentative="1">
+      <w:start w:val="1"/>
+      <w:numFmt w:val="bullet"/>
+      <w:lvlText w:val=""/>
+      <w:lvlJc w:val="left"/>
+      <w:pPr>
+        <w:tabs>
+          <w:tab w:val="num" w:pos="3600"/>
+        </w:tabs>
+        <w:ind w:left="3600" w:hanging="360"/>
+      </w:pPr>
+      <w:rPr>
+        <w:rFonts w:ascii="Wingdings" w:hAnsi="Wingdings" w:hint="default"/>
+        <w:sz w:val="20"/>
+      </w:rPr>
+    </w:lvl>
+    <w:lvl w:ilvl="5" w:tentative="1">
+      <w:start w:val="1"/>
+      <w:numFmt w:val="bullet"/>
+      <w:lvlText w:val=""/>
+      <w:lvlJc w:val="left"/>
+      <w:pPr>
+        <w:tabs>
+          <w:tab w:val="num" w:pos="4320"/>
+        </w:tabs>
+        <w:ind w:left="4320" w:hanging="360"/>
+      </w:pPr>
+      <w:rPr>
+        <w:rFonts w:ascii="Wingdings" w:hAnsi="Wingdings" w:hint="default"/>
+        <w:sz w:val="20"/>
+      </w:rPr>
+    </w:lvl>
+    <w:lvl w:ilvl="6" w:tentative="1">
+      <w:start w:val="1"/>
+      <w:numFmt w:val="bullet"/>
+      <w:lvlText w:val=""/>
+      <w:lvlJc w:val="left"/>
+      <w:pPr>
+        <w:tabs>
+          <w:tab w:val="num" w:pos="5040"/>
+        </w:tabs>
+        <w:ind w:left="5040" w:hanging="360"/>
+      </w:pPr>
+      <w:rPr>
+        <w:rFonts w:ascii="Wingdings" w:hAnsi="Wingdings" w:hint="default"/>
+        <w:sz w:val="20"/>
+      </w:rPr>
+    </w:lvl>
+    <w:lvl w:ilvl="7" w:tentative="1">
+      <w:start w:val="1"/>
+      <w:numFmt w:val="bullet"/>
+      <w:lvlText w:val=""/>
+      <w:lvlJc w:val="left"/>
+      <w:pPr>
+        <w:tabs>
+          <w:tab w:val="num" w:pos="5760"/>
+        </w:tabs>
+        <w:ind w:left="5760" w:hanging="360"/>
+      </w:pPr>
+      <w:rPr>
+        <w:rFonts w:ascii="Wingdings" w:hAnsi="Wingdings" w:hint="default"/>
+        <w:sz w:val="20"/>
+      </w:rPr>
+    </w:lvl>
+    <w:lvl w:ilvl="8" w:tentative="1">
+      <w:start w:val="1"/>
+      <w:numFmt w:val="bullet"/>
+      <w:lvlText w:val=""/>
+      <w:lvlJc w:val="left"/>
+      <w:pPr>
+        <w:tabs>
+          <w:tab w:val="num" w:pos="6480"/>
+        </w:tabs>
+        <w:ind w:left="6480" w:hanging="360"/>
+      </w:pPr>
+      <w:rPr>
+        <w:rFonts w:ascii="Wingdings" w:hAnsi="Wingdings" w:hint="default"/>
+        <w:sz w:val="20"/>
+      </w:rPr>
+    </w:lvl>
+  </w:abstractNum>
+  <w:abstractNum w:abstractNumId="5" w15:restartNumberingAfterBreak="0">
     <w:nsid w:val="52CA544A"/>
     <w:multiLevelType w:val="singleLevel"/>
     <w:tmpl w:val="6F20B83C"/>
@@ -2717,7 +4557,7 @@
       </w:rPr>
     </w:lvl>
   </w:abstractNum>
-  <w:abstractNum w:abstractNumId="1" w15:restartNumberingAfterBreak="0">
+  <w:abstractNum w:abstractNumId="6" w15:restartNumberingAfterBreak="0">
     <w:nsid w:val="70203CB0"/>
     <w:multiLevelType w:val="hybridMultilevel"/>
     <w:tmpl w:val="98847C6C"/>
@@ -2808,10 +4648,25 @@
     </w:lvl>
   </w:abstractNum>
   <w:num w:numId="1" w16cid:durableId="1617713411">
+    <w:abstractNumId w:val="5"/>
+  </w:num>
+  <w:num w:numId="2" w16cid:durableId="425687479">
+    <w:abstractNumId w:val="6"/>
+  </w:num>
+  <w:num w:numId="3" w16cid:durableId="540749233">
+    <w:abstractNumId w:val="1"/>
+  </w:num>
+  <w:num w:numId="4" w16cid:durableId="567306057">
+    <w:abstractNumId w:val="2"/>
+  </w:num>
+  <w:num w:numId="5" w16cid:durableId="115757301">
+    <w:abstractNumId w:val="3"/>
+  </w:num>
+  <w:num w:numId="6" w16cid:durableId="1115176708">
     <w:abstractNumId w:val="0"/>
   </w:num>
-  <w:num w:numId="2" w16cid:durableId="425687479">
-    <w:abstractNumId w:val="1"/>
+  <w:num w:numId="7" w16cid:durableId="1531989824">
+    <w:abstractNumId w:val="4"/>
   </w:num>
 </w:numbering>
 </file>
@@ -3278,7 +5133,6 @@
   <w:style w:type="character" w:default="1" w:styleId="DefaultParagraphFont">
     <w:name w:val="Default Paragraph Font"/>
     <w:uiPriority w:val="1"/>
-    <w:semiHidden/>
     <w:unhideWhenUsed/>
   </w:style>
   <w:style w:type="table" w:default="1" w:styleId="TableNormal">

</xml_diff>

<commit_message>
[PID] Final changes made for PID ready for submission
</commit_message>
<xml_diff>
--- a/Documents/PID/PID.docx
+++ b/Documents/PID/PID.docx
@@ -50,6 +50,7 @@
             </w:pPr>
             <w:r>
               <w:rPr>
+                <w:noProof/>
                 <w:lang w:eastAsia="en-GB"/>
               </w:rPr>
               <w:drawing>
@@ -235,6 +236,7 @@
             </w:pPr>
             <w:r>
               <w:rPr>
+                <w:noProof/>
                 <w:lang w:eastAsia="en-GB"/>
               </w:rPr>
               <w:drawing>
@@ -579,7 +581,14 @@
           <w:sz w:val="22"/>
           <w:szCs w:val="22"/>
         </w:rPr>
-        <w:t>The motivation for this work to integrate Approximate Computing into a Reduced Instruction Set Computer (RISC-V) System on Chip (SoC). By focusing on these objectives, we aim to improve overall system efficiency, enabling better handling of large data volumes while minimising resource consumption.</w:t>
+        <w:t>The motivation for this work to integrate Approximate Computing into a Reduced Instruction Set Computer (RISC-V) System on Chip (SoC). By focusing on these objectives, we aim to improve overall system efficiency, enabling better handling of large data volumes while minimising resource consumption</w:t>
+      </w:r>
+      <w:r>
+        <w:rPr>
+          <w:sz w:val="22"/>
+          <w:szCs w:val="22"/>
+        </w:rPr>
+        <w:t xml:space="preserve"> [1].</w:t>
       </w:r>
     </w:p>
     <w:p>
@@ -1627,23 +1636,7 @@
           <w:sz w:val="22"/>
           <w:szCs w:val="22"/>
         </w:rPr>
-        <w:t xml:space="preserve">Finally, a thorough evaluation and analysis phase will create test cases to assess the final design, including error testing and performance calculations. This will culminate in </w:t>
-      </w:r>
-      <w:r>
-        <w:rPr>
-          <w:b/>
-          <w:bCs/>
-          <w:sz w:val="22"/>
-          <w:szCs w:val="22"/>
-        </w:rPr>
-        <w:t>Milestone 5</w:t>
-      </w:r>
-      <w:r>
-        <w:rPr>
-          <w:sz w:val="22"/>
-          <w:szCs w:val="22"/>
-        </w:rPr>
-        <w:t>, which involves the completion of system evaluation and analysis.</w:t>
+        <w:t xml:space="preserve">Finally, a thorough evaluation and analysis phase will create test cases to assess the final design, including error testing and performance calculations. </w:t>
       </w:r>
     </w:p>
     <w:p>
@@ -1682,37 +1675,7 @@
           <w:sz w:val="22"/>
           <w:szCs w:val="22"/>
         </w:rPr>
-        <w:t>ed report</w:t>
-      </w:r>
-      <w:r>
-        <w:rPr>
-          <w:sz w:val="22"/>
-          <w:szCs w:val="22"/>
-        </w:rPr>
-        <w:t xml:space="preserve">, </w:t>
-      </w:r>
-      <w:r>
-        <w:rPr>
-          <w:b/>
-          <w:bCs/>
-          <w:sz w:val="22"/>
-          <w:szCs w:val="22"/>
-        </w:rPr>
-        <w:t>Milestone 6</w:t>
-      </w:r>
-      <w:r>
-        <w:rPr>
-          <w:sz w:val="22"/>
-          <w:szCs w:val="22"/>
-        </w:rPr>
-        <w:t>,</w:t>
-      </w:r>
-      <w:r>
-        <w:rPr>
-          <w:sz w:val="22"/>
-          <w:szCs w:val="22"/>
-        </w:rPr>
-        <w:t xml:space="preserve"> that reflects the design and implementation process.</w:t>
+        <w:t>ed report that reflects the design and implementation process.</w:t>
       </w:r>
     </w:p>
     <w:p>
@@ -3272,6 +3235,32 @@
         </w:tabs>
         <w:spacing w:line="240" w:lineRule="atLeast"/>
         <w:rPr>
+          <w:i/>
+          <w:sz w:val="22"/>
+          <w:szCs w:val="22"/>
+        </w:rPr>
+      </w:pPr>
+    </w:p>
+    <w:p>
+      <w:pPr>
+        <w:tabs>
+          <w:tab w:val="right" w:leader="dot" w:pos="10093"/>
+        </w:tabs>
+        <w:spacing w:line="240" w:lineRule="atLeast"/>
+        <w:rPr>
+          <w:i/>
+          <w:sz w:val="22"/>
+          <w:szCs w:val="22"/>
+        </w:rPr>
+      </w:pPr>
+    </w:p>
+    <w:p>
+      <w:pPr>
+        <w:tabs>
+          <w:tab w:val="right" w:leader="dot" w:pos="10093"/>
+        </w:tabs>
+        <w:spacing w:line="240" w:lineRule="atLeast"/>
+        <w:rPr>
           <w:b/>
           <w:szCs w:val="24"/>
         </w:rPr>
@@ -3282,7 +3271,7 @@
           <w:szCs w:val="24"/>
         </w:rPr>
         <w:lastRenderedPageBreak/>
-        <w:t>Appendix:</w:t>
+        <w:t>Appendix</w:t>
       </w:r>
     </w:p>
     <w:p>
@@ -3339,13 +3328,13 @@
       </w:pPr>
       <w:r>
         <w:rPr>
-          <w:sz w:val="28"/>
+          <w:noProof/>
         </w:rPr>
         <w:drawing>
-          <wp:inline distT="0" distB="0" distL="0" distR="0" wp14:anchorId="19279DAA" wp14:editId="70A4CE31">
-            <wp:extent cx="6371590" cy="2633345"/>
-            <wp:effectExtent l="0" t="0" r="0" b="0"/>
-            <wp:docPr id="1214776415" name="Picture 1"/>
+          <wp:inline distT="0" distB="0" distL="0" distR="0" wp14:anchorId="0837C970" wp14:editId="0B21DBC0">
+            <wp:extent cx="6371590" cy="2431415"/>
+            <wp:effectExtent l="0" t="0" r="0" b="6985"/>
+            <wp:docPr id="582163214" name="Picture 1"/>
             <wp:cNvGraphicFramePr>
               <a:graphicFrameLocks xmlns:a="http://schemas.openxmlformats.org/drawingml/2006/main" noChangeAspect="1"/>
             </wp:cNvGraphicFramePr>
@@ -3353,23 +3342,36 @@
               <a:graphicData uri="http://schemas.openxmlformats.org/drawingml/2006/picture">
                 <pic:pic xmlns:pic="http://schemas.openxmlformats.org/drawingml/2006/picture">
                   <pic:nvPicPr>
-                    <pic:cNvPr id="1214776415" name=""/>
-                    <pic:cNvPicPr/>
+                    <pic:cNvPr id="0" name="Picture 1"/>
+                    <pic:cNvPicPr>
+                      <a:picLocks noChangeAspect="1" noChangeArrowheads="1"/>
+                    </pic:cNvPicPr>
                   </pic:nvPicPr>
                   <pic:blipFill>
-                    <a:blip r:embed="rId8"/>
+                    <a:blip r:embed="rId8" cstate="print">
+                      <a:extLst>
+                        <a:ext uri="{28A0092B-C50C-407E-A947-70E740481C1C}">
+                          <a14:useLocalDpi xmlns:a14="http://schemas.microsoft.com/office/drawing/2010/main" val="0"/>
+                        </a:ext>
+                      </a:extLst>
+                    </a:blip>
+                    <a:srcRect/>
                     <a:stretch>
                       <a:fillRect/>
                     </a:stretch>
                   </pic:blipFill>
-                  <pic:spPr>
+                  <pic:spPr bwMode="auto">
                     <a:xfrm>
                       <a:off x="0" y="0"/>
-                      <a:ext cx="6371590" cy="2633345"/>
+                      <a:ext cx="6371590" cy="2431415"/>
                     </a:xfrm>
                     <a:prstGeom prst="rect">
                       <a:avLst/>
                     </a:prstGeom>
+                    <a:noFill/>
+                    <a:ln>
+                      <a:noFill/>
+                    </a:ln>
                   </pic:spPr>
                 </pic:pic>
               </a:graphicData>
@@ -3384,6 +3386,149 @@
           <w:tab w:val="right" w:leader="dot" w:pos="10093"/>
         </w:tabs>
         <w:spacing w:line="240" w:lineRule="atLeast"/>
+        <w:jc w:val="center"/>
+        <w:rPr>
+          <w:i/>
+          <w:sz w:val="16"/>
+          <w:szCs w:val="16"/>
+        </w:rPr>
+      </w:pPr>
+      <w:r>
+        <w:rPr>
+          <w:i/>
+          <w:sz w:val="16"/>
+          <w:szCs w:val="16"/>
+        </w:rPr>
+        <w:t>Figure 1: Gantt Chart for Semester 1</w:t>
+      </w:r>
+    </w:p>
+    <w:p>
+      <w:pPr>
+        <w:tabs>
+          <w:tab w:val="right" w:leader="dot" w:pos="10093"/>
+        </w:tabs>
+        <w:spacing w:line="240" w:lineRule="atLeast"/>
+        <w:jc w:val="center"/>
+        <w:rPr>
+          <w:i/>
+          <w:sz w:val="16"/>
+          <w:szCs w:val="16"/>
+        </w:rPr>
+      </w:pPr>
+    </w:p>
+    <w:p>
+      <w:pPr>
+        <w:tabs>
+          <w:tab w:val="right" w:leader="dot" w:pos="10093"/>
+        </w:tabs>
+        <w:spacing w:line="240" w:lineRule="atLeast"/>
+        <w:jc w:val="center"/>
+        <w:rPr>
+          <w:i/>
+        </w:rPr>
+      </w:pPr>
+      <w:r>
+        <w:rPr>
+          <w:noProof/>
+        </w:rPr>
+        <w:drawing>
+          <wp:inline distT="0" distB="0" distL="0" distR="0" wp14:anchorId="0ABFAC79" wp14:editId="34F737BB">
+            <wp:extent cx="6371590" cy="1784350"/>
+            <wp:effectExtent l="0" t="0" r="0" b="6350"/>
+            <wp:docPr id="1529889521" name="Picture 2"/>
+            <wp:cNvGraphicFramePr>
+              <a:graphicFrameLocks xmlns:a="http://schemas.openxmlformats.org/drawingml/2006/main" noChangeAspect="1"/>
+            </wp:cNvGraphicFramePr>
+            <a:graphic xmlns:a="http://schemas.openxmlformats.org/drawingml/2006/main">
+              <a:graphicData uri="http://schemas.openxmlformats.org/drawingml/2006/picture">
+                <pic:pic xmlns:pic="http://schemas.openxmlformats.org/drawingml/2006/picture">
+                  <pic:nvPicPr>
+                    <pic:cNvPr id="0" name="Picture 3"/>
+                    <pic:cNvPicPr>
+                      <a:picLocks noChangeAspect="1" noChangeArrowheads="1"/>
+                    </pic:cNvPicPr>
+                  </pic:nvPicPr>
+                  <pic:blipFill>
+                    <a:blip r:embed="rId9" cstate="print">
+                      <a:extLst>
+                        <a:ext uri="{28A0092B-C50C-407E-A947-70E740481C1C}">
+                          <a14:useLocalDpi xmlns:a14="http://schemas.microsoft.com/office/drawing/2010/main" val="0"/>
+                        </a:ext>
+                      </a:extLst>
+                    </a:blip>
+                    <a:srcRect/>
+                    <a:stretch>
+                      <a:fillRect/>
+                    </a:stretch>
+                  </pic:blipFill>
+                  <pic:spPr bwMode="auto">
+                    <a:xfrm>
+                      <a:off x="0" y="0"/>
+                      <a:ext cx="6371590" cy="1784350"/>
+                    </a:xfrm>
+                    <a:prstGeom prst="rect">
+                      <a:avLst/>
+                    </a:prstGeom>
+                    <a:noFill/>
+                    <a:ln>
+                      <a:noFill/>
+                    </a:ln>
+                  </pic:spPr>
+                </pic:pic>
+              </a:graphicData>
+            </a:graphic>
+          </wp:inline>
+        </w:drawing>
+      </w:r>
+    </w:p>
+    <w:p>
+      <w:pPr>
+        <w:tabs>
+          <w:tab w:val="right" w:leader="dot" w:pos="10093"/>
+        </w:tabs>
+        <w:spacing w:line="240" w:lineRule="atLeast"/>
+        <w:jc w:val="center"/>
+        <w:rPr>
+          <w:i/>
+          <w:sz w:val="16"/>
+          <w:szCs w:val="16"/>
+        </w:rPr>
+      </w:pPr>
+      <w:r>
+        <w:rPr>
+          <w:i/>
+          <w:sz w:val="16"/>
+          <w:szCs w:val="16"/>
+        </w:rPr>
+        <w:t xml:space="preserve">Figure 1: Gantt Chart for Semester </w:t>
+      </w:r>
+      <w:r>
+        <w:rPr>
+          <w:i/>
+          <w:sz w:val="16"/>
+          <w:szCs w:val="16"/>
+        </w:rPr>
+        <w:t>2</w:t>
+      </w:r>
+    </w:p>
+    <w:p>
+      <w:pPr>
+        <w:tabs>
+          <w:tab w:val="right" w:leader="dot" w:pos="10093"/>
+        </w:tabs>
+        <w:spacing w:line="240" w:lineRule="atLeast"/>
+        <w:jc w:val="center"/>
+        <w:rPr>
+          <w:i/>
+        </w:rPr>
+      </w:pPr>
+    </w:p>
+    <w:p>
+      <w:pPr>
+        <w:tabs>
+          <w:tab w:val="right" w:leader="dot" w:pos="10093"/>
+        </w:tabs>
+        <w:spacing w:line="240" w:lineRule="atLeast"/>
         <w:rPr>
           <w:iCs/>
           <w:sz w:val="20"/>
@@ -3465,102 +3610,364 @@
           <w:sz w:val="20"/>
         </w:rPr>
       </w:pPr>
-      <w:r>
+    </w:p>
+    <w:p>
+      <w:pPr>
+        <w:tabs>
+          <w:tab w:val="right" w:leader="dot" w:pos="10093"/>
+        </w:tabs>
+        <w:spacing w:line="240" w:lineRule="atLeast"/>
+        <w:rPr>
+          <w:b/>
+          <w:szCs w:val="24"/>
+        </w:rPr>
+      </w:pPr>
+      <w:r>
+        <w:rPr>
+          <w:i/>
+          <w:szCs w:val="24"/>
+        </w:rPr>
+        <w:t xml:space="preserve">  </w:t>
+      </w:r>
+      <w:r>
+        <w:rPr>
+          <w:b/>
+          <w:szCs w:val="24"/>
+        </w:rPr>
+        <w:t>References:</w:t>
+      </w:r>
+    </w:p>
+    <w:p>
+      <w:pPr>
         <w:rPr>
           <w:iCs/>
-          <w:sz w:val="20"/>
-        </w:rPr>
-        <w:t>M5 – Milestone 5 for producing a final interim report</w:t>
-      </w:r>
-    </w:p>
-    <w:p>
-      <w:pPr>
-        <w:tabs>
-          <w:tab w:val="right" w:leader="dot" w:pos="10093"/>
-        </w:tabs>
-        <w:spacing w:line="240" w:lineRule="atLeast"/>
+          <w:sz w:val="22"/>
+          <w:szCs w:val="22"/>
+        </w:rPr>
+      </w:pPr>
+      <w:r>
+        <w:rPr>
+          <w:iCs/>
+          <w:sz w:val="22"/>
+          <w:szCs w:val="22"/>
+        </w:rPr>
+        <w:t xml:space="preserve">[1] </w:t>
+      </w:r>
+      <w:r>
+        <w:rPr>
+          <w:iCs/>
+          <w:sz w:val="22"/>
+          <w:szCs w:val="22"/>
+        </w:rPr>
+        <w:t xml:space="preserve">H. Nakahara and T. Sasao, "A deep convolutional neural network based on nested residue number system," 2015 25th International Conference on Field Programmable Logic and Applications (FPL), London, UK, 2015, pp. 1-6, </w:t>
+      </w:r>
+      <w:proofErr w:type="spellStart"/>
+      <w:r>
+        <w:rPr>
+          <w:iCs/>
+          <w:sz w:val="22"/>
+          <w:szCs w:val="22"/>
+        </w:rPr>
+        <w:t>doi</w:t>
+      </w:r>
+      <w:proofErr w:type="spellEnd"/>
+      <w:r>
+        <w:rPr>
+          <w:iCs/>
+          <w:sz w:val="22"/>
+          <w:szCs w:val="22"/>
+        </w:rPr>
+        <w:t xml:space="preserve">: 10.1109/FPL.2015.7293933. keywords: {Table </w:t>
+      </w:r>
+      <w:proofErr w:type="spellStart"/>
+      <w:proofErr w:type="gramStart"/>
+      <w:r>
+        <w:rPr>
+          <w:iCs/>
+          <w:sz w:val="22"/>
+          <w:szCs w:val="22"/>
+        </w:rPr>
+        <w:t>lookup;Field</w:t>
+      </w:r>
+      <w:proofErr w:type="spellEnd"/>
+      <w:proofErr w:type="gramEnd"/>
+      <w:r>
+        <w:rPr>
+          <w:iCs/>
+          <w:sz w:val="22"/>
+          <w:szCs w:val="22"/>
+        </w:rPr>
+        <w:t xml:space="preserve"> programmable gate </w:t>
+      </w:r>
+      <w:proofErr w:type="spellStart"/>
+      <w:r>
+        <w:rPr>
+          <w:iCs/>
+          <w:sz w:val="22"/>
+          <w:szCs w:val="22"/>
+        </w:rPr>
+        <w:t>arrays;Convolution;Kernel;Neural</w:t>
+      </w:r>
+      <w:proofErr w:type="spellEnd"/>
+      <w:r>
+        <w:rPr>
+          <w:iCs/>
+          <w:sz w:val="22"/>
+          <w:szCs w:val="22"/>
+        </w:rPr>
+        <w:t xml:space="preserve"> </w:t>
+      </w:r>
+      <w:proofErr w:type="spellStart"/>
+      <w:r>
+        <w:rPr>
+          <w:iCs/>
+          <w:sz w:val="22"/>
+          <w:szCs w:val="22"/>
+        </w:rPr>
+        <w:t>networks;Clocks;Dynamic</w:t>
+      </w:r>
+      <w:proofErr w:type="spellEnd"/>
+      <w:r>
+        <w:rPr>
+          <w:iCs/>
+          <w:sz w:val="22"/>
+          <w:szCs w:val="22"/>
+        </w:rPr>
+        <w:t xml:space="preserve"> range},</w:t>
+      </w:r>
+    </w:p>
+    <w:p>
+      <w:pPr>
+        <w:rPr>
+          <w:iCs/>
+          <w:sz w:val="22"/>
+          <w:szCs w:val="22"/>
+        </w:rPr>
+      </w:pPr>
+      <w:r>
+        <w:rPr>
+          <w:iCs/>
+          <w:sz w:val="22"/>
+          <w:szCs w:val="22"/>
+        </w:rPr>
+        <w:t xml:space="preserve">[2] </w:t>
+      </w:r>
+      <w:r>
+        <w:rPr>
+          <w:iCs/>
+          <w:sz w:val="22"/>
+          <w:szCs w:val="22"/>
+        </w:rPr>
+        <w:t>S. Ullah, S. S. Murthy and A. Kumar, "</w:t>
+      </w:r>
+      <w:proofErr w:type="spellStart"/>
+      <w:r>
+        <w:rPr>
+          <w:iCs/>
+          <w:sz w:val="22"/>
+          <w:szCs w:val="22"/>
+        </w:rPr>
+        <w:t>SMApproxLib</w:t>
+      </w:r>
+      <w:proofErr w:type="spellEnd"/>
+      <w:r>
+        <w:rPr>
+          <w:iCs/>
+          <w:sz w:val="22"/>
+          <w:szCs w:val="22"/>
+        </w:rPr>
+        <w:t xml:space="preserve">: Library of FPGA-based Approximate Multipliers," 2018 55th ACM/ESDA/IEEE Design Automation Conference (DAC), San Francisco, CA, USA, 2018, pp. 1-6, </w:t>
+      </w:r>
+      <w:proofErr w:type="spellStart"/>
+      <w:r>
+        <w:rPr>
+          <w:iCs/>
+          <w:sz w:val="22"/>
+          <w:szCs w:val="22"/>
+        </w:rPr>
+        <w:t>doi</w:t>
+      </w:r>
+      <w:proofErr w:type="spellEnd"/>
+      <w:r>
+        <w:rPr>
+          <w:iCs/>
+          <w:sz w:val="22"/>
+          <w:szCs w:val="22"/>
+        </w:rPr>
+        <w:t xml:space="preserve">: 10.1109/DAC.2018.8465845. keywords: {Table </w:t>
+      </w:r>
+      <w:proofErr w:type="spellStart"/>
+      <w:proofErr w:type="gramStart"/>
+      <w:r>
+        <w:rPr>
+          <w:iCs/>
+          <w:sz w:val="22"/>
+          <w:szCs w:val="22"/>
+        </w:rPr>
+        <w:t>lookup;Field</w:t>
+      </w:r>
+      <w:proofErr w:type="spellEnd"/>
+      <w:proofErr w:type="gramEnd"/>
+      <w:r>
+        <w:rPr>
+          <w:iCs/>
+          <w:sz w:val="22"/>
+          <w:szCs w:val="22"/>
+        </w:rPr>
+        <w:t xml:space="preserve"> programmable gate </w:t>
+      </w:r>
+      <w:proofErr w:type="spellStart"/>
+      <w:r>
+        <w:rPr>
+          <w:iCs/>
+          <w:sz w:val="22"/>
+          <w:szCs w:val="22"/>
+        </w:rPr>
+        <w:t>arrays;Libraries;Adders;Performance</w:t>
+      </w:r>
+      <w:proofErr w:type="spellEnd"/>
+      <w:r>
+        <w:rPr>
+          <w:iCs/>
+          <w:sz w:val="22"/>
+          <w:szCs w:val="22"/>
+        </w:rPr>
+        <w:t xml:space="preserve"> </w:t>
+      </w:r>
+      <w:proofErr w:type="spellStart"/>
+      <w:r>
+        <w:rPr>
+          <w:iCs/>
+          <w:sz w:val="22"/>
+          <w:szCs w:val="22"/>
+        </w:rPr>
+        <w:t>gain;Delays;Viterbi</w:t>
+      </w:r>
+      <w:proofErr w:type="spellEnd"/>
+      <w:r>
+        <w:rPr>
+          <w:iCs/>
+          <w:sz w:val="22"/>
+          <w:szCs w:val="22"/>
+        </w:rPr>
+        <w:t xml:space="preserve"> </w:t>
+      </w:r>
+      <w:proofErr w:type="spellStart"/>
+      <w:r>
+        <w:rPr>
+          <w:iCs/>
+          <w:sz w:val="22"/>
+          <w:szCs w:val="22"/>
+        </w:rPr>
+        <w:t>algorithm;Approximate</w:t>
+      </w:r>
+      <w:proofErr w:type="spellEnd"/>
+      <w:r>
+        <w:rPr>
+          <w:iCs/>
+          <w:sz w:val="22"/>
+          <w:szCs w:val="22"/>
+        </w:rPr>
+        <w:t xml:space="preserve"> Computing;Multipliers;Adders;FPGAs;Optimization;Area;Latency;Design Space Exploration},</w:t>
+      </w:r>
+    </w:p>
+    <w:p>
+      <w:pPr>
+        <w:rPr>
+          <w:iCs/>
+          <w:sz w:val="22"/>
+          <w:szCs w:val="22"/>
+          <w:lang w:val="en-US"/>
+        </w:rPr>
+      </w:pPr>
+      <w:r>
+        <w:rPr>
+          <w:iCs/>
+          <w:sz w:val="22"/>
+          <w:szCs w:val="22"/>
+        </w:rPr>
+        <w:t xml:space="preserve">[3] </w:t>
+      </w:r>
+      <w:r>
+        <w:rPr>
+          <w:iCs/>
+          <w:sz w:val="22"/>
+          <w:szCs w:val="22"/>
+          <w:lang w:val="en-US"/>
+        </w:rPr>
+        <w:t xml:space="preserve">İ. Taştan, M. Karaca, and A. Yurdakul, “Approximate CPU Design for IoT End-Devices with Learning Capabilities,” </w:t>
+      </w:r>
+      <w:r>
         <w:rPr>
           <w:i/>
-        </w:rPr>
-      </w:pPr>
-    </w:p>
-    <w:p>
-      <w:pPr>
-        <w:tabs>
-          <w:tab w:val="right" w:leader="dot" w:pos="10093"/>
-        </w:tabs>
-        <w:spacing w:line="240" w:lineRule="atLeast"/>
-        <w:rPr>
-          <w:b/>
-          <w:sz w:val="28"/>
-          <w:szCs w:val="28"/>
-        </w:rPr>
-      </w:pPr>
-      <w:r>
-        <w:rPr>
-          <w:i/>
-        </w:rPr>
-        <w:t xml:space="preserve">  </w:t>
-      </w:r>
-      <w:r>
-        <w:rPr>
-          <w:b/>
-          <w:sz w:val="28"/>
-          <w:szCs w:val="28"/>
-        </w:rPr>
-        <w:t>References:</w:t>
-      </w:r>
-      <w:r>
-        <w:rPr>
-          <w:b/>
-          <w:sz w:val="28"/>
-          <w:szCs w:val="28"/>
-        </w:rPr>
-        <w:t xml:space="preserve"> (Still need to be added)</w:t>
-      </w:r>
-    </w:p>
-    <w:p>
-      <w:pPr>
-        <w:tabs>
-          <w:tab w:val="right" w:leader="dot" w:pos="10093"/>
-        </w:tabs>
-        <w:spacing w:line="240" w:lineRule="atLeast"/>
-        <w:rPr>
-          <w:i/>
-        </w:rPr>
-      </w:pPr>
-      <w:r>
-        <w:rPr>
-          <w:i/>
-        </w:rPr>
-        <w:t>Reference should be IEEE referencing style. Web references should be kept to a minimum as they are usually not peer-reviewed.</w:t>
-      </w:r>
-    </w:p>
-    <w:p>
-      <w:pPr>
-        <w:tabs>
-          <w:tab w:val="right" w:leader="dot" w:pos="10093"/>
-        </w:tabs>
-        <w:spacing w:line="240" w:lineRule="atLeast"/>
-        <w:rPr>
-          <w:i/>
-        </w:rPr>
-      </w:pPr>
-    </w:p>
-    <w:p>
-      <w:pPr>
-        <w:tabs>
-          <w:tab w:val="right" w:leader="dot" w:pos="10093"/>
-        </w:tabs>
-        <w:spacing w:line="240" w:lineRule="atLeast"/>
-        <w:rPr>
-          <w:i/>
+          <w:iCs/>
+          <w:sz w:val="22"/>
+          <w:szCs w:val="22"/>
+          <w:lang w:val="en-US"/>
+        </w:rPr>
+        <w:t>Electronics</w:t>
+      </w:r>
+      <w:r>
+        <w:rPr>
+          <w:iCs/>
+          <w:sz w:val="22"/>
+          <w:szCs w:val="22"/>
+          <w:lang w:val="en-US"/>
+        </w:rPr>
+        <w:t xml:space="preserve">, vol. 9, no. 1, p. 125, Jan. 2020, </w:t>
+      </w:r>
+      <w:proofErr w:type="spellStart"/>
+      <w:r>
+        <w:rPr>
+          <w:iCs/>
+          <w:sz w:val="22"/>
+          <w:szCs w:val="22"/>
+          <w:lang w:val="en-US"/>
+        </w:rPr>
+        <w:t>doi</w:t>
+      </w:r>
+      <w:proofErr w:type="spellEnd"/>
+      <w:r>
+        <w:rPr>
+          <w:iCs/>
+          <w:sz w:val="22"/>
+          <w:szCs w:val="22"/>
+          <w:lang w:val="en-US"/>
+        </w:rPr>
+        <w:t>: https://doi.org/10.3390/electronics9010125.</w:t>
+      </w:r>
+    </w:p>
+    <w:p>
+      <w:pPr>
+        <w:rPr>
+          <w:iCs/>
+          <w:sz w:val="22"/>
+          <w:szCs w:val="22"/>
+          <w:lang w:val="en-US"/>
+        </w:rPr>
+      </w:pPr>
+      <w:r>
+        <w:rPr>
+          <w:iCs/>
+          <w:sz w:val="22"/>
+          <w:szCs w:val="22"/>
+          <w:lang w:val="en-US"/>
+        </w:rPr>
+        <w:t>‌</w:t>
+      </w:r>
+    </w:p>
+    <w:p>
+      <w:pPr>
+        <w:rPr>
+          <w:iCs/>
+          <w:sz w:val="22"/>
+          <w:szCs w:val="22"/>
         </w:rPr>
       </w:pPr>
     </w:p>
     <w:sectPr>
-      <w:headerReference w:type="default" r:id="rId9"/>
-      <w:footerReference w:type="default" r:id="rId10"/>
+      <w:headerReference w:type="default" r:id="rId10"/>
+      <w:footerReference w:type="default" r:id="rId11"/>
       <w:pgSz w:w="11906" w:h="16838"/>
       <w:pgMar w:top="720" w:right="720" w:bottom="720" w:left="720" w:header="562" w:footer="562" w:gutter="432"/>
       <w:paperSrc w:first="15" w:other="15"/>

</xml_diff>